<commit_message>
remove jpa and save url maps to platform'db
</commit_message>
<xml_diff>
--- a/shorturl_fdddf/依赖库使用文档说明.docx
+++ b/shorturl_fdddf/依赖库使用文档说明.docx
@@ -46,57 +46,58 @@
         <w:t>ShortUrl</w:t>
       </w:r>
       <w:r>
-        <w:t>是一个Java</w:t>
-      </w:r>
+        <w:rPr>
+          <w:rFonts w:ascii="SimSun" w:eastAsia="SimSun" w:hAnsi="SimSun" w:cs="SimSun" w:hint="eastAsia"/>
+        </w:rPr>
+        <w:t>是一个</w:t>
+      </w:r>
+      <w:r>
+        <w:rPr>
+          <w:rFonts w:ascii="SimSun" w:eastAsia="SimSun" w:hAnsi="SimSun" w:cs="SimSun" w:hint="eastAsia"/>
+        </w:rPr>
+        <w:t>长链接转短链接的依赖库</w:t>
+      </w:r>
+      <w:r>
+        <w:rPr>
+          <w:rFonts w:ascii="SimSun" w:eastAsia="SimSun" w:hAnsi="SimSun" w:cs="SimSun" w:hint="eastAsia"/>
+        </w:rPr>
+        <w:t>，提供了</w:t>
+      </w:r>
+      <w:r>
+        <w:rPr>
+          <w:rFonts w:ascii="SimSun" w:eastAsia="SimSun" w:hAnsi="SimSun" w:cs="SimSun" w:hint="eastAsia"/>
+        </w:rPr>
+        <w:t>短链接生成</w:t>
+      </w:r>
+      <w:r>
+        <w:rPr>
+          <w:rFonts w:ascii="SimSun" w:eastAsia="SimSun" w:hAnsi="SimSun" w:cs="SimSun" w:hint="eastAsia"/>
+        </w:rPr>
+        <w:t>方法</w:t>
+      </w:r>
+      <w:r>
+        <w:rPr>
+          <w:rFonts w:ascii="SimSun" w:eastAsia="SimSun" w:hAnsi="SimSun" w:cs="SimSun" w:hint="eastAsia"/>
+        </w:rPr>
+        <w:t>，可以限制短链接有效期以及访问次数。</w:t>
+      </w:r>
+    </w:p>
+    <w:p/>
+    <w:p>
       <w:r>
         <w:rPr>
           <w:rFonts w:hint="eastAsia"/>
         </w:rPr>
-        <w:t xml:space="preserve"> </w:t>
-      </w:r>
-      <w:r>
-        <w:t>Spring</w:t>
-      </w:r>
-      <w:r>
-        <w:rPr>
-          <w:rFonts w:hint="eastAsia"/>
-        </w:rPr>
-        <w:t>建立的依赖库</w:t>
-      </w:r>
-      <w:r>
-        <w:t>，提供了</w:t>
-      </w:r>
-      <w:r>
-        <w:rPr>
-          <w:rFonts w:hint="eastAsia"/>
-        </w:rPr>
-        <w:t>短链接生成</w:t>
-      </w:r>
-      <w:r>
-        <w:t>方法</w:t>
-      </w:r>
-      <w:r>
-        <w:rPr>
-          <w:rFonts w:hint="eastAsia"/>
-        </w:rPr>
-        <w:t>，可以限制短链接有效期以及访问次数。</w:t>
-      </w:r>
-    </w:p>
-    <w:p>
-      <w:r>
-        <w:rPr>
-          <w:rFonts w:hint="eastAsia"/>
-        </w:rPr>
         <w:t>示例效果如下：</w:t>
       </w:r>
     </w:p>
     <w:p>
       <w:r>
         <w:drawing>
-          <wp:inline distT="0" distB="0" distL="0" distR="0" wp14:anchorId="77ED3BCC" wp14:editId="4675BFAC">
-            <wp:extent cx="5943600" cy="1014730"/>
-            <wp:effectExtent l="0" t="0" r="0" b="1270"/>
-            <wp:docPr id="829294663" name="Picture 1"/>
+          <wp:inline distT="0" distB="0" distL="0" distR="0" wp14:anchorId="26667D55" wp14:editId="4D94CCEF">
+            <wp:extent cx="5943600" cy="2807970"/>
+            <wp:effectExtent l="0" t="0" r="0" b="0"/>
+            <wp:docPr id="1096990063" name="Picture 1"/>
             <wp:cNvGraphicFramePr>
               <a:graphicFrameLocks xmlns:a="http://schemas.openxmlformats.org/drawingml/2006/main" noChangeAspect="1"/>
             </wp:cNvGraphicFramePr>
@@ -104,7 +105,7 @@
               <a:graphicData uri="http://schemas.openxmlformats.org/drawingml/2006/picture">
                 <pic:pic xmlns:pic="http://schemas.openxmlformats.org/drawingml/2006/picture">
                   <pic:nvPicPr>
-                    <pic:cNvPr id="829294663" name=""/>
+                    <pic:cNvPr id="1096990063" name=""/>
                     <pic:cNvPicPr/>
                   </pic:nvPicPr>
                   <pic:blipFill>
@@ -116,7 +117,7 @@
                   <pic:spPr>
                     <a:xfrm>
                       <a:off x="0" y="0"/>
-                      <a:ext cx="5943600" cy="1014730"/>
+                      <a:ext cx="5943600" cy="2807970"/>
                     </a:xfrm>
                     <a:prstGeom prst="rect">
                       <a:avLst/>
@@ -145,13 +146,11 @@
     </w:p>
     <w:p>
       <w:pPr>
+        <w:pStyle w:val="Heading3"/>
         <w:shd w:val="clear" w:color="auto" w:fill="FFFFFF"/>
         <w:spacing w:before="240" w:after="240"/>
-        <w:outlineLvl w:val="2"/>
         <w:rPr>
           <w:rFonts w:ascii="Helvetica" w:hAnsi="Helvetica"/>
-          <w:b/>
-          <w:bCs/>
           <w:color w:val="080808"/>
           <w:sz w:val="31"/>
           <w:szCs w:val="31"/>
@@ -160,91 +159,184 @@
       <w:r>
         <w:rPr>
           <w:rFonts w:ascii="Helvetica" w:hAnsi="Helvetica"/>
-          <w:b/>
-          <w:bCs/>
           <w:color w:val="080808"/>
           <w:sz w:val="31"/>
           <w:szCs w:val="31"/>
         </w:rPr>
-        <w:t>generateShortCode</w:t>
-      </w:r>
-    </w:p>
-    <w:p>
-      <w:pPr>
+        <w:t>saveUrlMap</w:t>
+      </w:r>
+    </w:p>
+    <w:p>
+      <w:pPr>
+        <w:pStyle w:val="NormalWeb"/>
+        <w:shd w:val="clear" w:color="auto" w:fill="FFFFFF"/>
+        <w:spacing w:before="240" w:beforeAutospacing="0" w:after="240" w:afterAutospacing="0"/>
+        <w:rPr>
+          <w:rFonts w:ascii="Helvetica" w:hAnsi="Helvetica"/>
+          <w:color w:val="080808"/>
+          <w:sz w:val="21"/>
+          <w:szCs w:val="21"/>
+        </w:rPr>
+      </w:pPr>
+      <w:r>
+        <w:rPr>
+          <w:rFonts w:ascii="SimSun" w:eastAsia="SimSun" w:hAnsi="SimSun" w:cs="SimSun" w:hint="eastAsia"/>
+          <w:color w:val="080808"/>
+          <w:sz w:val="21"/>
+          <w:szCs w:val="21"/>
+        </w:rPr>
+        <w:t>生成短链接哈希值</w:t>
+      </w:r>
+      <w:r>
+        <w:rPr>
+          <w:rFonts w:ascii="Helvetica" w:hAnsi="Helvetica"/>
+          <w:color w:val="080808"/>
+          <w:sz w:val="21"/>
+          <w:szCs w:val="21"/>
+        </w:rPr>
+        <w:br/>
+      </w:r>
+      <w:r>
+        <w:rPr>
+          <w:rFonts w:ascii="SimSun" w:eastAsia="SimSun" w:hAnsi="SimSun" w:cs="SimSun" w:hint="eastAsia"/>
+          <w:color w:val="080808"/>
+          <w:sz w:val="21"/>
+          <w:szCs w:val="21"/>
+        </w:rPr>
+        <w:t>入参：</w:t>
+      </w:r>
+    </w:p>
+    <w:p>
+      <w:pPr>
+        <w:numPr>
+          <w:ilvl w:val="0"/>
+          <w:numId w:val="5"/>
+        </w:numPr>
+        <w:shd w:val="clear" w:color="auto" w:fill="FFFFFF"/>
+        <w:spacing w:before="100" w:beforeAutospacing="1" w:after="100" w:afterAutospacing="1"/>
+        <w:rPr>
+          <w:rFonts w:ascii="Helvetica" w:hAnsi="Helvetica"/>
+          <w:color w:val="080808"/>
+          <w:sz w:val="21"/>
+          <w:szCs w:val="21"/>
+        </w:rPr>
+      </w:pPr>
+      <w:r>
+        <w:rPr>
+          <w:rFonts w:ascii="Helvetica" w:hAnsi="Helvetica"/>
+          <w:color w:val="080808"/>
+          <w:sz w:val="21"/>
+          <w:szCs w:val="21"/>
+        </w:rPr>
+        <w:t>ShortUrlRequest request</w:t>
+      </w:r>
+    </w:p>
+    <w:p>
+      <w:pPr>
+        <w:numPr>
+          <w:ilvl w:val="0"/>
+          <w:numId w:val="5"/>
+        </w:numPr>
+        <w:shd w:val="clear" w:color="auto" w:fill="FFFFFF"/>
+        <w:spacing w:before="100" w:beforeAutospacing="1" w:after="100" w:afterAutospacing="1"/>
+        <w:rPr>
+          <w:rFonts w:ascii="Helvetica" w:hAnsi="Helvetica"/>
+          <w:color w:val="080808"/>
+          <w:sz w:val="21"/>
+          <w:szCs w:val="21"/>
+        </w:rPr>
+      </w:pPr>
+      <w:r>
+        <w:rPr>
+          <w:rFonts w:ascii="Helvetica" w:hAnsi="Helvetica"/>
+          <w:color w:val="080808"/>
+          <w:sz w:val="21"/>
+          <w:szCs w:val="21"/>
+        </w:rPr>
+        <w:t xml:space="preserve">Function&lt;Link, Link&gt; saveShortUrlLogic </w:t>
+      </w:r>
+      <w:r>
+        <w:rPr>
+          <w:rFonts w:ascii="SimSun" w:eastAsia="SimSun" w:hAnsi="SimSun" w:cs="SimSun" w:hint="eastAsia"/>
+          <w:color w:val="080808"/>
+          <w:sz w:val="21"/>
+          <w:szCs w:val="21"/>
+        </w:rPr>
+        <w:t>入库保存逻辑</w:t>
+      </w:r>
+    </w:p>
+    <w:p>
+      <w:pPr>
+        <w:numPr>
+          <w:ilvl w:val="0"/>
+          <w:numId w:val="5"/>
+        </w:numPr>
+        <w:shd w:val="clear" w:color="auto" w:fill="FFFFFF"/>
+        <w:spacing w:before="100" w:beforeAutospacing="1" w:after="100" w:afterAutospacing="1"/>
+        <w:rPr>
+          <w:rFonts w:ascii="Helvetica" w:hAnsi="Helvetica"/>
+          <w:color w:val="080808"/>
+          <w:sz w:val="21"/>
+          <w:szCs w:val="21"/>
+        </w:rPr>
+      </w:pPr>
+      <w:r>
+        <w:rPr>
+          <w:rFonts w:ascii="Helvetica" w:hAnsi="Helvetica"/>
+          <w:color w:val="080808"/>
+          <w:sz w:val="21"/>
+          <w:szCs w:val="21"/>
+        </w:rPr>
+        <w:t xml:space="preserve">Function&lt;String, Boolean&gt; checkLongUrlExistLogic </w:t>
+      </w:r>
+      <w:r>
+        <w:rPr>
+          <w:rFonts w:ascii="SimSun" w:eastAsia="SimSun" w:hAnsi="SimSun" w:cs="SimSun" w:hint="eastAsia"/>
+          <w:color w:val="080808"/>
+          <w:sz w:val="21"/>
+          <w:szCs w:val="21"/>
+        </w:rPr>
+        <w:t>检查长链接是否存在逻辑</w:t>
+      </w:r>
+    </w:p>
+    <w:p>
+      <w:pPr>
+        <w:pStyle w:val="NormalWeb"/>
+        <w:shd w:val="clear" w:color="auto" w:fill="FFFFFF"/>
+        <w:spacing w:before="240" w:beforeAutospacing="0" w:after="240" w:afterAutospacing="0"/>
+        <w:rPr>
+          <w:rFonts w:ascii="Helvetica" w:hAnsi="Helvetica"/>
+          <w:color w:val="080808"/>
+          <w:sz w:val="21"/>
+          <w:szCs w:val="21"/>
+        </w:rPr>
+      </w:pPr>
+      <w:r>
+        <w:rPr>
+          <w:rFonts w:ascii="SimSun" w:eastAsia="SimSun" w:hAnsi="SimSun" w:cs="SimSun" w:hint="eastAsia"/>
+          <w:color w:val="080808"/>
+          <w:sz w:val="21"/>
+          <w:szCs w:val="21"/>
+        </w:rPr>
+        <w:t>出参：</w:t>
+      </w:r>
+      <w:r>
+        <w:rPr>
+          <w:rFonts w:ascii="Helvetica" w:hAnsi="Helvetica"/>
+          <w:color w:val="080808"/>
+          <w:sz w:val="21"/>
+          <w:szCs w:val="21"/>
+        </w:rPr>
+        <w:t> Link</w:t>
+      </w:r>
+    </w:p>
+    <w:p>
+      <w:pPr>
+        <w:pStyle w:val="Heading3"/>
         <w:shd w:val="clear" w:color="auto" w:fill="FFFFFF"/>
         <w:spacing w:before="240" w:after="240"/>
         <w:rPr>
           <w:rFonts w:ascii="Helvetica" w:hAnsi="Helvetica"/>
-          <w:color w:val="080808"/>
-          <w:szCs w:val="21"/>
-        </w:rPr>
-      </w:pPr>
-      <w:r>
-        <w:rPr>
-          <w:rFonts w:ascii="SimSun" w:eastAsia="SimSun" w:hAnsi="SimSun" w:cs="SimSun" w:hint="eastAsia"/>
-          <w:color w:val="080808"/>
-          <w:szCs w:val="21"/>
-        </w:rPr>
-        <w:t>生成短链接哈希值</w:t>
-      </w:r>
-      <w:r>
-        <w:rPr>
-          <w:rFonts w:ascii="Helvetica" w:hAnsi="Helvetica"/>
-          <w:color w:val="080808"/>
-          <w:szCs w:val="21"/>
-        </w:rPr>
-        <w:br/>
-      </w:r>
-      <w:r>
-        <w:rPr>
-          <w:rFonts w:ascii="SimSun" w:eastAsia="SimSun" w:hAnsi="SimSun" w:cs="SimSun" w:hint="eastAsia"/>
-          <w:color w:val="080808"/>
-          <w:szCs w:val="21"/>
-        </w:rPr>
-        <w:t>入参：</w:t>
-      </w:r>
-      <w:r>
-        <w:rPr>
-          <w:rFonts w:ascii="Helvetica" w:hAnsi="Helvetica"/>
-          <w:color w:val="080808"/>
-          <w:szCs w:val="21"/>
-        </w:rPr>
-        <w:t> ShortUrlRequest request</w:t>
-      </w:r>
-      <w:r>
-        <w:rPr>
-          <w:rFonts w:ascii="Helvetica" w:hAnsi="Helvetica"/>
-          <w:color w:val="080808"/>
-          <w:szCs w:val="21"/>
-        </w:rPr>
-        <w:br/>
-      </w:r>
-      <w:r>
-        <w:rPr>
-          <w:rFonts w:ascii="SimSun" w:eastAsia="SimSun" w:hAnsi="SimSun" w:cs="SimSun" w:hint="eastAsia"/>
-          <w:color w:val="080808"/>
-          <w:szCs w:val="21"/>
-        </w:rPr>
-        <w:t>出参：</w:t>
-      </w:r>
-      <w:r>
-        <w:rPr>
-          <w:rFonts w:ascii="Helvetica" w:hAnsi="Helvetica"/>
-          <w:color w:val="080808"/>
-          <w:szCs w:val="21"/>
-        </w:rPr>
-        <w:t> String shortCode</w:t>
-      </w:r>
-    </w:p>
-    <w:p>
-      <w:pPr>
-        <w:shd w:val="clear" w:color="auto" w:fill="FFFFFF"/>
-        <w:spacing w:before="240" w:after="240"/>
-        <w:outlineLvl w:val="2"/>
-        <w:rPr>
-          <w:rFonts w:ascii="Helvetica" w:hAnsi="Helvetica"/>
-          <w:b/>
-          <w:bCs/>
           <w:color w:val="080808"/>
           <w:sz w:val="31"/>
           <w:szCs w:val="31"/>
@@ -253,22 +345,23 @@
       <w:r>
         <w:rPr>
           <w:rFonts w:ascii="Helvetica" w:hAnsi="Helvetica"/>
-          <w:b/>
-          <w:bCs/>
           <w:color w:val="080808"/>
           <w:sz w:val="31"/>
           <w:szCs w:val="31"/>
         </w:rPr>
+        <w:lastRenderedPageBreak/>
         <w:t>getLongUrl</w:t>
       </w:r>
     </w:p>
     <w:p>
       <w:pPr>
+        <w:pStyle w:val="NormalWeb"/>
         <w:shd w:val="clear" w:color="auto" w:fill="FFFFFF"/>
-        <w:spacing w:before="240" w:after="240"/>
+        <w:spacing w:before="240" w:beforeAutospacing="0" w:after="240" w:afterAutospacing="0"/>
         <w:rPr>
           <w:rFonts w:ascii="Helvetica" w:hAnsi="Helvetica"/>
           <w:color w:val="080808"/>
+          <w:sz w:val="21"/>
           <w:szCs w:val="21"/>
         </w:rPr>
       </w:pPr>
@@ -276,26 +369,21 @@
         <w:rPr>
           <w:rFonts w:ascii="SimSun" w:eastAsia="SimSun" w:hAnsi="SimSun" w:cs="SimSun" w:hint="eastAsia"/>
           <w:color w:val="080808"/>
+          <w:sz w:val="21"/>
           <w:szCs w:val="21"/>
         </w:rPr>
-        <w:t>获取长链</w:t>
-      </w:r>
-      <w:r>
-        <w:rPr>
-          <w:rFonts w:ascii="SimSun" w:eastAsia="SimSun" w:hAnsi="SimSun" w:cs="SimSun"/>
-          <w:color w:val="080808"/>
-          <w:szCs w:val="21"/>
-        </w:rPr>
-        <w:t>接</w:t>
-      </w:r>
-    </w:p>
-    <w:p>
-      <w:pPr>
+        <w:t>获取长链接</w:t>
+      </w:r>
+    </w:p>
+    <w:p>
+      <w:pPr>
+        <w:pStyle w:val="NormalWeb"/>
         <w:shd w:val="clear" w:color="auto" w:fill="FFFFFF"/>
-        <w:spacing w:before="240" w:after="240"/>
+        <w:spacing w:before="240" w:beforeAutospacing="0" w:after="240" w:afterAutospacing="0"/>
         <w:rPr>
           <w:rFonts w:ascii="Helvetica" w:hAnsi="Helvetica"/>
           <w:color w:val="080808"/>
+          <w:sz w:val="21"/>
           <w:szCs w:val="21"/>
         </w:rPr>
       </w:pPr>
@@ -303,45 +391,155 @@
         <w:rPr>
           <w:rFonts w:ascii="SimSun" w:eastAsia="SimSun" w:hAnsi="SimSun" w:cs="SimSun" w:hint="eastAsia"/>
           <w:color w:val="080808"/>
+          <w:sz w:val="21"/>
           <w:szCs w:val="21"/>
         </w:rPr>
         <w:t>入参：</w:t>
       </w:r>
-      <w:r>
+    </w:p>
+    <w:p>
+      <w:pPr>
+        <w:numPr>
+          <w:ilvl w:val="0"/>
+          <w:numId w:val="6"/>
+        </w:numPr>
+        <w:shd w:val="clear" w:color="auto" w:fill="FFFFFF"/>
+        <w:spacing w:before="100" w:beforeAutospacing="1" w:after="100" w:afterAutospacing="1"/>
         <w:rPr>
           <w:rFonts w:ascii="Helvetica" w:hAnsi="Helvetica"/>
           <w:color w:val="080808"/>
+          <w:sz w:val="21"/>
           <w:szCs w:val="21"/>
         </w:rPr>
-        <w:t> String shortCode</w:t>
-      </w:r>
+      </w:pPr>
       <w:r>
         <w:rPr>
           <w:rFonts w:ascii="Helvetica" w:hAnsi="Helvetica"/>
           <w:color w:val="080808"/>
+          <w:sz w:val="21"/>
           <w:szCs w:val="21"/>
         </w:rPr>
-        <w:br/>
-      </w:r>
-      <w:r>
-        <w:rPr>
-          <w:rFonts w:ascii="SimSun" w:eastAsia="SimSun" w:hAnsi="SimSun" w:cs="SimSun" w:hint="eastAsia"/>
-          <w:color w:val="080808"/>
-          <w:szCs w:val="21"/>
-        </w:rPr>
-        <w:t>出参：</w:t>
-      </w:r>
-      <w:r>
+        <w:t>String shortCode</w:t>
+      </w:r>
+    </w:p>
+    <w:p>
+      <w:pPr>
+        <w:numPr>
+          <w:ilvl w:val="0"/>
+          <w:numId w:val="6"/>
+        </w:numPr>
+        <w:shd w:val="clear" w:color="auto" w:fill="FFFFFF"/>
+        <w:spacing w:before="100" w:beforeAutospacing="1" w:after="100" w:afterAutospacing="1"/>
         <w:rPr>
           <w:rFonts w:ascii="Helvetica" w:hAnsi="Helvetica"/>
           <w:color w:val="080808"/>
+          <w:sz w:val="21"/>
           <w:szCs w:val="21"/>
         </w:rPr>
+      </w:pPr>
+      <w:r>
+        <w:rPr>
+          <w:rFonts w:ascii="Helvetica" w:hAnsi="Helvetica"/>
+          <w:color w:val="080808"/>
+          <w:sz w:val="21"/>
+          <w:szCs w:val="21"/>
+        </w:rPr>
+        <w:t xml:space="preserve">Function&lt;String, Link&gt; findLinkByShortCode </w:t>
+      </w:r>
+      <w:r>
+        <w:rPr>
+          <w:rFonts w:ascii="SimSun" w:eastAsia="SimSun" w:hAnsi="SimSun" w:cs="SimSun" w:hint="eastAsia"/>
+          <w:color w:val="080808"/>
+          <w:sz w:val="21"/>
+          <w:szCs w:val="21"/>
+        </w:rPr>
+        <w:t>根据短链接码查询短链接逻辑</w:t>
+      </w:r>
+    </w:p>
+    <w:p>
+      <w:pPr>
+        <w:numPr>
+          <w:ilvl w:val="0"/>
+          <w:numId w:val="6"/>
+        </w:numPr>
+        <w:shd w:val="clear" w:color="auto" w:fill="FFFFFF"/>
+        <w:spacing w:before="100" w:beforeAutospacing="1" w:after="100" w:afterAutospacing="1"/>
+        <w:rPr>
+          <w:rFonts w:ascii="Helvetica" w:hAnsi="Helvetica"/>
+          <w:color w:val="080808"/>
+          <w:sz w:val="21"/>
+          <w:szCs w:val="21"/>
+        </w:rPr>
+      </w:pPr>
+      <w:r>
+        <w:rPr>
+          <w:rFonts w:ascii="Helvetica" w:hAnsi="Helvetica"/>
+          <w:color w:val="080808"/>
+          <w:sz w:val="21"/>
+          <w:szCs w:val="21"/>
+        </w:rPr>
+        <w:t xml:space="preserve">Function&lt;Link, Boolean&gt; updateLink </w:t>
+      </w:r>
+      <w:r>
+        <w:rPr>
+          <w:rFonts w:ascii="SimSun" w:eastAsia="SimSun" w:hAnsi="SimSun" w:cs="SimSun" w:hint="eastAsia"/>
+          <w:color w:val="080808"/>
+          <w:sz w:val="21"/>
+          <w:szCs w:val="21"/>
+        </w:rPr>
+        <w:t>更新短链接访问次数逻辑</w:t>
+      </w:r>
+    </w:p>
+    <w:p>
+      <w:pPr>
+        <w:pStyle w:val="NormalWeb"/>
+        <w:shd w:val="clear" w:color="auto" w:fill="FFFFFF"/>
+        <w:spacing w:before="240" w:beforeAutospacing="0" w:after="240" w:afterAutospacing="0"/>
+        <w:rPr>
+          <w:rFonts w:ascii="Helvetica" w:hAnsi="Helvetica"/>
+          <w:color w:val="080808"/>
+          <w:sz w:val="21"/>
+          <w:szCs w:val="21"/>
+        </w:rPr>
+      </w:pPr>
+      <w:r>
+        <w:rPr>
+          <w:rFonts w:ascii="SimSun" w:eastAsia="SimSun" w:hAnsi="SimSun" w:cs="SimSun" w:hint="eastAsia"/>
+          <w:color w:val="080808"/>
+          <w:sz w:val="21"/>
+          <w:szCs w:val="21"/>
+        </w:rPr>
+        <w:t>出参：</w:t>
+      </w:r>
+      <w:r>
+        <w:rPr>
+          <w:rFonts w:ascii="Helvetica" w:hAnsi="Helvetica"/>
+          <w:color w:val="080808"/>
+          <w:sz w:val="21"/>
+          <w:szCs w:val="21"/>
+        </w:rPr>
         <w:t> String longUrl</w:t>
       </w:r>
     </w:p>
     <w:p/>
-    <w:p/>
+    <w:p>
+      <w:pPr>
+        <w:rPr>
+          <w:rFonts w:hint="eastAsia"/>
+        </w:rPr>
+      </w:pPr>
+    </w:p>
+    <w:p>
+      <w:pPr>
+        <w:pStyle w:val="Heading2"/>
+      </w:pPr>
+      <w:r>
+        <w:t xml:space="preserve">3. </w:t>
+      </w:r>
+      <w:r>
+        <w:t>示例</w:t>
+      </w:r>
+    </w:p>
     <w:p>
       <w:pPr>
         <w:pStyle w:val="Heading3"/>
@@ -350,744 +548,42 @@
         <w:rPr>
           <w:rFonts w:hint="eastAsia"/>
         </w:rPr>
-        <w:lastRenderedPageBreak/>
-        <w:t>HTTP</w:t>
+        <w:t>3</w:t>
+      </w:r>
+      <w:r>
+        <w:t xml:space="preserve">.1 </w:t>
       </w:r>
       <w:r>
         <w:rPr>
           <w:rFonts w:hint="eastAsia"/>
         </w:rPr>
-        <w:t>接口：</w:t>
-      </w:r>
-    </w:p>
-    <w:p>
-      <w:pPr>
-        <w:pStyle w:val="Heading4"/>
-      </w:pPr>
-      <w:r>
-        <w:t xml:space="preserve">GET  /go/{hashid}  </w:t>
-      </w:r>
+        <w:t>引入依赖库</w:t>
+      </w:r>
+    </w:p>
+    <w:p>
       <w:r>
         <w:rPr>
           <w:rFonts w:hint="eastAsia"/>
         </w:rPr>
-        <w:t>访问原始地址,</w:t>
-      </w:r>
-      <w:r>
-        <w:t xml:space="preserve"> </w:t>
-      </w:r>
-      <w:r>
-        <w:t>hashid</w:t>
+        <w:t>在依赖库管理导入</w:t>
+      </w:r>
+      <w:r>
+        <w:t>shorturl</w:t>
       </w:r>
       <w:r>
         <w:rPr>
           <w:rFonts w:hint="eastAsia"/>
         </w:rPr>
-        <w:t>即s</w:t>
-      </w:r>
-      <w:r>
-        <w:t>hortCode</w:t>
-      </w:r>
-    </w:p>
-    <w:p>
-      <w:pPr>
-        <w:pStyle w:val="Heading4"/>
-      </w:pPr>
-      <w:r>
-        <w:rPr>
-          <w:rFonts w:hint="eastAsia"/>
-        </w:rPr>
-        <w:t>POST</w:t>
-      </w:r>
-      <w:r>
-        <w:tab/>
-        <w:t xml:space="preserve">/shorten   </w:t>
-      </w:r>
-      <w:r>
-        <w:rPr>
-          <w:rFonts w:hint="eastAsia"/>
-        </w:rPr>
-        <w:t>生成短链接</w:t>
-      </w:r>
-    </w:p>
-    <w:p>
-      <w:pPr>
-        <w:rPr>
-          <w:rFonts w:hint="eastAsia"/>
-        </w:rPr>
-      </w:pPr>
-      <w:r>
-        <w:rPr>
-          <w:rFonts w:hint="eastAsia"/>
-        </w:rPr>
-        <w:t>请求体：</w:t>
-      </w:r>
-    </w:p>
-    <w:p>
-      <w:pPr>
-        <w:shd w:val="clear" w:color="auto" w:fill="FFFFFF"/>
-        <w:spacing w:line="270" w:lineRule="atLeast"/>
-        <w:rPr>
-          <w:rFonts w:ascii="Menlo" w:hAnsi="Menlo" w:cs="Menlo"/>
-          <w:color w:val="000000"/>
-          <w:sz w:val="18"/>
-          <w:szCs w:val="18"/>
-        </w:rPr>
-      </w:pPr>
-      <w:r>
-        <w:rPr>
-          <w:rFonts w:ascii="Menlo" w:hAnsi="Menlo" w:cs="Menlo"/>
-          <w:color w:val="000000"/>
-          <w:sz w:val="18"/>
-          <w:szCs w:val="18"/>
-        </w:rPr>
-        <w:t>{</w:t>
-      </w:r>
-    </w:p>
-    <w:p>
-      <w:pPr>
-        <w:shd w:val="clear" w:color="auto" w:fill="FFFFFF"/>
-        <w:spacing w:line="270" w:lineRule="atLeast"/>
-        <w:rPr>
-          <w:rFonts w:ascii="Menlo" w:hAnsi="Menlo" w:cs="Menlo"/>
-          <w:color w:val="000000"/>
-          <w:sz w:val="18"/>
-          <w:szCs w:val="18"/>
-        </w:rPr>
-      </w:pPr>
-      <w:r>
-        <w:rPr>
-          <w:rFonts w:ascii="Menlo" w:hAnsi="Menlo" w:cs="Menlo"/>
-          <w:color w:val="000000"/>
-          <w:sz w:val="18"/>
-          <w:szCs w:val="18"/>
-        </w:rPr>
-        <w:t xml:space="preserve">    </w:t>
-      </w:r>
-      <w:r>
-        <w:rPr>
-          <w:rFonts w:ascii="Menlo" w:hAnsi="Menlo" w:cs="Menlo"/>
-          <w:color w:val="0451A5"/>
-          <w:sz w:val="18"/>
-          <w:szCs w:val="18"/>
-        </w:rPr>
-        <w:t>"longUrl"</w:t>
-      </w:r>
-      <w:r>
-        <w:rPr>
-          <w:rFonts w:ascii="Menlo" w:hAnsi="Menlo" w:cs="Menlo"/>
-          <w:color w:val="000000"/>
-          <w:sz w:val="18"/>
-          <w:szCs w:val="18"/>
-        </w:rPr>
-        <w:t xml:space="preserve">: </w:t>
-      </w:r>
-      <w:r>
-        <w:rPr>
-          <w:rFonts w:ascii="Menlo" w:hAnsi="Menlo" w:cs="Menlo"/>
-          <w:color w:val="A31515"/>
-          <w:sz w:val="18"/>
-          <w:szCs w:val="18"/>
-        </w:rPr>
-        <w:t>"https://news.1633.com"</w:t>
-      </w:r>
-      <w:r>
-        <w:rPr>
-          <w:rFonts w:ascii="Menlo" w:hAnsi="Menlo" w:cs="Menlo"/>
-          <w:color w:val="000000"/>
-          <w:sz w:val="18"/>
-          <w:szCs w:val="18"/>
-        </w:rPr>
-        <w:t>,</w:t>
-      </w:r>
-    </w:p>
-    <w:p>
-      <w:pPr>
-        <w:shd w:val="clear" w:color="auto" w:fill="FFFFFF"/>
-        <w:spacing w:line="270" w:lineRule="atLeast"/>
-        <w:rPr>
-          <w:rFonts w:ascii="Menlo" w:hAnsi="Menlo" w:cs="Menlo"/>
-          <w:color w:val="000000"/>
-          <w:sz w:val="18"/>
-          <w:szCs w:val="18"/>
-        </w:rPr>
-      </w:pPr>
-      <w:r>
-        <w:rPr>
-          <w:rFonts w:ascii="Menlo" w:hAnsi="Menlo" w:cs="Menlo"/>
-          <w:color w:val="000000"/>
-          <w:sz w:val="18"/>
-          <w:szCs w:val="18"/>
-        </w:rPr>
-        <w:t xml:space="preserve">    </w:t>
-      </w:r>
-      <w:r>
-        <w:rPr>
-          <w:rFonts w:ascii="Menlo" w:hAnsi="Menlo" w:cs="Menlo"/>
-          <w:color w:val="0451A5"/>
-          <w:sz w:val="18"/>
-          <w:szCs w:val="18"/>
-        </w:rPr>
-        <w:t>"days"</w:t>
-      </w:r>
-      <w:r>
-        <w:rPr>
-          <w:rFonts w:ascii="Menlo" w:hAnsi="Menlo" w:cs="Menlo"/>
-          <w:color w:val="000000"/>
-          <w:sz w:val="18"/>
-          <w:szCs w:val="18"/>
-        </w:rPr>
-        <w:t xml:space="preserve">: </w:t>
-      </w:r>
-      <w:r>
-        <w:rPr>
-          <w:rFonts w:ascii="Menlo" w:hAnsi="Menlo" w:cs="Menlo"/>
-          <w:color w:val="098658"/>
-          <w:sz w:val="18"/>
-          <w:szCs w:val="18"/>
-        </w:rPr>
-        <w:t>3</w:t>
-      </w:r>
-      <w:r>
-        <w:rPr>
-          <w:rFonts w:ascii="Menlo" w:hAnsi="Menlo" w:cs="Menlo"/>
-          <w:color w:val="000000"/>
-          <w:sz w:val="18"/>
-          <w:szCs w:val="18"/>
-        </w:rPr>
-        <w:t>,</w:t>
-      </w:r>
-    </w:p>
-    <w:p>
-      <w:pPr>
-        <w:shd w:val="clear" w:color="auto" w:fill="FFFFFF"/>
-        <w:spacing w:line="270" w:lineRule="atLeast"/>
-        <w:rPr>
-          <w:rFonts w:ascii="Menlo" w:hAnsi="Menlo" w:cs="Menlo"/>
-          <w:color w:val="000000"/>
-          <w:sz w:val="18"/>
-          <w:szCs w:val="18"/>
-        </w:rPr>
-      </w:pPr>
-      <w:r>
-        <w:rPr>
-          <w:rFonts w:ascii="Menlo" w:hAnsi="Menlo" w:cs="Menlo"/>
-          <w:color w:val="000000"/>
-          <w:sz w:val="18"/>
-          <w:szCs w:val="18"/>
-        </w:rPr>
-        <w:t xml:space="preserve">    </w:t>
-      </w:r>
-      <w:r>
-        <w:rPr>
-          <w:rFonts w:ascii="Menlo" w:hAnsi="Menlo" w:cs="Menlo"/>
-          <w:color w:val="0451A5"/>
-          <w:sz w:val="18"/>
-          <w:szCs w:val="18"/>
-        </w:rPr>
-        <w:t>"maxAccessCount"</w:t>
-      </w:r>
-      <w:r>
-        <w:rPr>
-          <w:rFonts w:ascii="Menlo" w:hAnsi="Menlo" w:cs="Menlo"/>
-          <w:color w:val="000000"/>
-          <w:sz w:val="18"/>
-          <w:szCs w:val="18"/>
-        </w:rPr>
-        <w:t xml:space="preserve">: </w:t>
-      </w:r>
-      <w:r>
-        <w:rPr>
-          <w:rFonts w:ascii="Menlo" w:hAnsi="Menlo" w:cs="Menlo"/>
-          <w:color w:val="098658"/>
-          <w:sz w:val="18"/>
-          <w:szCs w:val="18"/>
-        </w:rPr>
-        <w:t>1000</w:t>
-      </w:r>
-    </w:p>
-    <w:p>
-      <w:pPr>
-        <w:shd w:val="clear" w:color="auto" w:fill="FFFFFF"/>
-        <w:spacing w:line="270" w:lineRule="atLeast"/>
-        <w:rPr>
-          <w:rFonts w:ascii="Menlo" w:hAnsi="Menlo" w:cs="Menlo"/>
-          <w:color w:val="000000"/>
-          <w:sz w:val="18"/>
-          <w:szCs w:val="18"/>
-        </w:rPr>
-      </w:pPr>
-      <w:r>
-        <w:rPr>
-          <w:rFonts w:ascii="Menlo" w:hAnsi="Menlo" w:cs="Menlo"/>
-          <w:color w:val="000000"/>
-          <w:sz w:val="18"/>
-          <w:szCs w:val="18"/>
-        </w:rPr>
-        <w:t>}</w:t>
-      </w:r>
-    </w:p>
-    <w:p/>
-    <w:p>
-      <w:pPr>
-        <w:rPr>
-          <w:rFonts w:hint="eastAsia"/>
-        </w:rPr>
-      </w:pPr>
-      <w:r>
-        <w:rPr>
-          <w:rFonts w:hint="eastAsia"/>
-        </w:rPr>
-        <w:t>响应体：</w:t>
-      </w:r>
-    </w:p>
-    <w:p>
-      <w:pPr>
-        <w:shd w:val="clear" w:color="auto" w:fill="FFFFFF"/>
-        <w:spacing w:line="270" w:lineRule="atLeast"/>
-        <w:rPr>
-          <w:rFonts w:ascii="Menlo" w:hAnsi="Menlo" w:cs="Menlo"/>
-          <w:color w:val="000000"/>
-          <w:sz w:val="18"/>
-          <w:szCs w:val="18"/>
-        </w:rPr>
-      </w:pPr>
-      <w:r>
-        <w:rPr>
-          <w:rFonts w:ascii="Menlo" w:hAnsi="Menlo" w:cs="Menlo"/>
-          <w:color w:val="000000"/>
-          <w:sz w:val="18"/>
-          <w:szCs w:val="18"/>
-        </w:rPr>
-        <w:t>{</w:t>
-      </w:r>
-    </w:p>
-    <w:p>
-      <w:pPr>
-        <w:shd w:val="clear" w:color="auto" w:fill="FFFFFF"/>
-        <w:spacing w:line="270" w:lineRule="atLeast"/>
-        <w:rPr>
-          <w:rFonts w:ascii="Menlo" w:hAnsi="Menlo" w:cs="Menlo"/>
-          <w:color w:val="000000"/>
-          <w:sz w:val="18"/>
-          <w:szCs w:val="18"/>
-        </w:rPr>
-      </w:pPr>
-      <w:r>
-        <w:rPr>
-          <w:rFonts w:ascii="Menlo" w:hAnsi="Menlo" w:cs="Menlo"/>
-          <w:color w:val="000000"/>
-          <w:sz w:val="18"/>
-          <w:szCs w:val="18"/>
-        </w:rPr>
-        <w:t xml:space="preserve">    </w:t>
-      </w:r>
-      <w:r>
-        <w:rPr>
-          <w:rFonts w:ascii="Menlo" w:hAnsi="Menlo" w:cs="Menlo"/>
-          <w:color w:val="0451A5"/>
-          <w:sz w:val="18"/>
-          <w:szCs w:val="18"/>
-        </w:rPr>
-        <w:t>"id"</w:t>
-      </w:r>
-      <w:r>
-        <w:rPr>
-          <w:rFonts w:ascii="Menlo" w:hAnsi="Menlo" w:cs="Menlo"/>
-          <w:color w:val="000000"/>
-          <w:sz w:val="18"/>
-          <w:szCs w:val="18"/>
-        </w:rPr>
-        <w:t xml:space="preserve">: </w:t>
-      </w:r>
-      <w:r>
-        <w:rPr>
-          <w:rFonts w:ascii="Menlo" w:hAnsi="Menlo" w:cs="Menlo"/>
-          <w:color w:val="098658"/>
-          <w:sz w:val="18"/>
-          <w:szCs w:val="18"/>
-        </w:rPr>
-        <w:t>3</w:t>
-      </w:r>
-      <w:r>
-        <w:rPr>
-          <w:rFonts w:ascii="Menlo" w:hAnsi="Menlo" w:cs="Menlo"/>
-          <w:color w:val="000000"/>
-          <w:sz w:val="18"/>
-          <w:szCs w:val="18"/>
-        </w:rPr>
-        <w:t>,</w:t>
-      </w:r>
-    </w:p>
-    <w:p>
-      <w:pPr>
-        <w:shd w:val="clear" w:color="auto" w:fill="FFFFFF"/>
-        <w:spacing w:line="270" w:lineRule="atLeast"/>
-        <w:rPr>
-          <w:rFonts w:ascii="Menlo" w:hAnsi="Menlo" w:cs="Menlo"/>
-          <w:color w:val="000000"/>
-          <w:sz w:val="18"/>
-          <w:szCs w:val="18"/>
-        </w:rPr>
-      </w:pPr>
-      <w:r>
-        <w:rPr>
-          <w:rFonts w:ascii="Menlo" w:hAnsi="Menlo" w:cs="Menlo"/>
-          <w:color w:val="000000"/>
-          <w:sz w:val="18"/>
-          <w:szCs w:val="18"/>
-        </w:rPr>
-        <w:t xml:space="preserve">    </w:t>
-      </w:r>
-      <w:r>
-        <w:rPr>
-          <w:rFonts w:ascii="Menlo" w:hAnsi="Menlo" w:cs="Menlo"/>
-          <w:color w:val="0451A5"/>
-          <w:sz w:val="18"/>
-          <w:szCs w:val="18"/>
-        </w:rPr>
-        <w:t>"longUrl"</w:t>
-      </w:r>
-      <w:r>
-        <w:rPr>
-          <w:rFonts w:ascii="Menlo" w:hAnsi="Menlo" w:cs="Menlo"/>
-          <w:color w:val="000000"/>
-          <w:sz w:val="18"/>
-          <w:szCs w:val="18"/>
-        </w:rPr>
-        <w:t xml:space="preserve">: </w:t>
-      </w:r>
-      <w:r>
-        <w:rPr>
-          <w:rFonts w:ascii="Menlo" w:hAnsi="Menlo" w:cs="Menlo"/>
-          <w:color w:val="A31515"/>
-          <w:sz w:val="18"/>
-          <w:szCs w:val="18"/>
-        </w:rPr>
-        <w:t>"https://news.1633.com"</w:t>
-      </w:r>
-      <w:r>
-        <w:rPr>
-          <w:rFonts w:ascii="Menlo" w:hAnsi="Menlo" w:cs="Menlo"/>
-          <w:color w:val="000000"/>
-          <w:sz w:val="18"/>
-          <w:szCs w:val="18"/>
-        </w:rPr>
-        <w:t>,</w:t>
-      </w:r>
-    </w:p>
-    <w:p>
-      <w:pPr>
-        <w:shd w:val="clear" w:color="auto" w:fill="FFFFFF"/>
-        <w:spacing w:line="270" w:lineRule="atLeast"/>
-        <w:rPr>
-          <w:rFonts w:ascii="Menlo" w:hAnsi="Menlo" w:cs="Menlo"/>
-          <w:color w:val="000000"/>
-          <w:sz w:val="18"/>
-          <w:szCs w:val="18"/>
-        </w:rPr>
-      </w:pPr>
-      <w:r>
-        <w:rPr>
-          <w:rFonts w:ascii="Menlo" w:hAnsi="Menlo" w:cs="Menlo"/>
-          <w:color w:val="000000"/>
-          <w:sz w:val="18"/>
-          <w:szCs w:val="18"/>
-        </w:rPr>
-        <w:t xml:space="preserve">    </w:t>
-      </w:r>
-      <w:r>
-        <w:rPr>
-          <w:rFonts w:ascii="Menlo" w:hAnsi="Menlo" w:cs="Menlo"/>
-          <w:color w:val="0451A5"/>
-          <w:sz w:val="18"/>
-          <w:szCs w:val="18"/>
-        </w:rPr>
-        <w:t>"shortCode"</w:t>
-      </w:r>
-      <w:r>
-        <w:rPr>
-          <w:rFonts w:ascii="Menlo" w:hAnsi="Menlo" w:cs="Menlo"/>
-          <w:color w:val="000000"/>
-          <w:sz w:val="18"/>
-          <w:szCs w:val="18"/>
-        </w:rPr>
-        <w:t xml:space="preserve">: </w:t>
-      </w:r>
-      <w:r>
-        <w:rPr>
-          <w:rFonts w:ascii="Menlo" w:hAnsi="Menlo" w:cs="Menlo"/>
-          <w:color w:val="A31515"/>
-          <w:sz w:val="18"/>
-          <w:szCs w:val="18"/>
-        </w:rPr>
-        <w:t>"3Fpzv8"</w:t>
-      </w:r>
-      <w:r>
-        <w:rPr>
-          <w:rFonts w:ascii="Menlo" w:hAnsi="Menlo" w:cs="Menlo"/>
-          <w:color w:val="000000"/>
-          <w:sz w:val="18"/>
-          <w:szCs w:val="18"/>
-        </w:rPr>
-        <w:t>,</w:t>
-      </w:r>
-    </w:p>
-    <w:p>
-      <w:pPr>
-        <w:shd w:val="clear" w:color="auto" w:fill="FFFFFF"/>
-        <w:spacing w:line="270" w:lineRule="atLeast"/>
-        <w:rPr>
-          <w:rFonts w:ascii="Menlo" w:hAnsi="Menlo" w:cs="Menlo"/>
-          <w:color w:val="000000"/>
-          <w:sz w:val="18"/>
-          <w:szCs w:val="18"/>
-        </w:rPr>
-      </w:pPr>
-      <w:r>
-        <w:rPr>
-          <w:rFonts w:ascii="Menlo" w:hAnsi="Menlo" w:cs="Menlo"/>
-          <w:color w:val="000000"/>
-          <w:sz w:val="18"/>
-          <w:szCs w:val="18"/>
-        </w:rPr>
-        <w:t xml:space="preserve">    </w:t>
-      </w:r>
-      <w:r>
-        <w:rPr>
-          <w:rFonts w:ascii="Menlo" w:hAnsi="Menlo" w:cs="Menlo"/>
-          <w:color w:val="0451A5"/>
-          <w:sz w:val="18"/>
-          <w:szCs w:val="18"/>
-        </w:rPr>
-        <w:t>"expirationTime"</w:t>
-      </w:r>
-      <w:r>
-        <w:rPr>
-          <w:rFonts w:ascii="Menlo" w:hAnsi="Menlo" w:cs="Menlo"/>
-          <w:color w:val="000000"/>
-          <w:sz w:val="18"/>
-          <w:szCs w:val="18"/>
-        </w:rPr>
-        <w:t xml:space="preserve">: </w:t>
-      </w:r>
-      <w:r>
-        <w:rPr>
-          <w:rFonts w:ascii="Menlo" w:hAnsi="Menlo" w:cs="Menlo"/>
-          <w:color w:val="A31515"/>
-          <w:sz w:val="18"/>
-          <w:szCs w:val="18"/>
-        </w:rPr>
-        <w:t>"2024-05-01 00:38:44"</w:t>
-      </w:r>
-      <w:r>
-        <w:rPr>
-          <w:rFonts w:ascii="Menlo" w:hAnsi="Menlo" w:cs="Menlo"/>
-          <w:color w:val="000000"/>
-          <w:sz w:val="18"/>
-          <w:szCs w:val="18"/>
-        </w:rPr>
-        <w:t>,</w:t>
-      </w:r>
-    </w:p>
-    <w:p>
-      <w:pPr>
-        <w:shd w:val="clear" w:color="auto" w:fill="FFFFFF"/>
-        <w:spacing w:line="270" w:lineRule="atLeast"/>
-        <w:rPr>
-          <w:rFonts w:ascii="Menlo" w:hAnsi="Menlo" w:cs="Menlo"/>
-          <w:color w:val="000000"/>
-          <w:sz w:val="18"/>
-          <w:szCs w:val="18"/>
-        </w:rPr>
-      </w:pPr>
-      <w:r>
-        <w:rPr>
-          <w:rFonts w:ascii="Menlo" w:hAnsi="Menlo" w:cs="Menlo"/>
-          <w:color w:val="000000"/>
-          <w:sz w:val="18"/>
-          <w:szCs w:val="18"/>
-        </w:rPr>
-        <w:t xml:space="preserve">    </w:t>
-      </w:r>
-      <w:r>
-        <w:rPr>
-          <w:rFonts w:ascii="Menlo" w:hAnsi="Menlo" w:cs="Menlo"/>
-          <w:color w:val="0451A5"/>
-          <w:sz w:val="18"/>
-          <w:szCs w:val="18"/>
-        </w:rPr>
-        <w:t>"maxAccessCount"</w:t>
-      </w:r>
-      <w:r>
-        <w:rPr>
-          <w:rFonts w:ascii="Menlo" w:hAnsi="Menlo" w:cs="Menlo"/>
-          <w:color w:val="000000"/>
-          <w:sz w:val="18"/>
-          <w:szCs w:val="18"/>
-        </w:rPr>
-        <w:t xml:space="preserve">: </w:t>
-      </w:r>
-      <w:r>
-        <w:rPr>
-          <w:rFonts w:ascii="Menlo" w:hAnsi="Menlo" w:cs="Menlo"/>
-          <w:color w:val="098658"/>
-          <w:sz w:val="18"/>
-          <w:szCs w:val="18"/>
-        </w:rPr>
-        <w:t>1000</w:t>
-      </w:r>
-      <w:r>
-        <w:rPr>
-          <w:rFonts w:ascii="Menlo" w:hAnsi="Menlo" w:cs="Menlo"/>
-          <w:color w:val="000000"/>
-          <w:sz w:val="18"/>
-          <w:szCs w:val="18"/>
-        </w:rPr>
-        <w:t>,</w:t>
-      </w:r>
-    </w:p>
-    <w:p>
-      <w:pPr>
-        <w:shd w:val="clear" w:color="auto" w:fill="FFFFFF"/>
-        <w:spacing w:line="270" w:lineRule="atLeast"/>
-        <w:rPr>
-          <w:rFonts w:ascii="Menlo" w:hAnsi="Menlo" w:cs="Menlo"/>
-          <w:color w:val="000000"/>
-          <w:sz w:val="18"/>
-          <w:szCs w:val="18"/>
-        </w:rPr>
-      </w:pPr>
-      <w:r>
-        <w:rPr>
-          <w:rFonts w:ascii="Menlo" w:hAnsi="Menlo" w:cs="Menlo"/>
-          <w:color w:val="000000"/>
-          <w:sz w:val="18"/>
-          <w:szCs w:val="18"/>
-        </w:rPr>
-        <w:t xml:space="preserve">    </w:t>
-      </w:r>
-      <w:r>
-        <w:rPr>
-          <w:rFonts w:ascii="Menlo" w:hAnsi="Menlo" w:cs="Menlo"/>
-          <w:color w:val="0451A5"/>
-          <w:sz w:val="18"/>
-          <w:szCs w:val="18"/>
-        </w:rPr>
-        <w:t>"accessCount"</w:t>
-      </w:r>
-      <w:r>
-        <w:rPr>
-          <w:rFonts w:ascii="Menlo" w:hAnsi="Menlo" w:cs="Menlo"/>
-          <w:color w:val="000000"/>
-          <w:sz w:val="18"/>
-          <w:szCs w:val="18"/>
-        </w:rPr>
-        <w:t xml:space="preserve">: </w:t>
-      </w:r>
-      <w:r>
-        <w:rPr>
-          <w:rFonts w:ascii="Menlo" w:hAnsi="Menlo" w:cs="Menlo"/>
-          <w:color w:val="098658"/>
-          <w:sz w:val="18"/>
-          <w:szCs w:val="18"/>
-        </w:rPr>
-        <w:t>0</w:t>
-      </w:r>
-    </w:p>
-    <w:p>
-      <w:pPr>
-        <w:shd w:val="clear" w:color="auto" w:fill="FFFFFF"/>
-        <w:spacing w:line="270" w:lineRule="atLeast"/>
-        <w:rPr>
-          <w:rFonts w:ascii="Menlo" w:hAnsi="Menlo" w:cs="Menlo"/>
-          <w:color w:val="000000"/>
-          <w:sz w:val="18"/>
-          <w:szCs w:val="18"/>
-        </w:rPr>
-      </w:pPr>
-      <w:r>
-        <w:rPr>
-          <w:rFonts w:ascii="Menlo" w:hAnsi="Menlo" w:cs="Menlo"/>
-          <w:color w:val="000000"/>
-          <w:sz w:val="18"/>
-          <w:szCs w:val="18"/>
-        </w:rPr>
-        <w:t>}</w:t>
-      </w:r>
-    </w:p>
-    <w:p>
-      <w:pPr>
-        <w:rPr>
-          <w:rFonts w:hint="eastAsia"/>
-        </w:rPr>
-      </w:pPr>
-    </w:p>
-    <w:p>
-      <w:pPr>
-        <w:rPr>
-          <w:rFonts w:hint="eastAsia"/>
-        </w:rPr>
-      </w:pPr>
-    </w:p>
-    <w:p>
-      <w:pPr>
-        <w:pStyle w:val="Heading2"/>
-      </w:pPr>
-      <w:r>
-        <w:t xml:space="preserve">3. </w:t>
-      </w:r>
-      <w:r>
-        <w:t>示例</w:t>
-      </w:r>
-    </w:p>
-    <w:p>
-      <w:pPr>
-        <w:pStyle w:val="Heading3"/>
-      </w:pPr>
-      <w:r>
-        <w:rPr>
-          <w:rFonts w:hint="eastAsia"/>
-        </w:rPr>
-        <w:t>3</w:t>
-      </w:r>
-      <w:r>
-        <w:t xml:space="preserve">.1 </w:t>
-      </w:r>
-      <w:r>
-        <w:rPr>
-          <w:rFonts w:hint="eastAsia"/>
-        </w:rPr>
-        <w:t>引入依赖库</w:t>
-      </w:r>
-    </w:p>
-    <w:p>
-      <w:r>
-        <w:rPr>
-          <w:rFonts w:hint="eastAsia"/>
-        </w:rPr>
-        <w:t>在依赖库管理导入</w:t>
-      </w:r>
-      <w:proofErr w:type="spellStart"/>
-      <w:r>
-        <w:t>short_url</w:t>
-      </w:r>
-      <w:proofErr w:type="spellEnd"/>
-      <w:r>
-        <w:rPr>
-          <w:rFonts w:hint="eastAsia"/>
-        </w:rPr>
         <w:t>依赖库</w:t>
       </w:r>
     </w:p>
     <w:p>
       <w:r>
-        <w:lastRenderedPageBreak/>
         <w:drawing>
-          <wp:inline distT="0" distB="0" distL="0" distR="0" wp14:anchorId="314B47B2" wp14:editId="554B0BAF">
-            <wp:extent cx="5943600" cy="3496310"/>
-            <wp:effectExtent l="0" t="0" r="0" b="0"/>
-            <wp:docPr id="191215154" name="Picture 1"/>
+          <wp:inline distT="0" distB="0" distL="0" distR="0" wp14:anchorId="705D3DA9" wp14:editId="67DF85F6">
+            <wp:extent cx="5943600" cy="3615690"/>
+            <wp:effectExtent l="0" t="0" r="0" b="3810"/>
+            <wp:docPr id="1516734593" name="Picture 1"/>
             <wp:cNvGraphicFramePr>
               <a:graphicFrameLocks xmlns:a="http://schemas.openxmlformats.org/drawingml/2006/main" noChangeAspect="1"/>
             </wp:cNvGraphicFramePr>
@@ -1095,7 +591,7 @@
               <a:graphicData uri="http://schemas.openxmlformats.org/drawingml/2006/picture">
                 <pic:pic xmlns:pic="http://schemas.openxmlformats.org/drawingml/2006/picture">
                   <pic:nvPicPr>
-                    <pic:cNvPr id="191215154" name=""/>
+                    <pic:cNvPr id="1516734593" name=""/>
                     <pic:cNvPicPr/>
                   </pic:nvPicPr>
                   <pic:blipFill>
@@ -1107,7 +603,7 @@
                   <pic:spPr>
                     <a:xfrm>
                       <a:off x="0" y="0"/>
-                      <a:ext cx="5943600" cy="3496310"/>
+                      <a:ext cx="5943600" cy="3615690"/>
                     </a:xfrm>
                     <a:prstGeom prst="rect">
                       <a:avLst/>
@@ -1120,6 +616,8 @@
         </w:drawing>
       </w:r>
     </w:p>
+    <w:p/>
+    <w:p/>
     <w:p>
       <w:pPr>
         <w:rPr>
@@ -1127,23 +625,64 @@
         </w:rPr>
       </w:pPr>
     </w:p>
+    <w:p>
+      <w:pPr>
+        <w:pStyle w:val="Heading3"/>
+      </w:pPr>
+      <w:r>
+        <w:rPr>
+          <w:rFonts w:hint="eastAsia"/>
+        </w:rPr>
+        <w:t>3</w:t>
+      </w:r>
+      <w:r>
+        <w:t xml:space="preserve">.2 </w:t>
+      </w:r>
+      <w:r>
+        <w:rPr>
+          <w:rFonts w:hint="eastAsia"/>
+        </w:rPr>
+        <w:t>页面绑定及调用依赖库示例</w:t>
+      </w:r>
+    </w:p>
     <w:p/>
     <w:p>
-      <w:r>
+      <w:pPr>
         <w:rPr>
           <w:rFonts w:hint="eastAsia"/>
         </w:rPr>
-        <w:t>在更多/应用配置中自定义参数修改三项值：</w:t>
-      </w:r>
-    </w:p>
-    <w:p/>
-    <w:p>
+      </w:pPr>
+      <w:r>
+        <w:rPr>
+          <w:rFonts w:ascii="SimSun" w:eastAsia="SimSun" w:hAnsi="SimSun" w:cs="SimSun" w:hint="eastAsia"/>
+        </w:rPr>
+        <w:t>添加数据库实体S</w:t>
+      </w:r>
+      <w:r>
+        <w:rPr>
+          <w:rFonts w:ascii="SimSun" w:eastAsia="SimSun" w:hAnsi="SimSun" w:cs="SimSun"/>
+        </w:rPr>
+        <w:t xml:space="preserve">hortenUrl, </w:t>
+      </w:r>
+      <w:r>
+        <w:rPr>
+          <w:rFonts w:ascii="SimSun" w:eastAsia="SimSun" w:hAnsi="SimSun" w:cs="SimSun" w:hint="eastAsia"/>
+        </w:rPr>
+        <w:t>字段如图</w:t>
+      </w:r>
+    </w:p>
+    <w:p>
+      <w:pPr>
+        <w:rPr>
+          <w:rFonts w:hint="eastAsia"/>
+        </w:rPr>
+      </w:pPr>
       <w:r>
         <w:drawing>
-          <wp:inline distT="0" distB="0" distL="0" distR="0" wp14:anchorId="7F248661" wp14:editId="7AA84043">
-            <wp:extent cx="5943600" cy="2015490"/>
-            <wp:effectExtent l="0" t="0" r="0" b="3810"/>
-            <wp:docPr id="1187893503" name="Picture 1"/>
+          <wp:inline distT="0" distB="0" distL="0" distR="0" wp14:anchorId="44081CA7" wp14:editId="3CB40C1B">
+            <wp:extent cx="5943600" cy="2632710"/>
+            <wp:effectExtent l="0" t="0" r="0" b="0"/>
+            <wp:docPr id="438421154" name="Picture 1"/>
             <wp:cNvGraphicFramePr>
               <a:graphicFrameLocks xmlns:a="http://schemas.openxmlformats.org/drawingml/2006/main" noChangeAspect="1"/>
             </wp:cNvGraphicFramePr>
@@ -1151,7 +690,7 @@
               <a:graphicData uri="http://schemas.openxmlformats.org/drawingml/2006/picture">
                 <pic:pic xmlns:pic="http://schemas.openxmlformats.org/drawingml/2006/picture">
                   <pic:nvPicPr>
-                    <pic:cNvPr id="1187893503" name=""/>
+                    <pic:cNvPr id="438421154" name=""/>
                     <pic:cNvPicPr/>
                   </pic:nvPicPr>
                   <pic:blipFill>
@@ -1163,7 +702,7 @@
                   <pic:spPr>
                     <a:xfrm>
                       <a:off x="0" y="0"/>
-                      <a:ext cx="5943600" cy="2015490"/>
+                      <a:ext cx="5943600" cy="2632710"/>
                     </a:xfrm>
                     <a:prstGeom prst="rect">
                       <a:avLst/>
@@ -1177,252 +716,35 @@
       </w:r>
     </w:p>
     <w:p/>
+    <w:p/>
     <w:p>
       <w:r>
         <w:rPr>
           <w:rFonts w:hint="eastAsia"/>
         </w:rPr>
-        <w:t>分别为</w:t>
-      </w:r>
-    </w:p>
-    <w:p>
-      <w:pPr>
-        <w:numPr>
-          <w:ilvl w:val="0"/>
-          <w:numId w:val="4"/>
-        </w:numPr>
-        <w:shd w:val="clear" w:color="auto" w:fill="FFFFFF"/>
-        <w:spacing w:before="100" w:beforeAutospacing="1" w:after="100" w:afterAutospacing="1"/>
-        <w:rPr>
-          <w:rFonts w:ascii="Helvetica" w:hAnsi="Helvetica"/>
-          <w:color w:val="080808"/>
-          <w:sz w:val="21"/>
-          <w:szCs w:val="21"/>
-        </w:rPr>
-      </w:pPr>
-      <w:r>
-        <w:rPr>
-          <w:rFonts w:ascii="Helvetica" w:hAnsi="Helvetica"/>
-          <w:color w:val="080808"/>
-          <w:sz w:val="21"/>
-          <w:szCs w:val="21"/>
-        </w:rPr>
-        <w:t xml:space="preserve">shorturl.dataSourceUrl </w:t>
-      </w:r>
-      <w:r>
-        <w:rPr>
-          <w:rFonts w:ascii="Helvetica" w:hAnsi="Helvetica"/>
-          <w:color w:val="080808"/>
-          <w:sz w:val="21"/>
-          <w:szCs w:val="21"/>
-        </w:rPr>
-        <w:tab/>
-      </w:r>
-      <w:r>
-        <w:rPr>
-          <w:rFonts w:ascii="Helvetica" w:hAnsi="Helvetica"/>
-          <w:color w:val="080808"/>
-          <w:sz w:val="21"/>
-          <w:szCs w:val="21"/>
-        </w:rPr>
-        <w:t>JDBC</w:t>
-      </w:r>
-      <w:r>
-        <w:rPr>
-          <w:rFonts w:ascii="SimSun" w:eastAsia="SimSun" w:hAnsi="SimSun" w:cs="SimSun" w:hint="eastAsia"/>
-          <w:color w:val="080808"/>
-          <w:sz w:val="21"/>
-          <w:szCs w:val="21"/>
-        </w:rPr>
-        <w:t>地址，如</w:t>
-      </w:r>
-      <w:r>
-        <w:rPr>
-          <w:rFonts w:ascii="Helvetica" w:hAnsi="Helvetica"/>
-          <w:color w:val="080808"/>
-          <w:sz w:val="21"/>
-          <w:szCs w:val="21"/>
-        </w:rPr>
-        <w:t xml:space="preserve"> jdbc:mysql://127.0.0.1:3306/shorturl</w:t>
-      </w:r>
-    </w:p>
-    <w:p>
-      <w:pPr>
-        <w:numPr>
-          <w:ilvl w:val="0"/>
-          <w:numId w:val="4"/>
-        </w:numPr>
-        <w:shd w:val="clear" w:color="auto" w:fill="FFFFFF"/>
-        <w:spacing w:before="100" w:beforeAutospacing="1" w:after="100" w:afterAutospacing="1"/>
-        <w:rPr>
-          <w:rFonts w:ascii="Helvetica" w:hAnsi="Helvetica"/>
-          <w:color w:val="080808"/>
-          <w:sz w:val="21"/>
-          <w:szCs w:val="21"/>
-        </w:rPr>
-      </w:pPr>
-      <w:r>
-        <w:rPr>
-          <w:rFonts w:ascii="Helvetica" w:hAnsi="Helvetica"/>
-          <w:color w:val="080808"/>
-          <w:sz w:val="21"/>
-          <w:szCs w:val="21"/>
-        </w:rPr>
-        <w:t xml:space="preserve">shorturl.dataSourceUsername </w:t>
-      </w:r>
-      <w:r>
-        <w:rPr>
-          <w:rFonts w:ascii="Helvetica" w:hAnsi="Helvetica"/>
-          <w:color w:val="080808"/>
-          <w:sz w:val="21"/>
-          <w:szCs w:val="21"/>
-        </w:rPr>
-        <w:tab/>
-      </w:r>
-      <w:r>
-        <w:rPr>
-          <w:rFonts w:ascii="Helvetica" w:hAnsi="Helvetica"/>
-          <w:color w:val="080808"/>
-          <w:sz w:val="21"/>
-          <w:szCs w:val="21"/>
-        </w:rPr>
-        <w:tab/>
-      </w:r>
-      <w:r>
-        <w:rPr>
-          <w:rFonts w:ascii="Helvetica" w:hAnsi="Helvetica"/>
-          <w:color w:val="080808"/>
-          <w:sz w:val="21"/>
-          <w:szCs w:val="21"/>
-        </w:rPr>
-        <w:t>MySql</w:t>
-      </w:r>
-      <w:r>
-        <w:rPr>
-          <w:rFonts w:ascii="SimSun" w:eastAsia="SimSun" w:hAnsi="SimSun" w:cs="SimSun" w:hint="eastAsia"/>
-          <w:color w:val="080808"/>
-          <w:sz w:val="21"/>
-          <w:szCs w:val="21"/>
-        </w:rPr>
-        <w:t>数据库用户名</w:t>
-      </w:r>
-    </w:p>
-    <w:p>
-      <w:pPr>
-        <w:numPr>
-          <w:ilvl w:val="0"/>
-          <w:numId w:val="4"/>
-        </w:numPr>
-        <w:shd w:val="clear" w:color="auto" w:fill="FFFFFF"/>
-        <w:spacing w:before="100" w:beforeAutospacing="1" w:after="100" w:afterAutospacing="1"/>
-        <w:rPr>
-          <w:rFonts w:ascii="Helvetica" w:hAnsi="Helvetica"/>
-          <w:color w:val="080808"/>
-          <w:sz w:val="21"/>
-          <w:szCs w:val="21"/>
-        </w:rPr>
-      </w:pPr>
-      <w:r>
-        <w:rPr>
-          <w:rFonts w:ascii="Helvetica" w:hAnsi="Helvetica"/>
-          <w:color w:val="080808"/>
-          <w:sz w:val="21"/>
-          <w:szCs w:val="21"/>
-        </w:rPr>
-        <w:t xml:space="preserve">shorturl.dataSourcePassword </w:t>
-      </w:r>
-      <w:r>
-        <w:rPr>
-          <w:rFonts w:ascii="Helvetica" w:hAnsi="Helvetica"/>
-          <w:color w:val="080808"/>
-          <w:sz w:val="21"/>
-          <w:szCs w:val="21"/>
-        </w:rPr>
-        <w:tab/>
-      </w:r>
-      <w:r>
-        <w:rPr>
-          <w:rFonts w:ascii="Helvetica" w:hAnsi="Helvetica"/>
-          <w:color w:val="080808"/>
-          <w:sz w:val="21"/>
-          <w:szCs w:val="21"/>
-        </w:rPr>
-        <w:tab/>
-      </w:r>
-      <w:r>
-        <w:rPr>
-          <w:rFonts w:ascii="Helvetica" w:hAnsi="Helvetica"/>
-          <w:color w:val="080808"/>
-          <w:sz w:val="21"/>
-          <w:szCs w:val="21"/>
-        </w:rPr>
-        <w:t>MySql</w:t>
-      </w:r>
-      <w:r>
-        <w:rPr>
-          <w:rFonts w:ascii="SimSun" w:eastAsia="SimSun" w:hAnsi="SimSun" w:cs="SimSun" w:hint="eastAsia"/>
-          <w:color w:val="080808"/>
-          <w:sz w:val="21"/>
-          <w:szCs w:val="21"/>
-        </w:rPr>
-        <w:t>数据库密码</w:t>
-      </w:r>
-    </w:p>
-    <w:p>
-      <w:pPr>
+        <w:t>页面上新建</w:t>
+      </w:r>
+      <w:r>
+        <w:rPr>
+          <w:rFonts w:ascii="SimSun" w:eastAsia="SimSun" w:hAnsi="SimSun" w:cs="SimSun" w:hint="eastAsia"/>
+        </w:rPr>
+        <w:t>表单如图， 并新建</w:t>
+      </w:r>
+      <w:r>
         <w:rPr>
           <w:rFonts w:hint="eastAsia"/>
         </w:rPr>
-      </w:pPr>
-    </w:p>
-    <w:p>
-      <w:pPr>
-        <w:rPr>
-          <w:rFonts w:hint="eastAsia"/>
-        </w:rPr>
-      </w:pPr>
-    </w:p>
-    <w:p>
-      <w:pPr>
-        <w:pStyle w:val="Heading3"/>
-      </w:pPr>
-      <w:r>
-        <w:rPr>
-          <w:rFonts w:hint="eastAsia"/>
-        </w:rPr>
-        <w:t>3</w:t>
-      </w:r>
-      <w:r>
-        <w:t xml:space="preserve">.2 </w:t>
-      </w:r>
-      <w:r>
-        <w:rPr>
-          <w:rFonts w:hint="eastAsia"/>
-        </w:rPr>
-        <w:t>页面绑定及调用依赖库示例</w:t>
-      </w:r>
-    </w:p>
-    <w:p>
-      <w:r>
-        <w:rPr>
-          <w:rFonts w:hint="eastAsia"/>
-        </w:rPr>
-        <w:t>页面上新建局部变量并绑定到表单输入项中。</w:t>
+        <w:t>局部变量并绑定到表单输入项中。</w:t>
       </w:r>
     </w:p>
     <w:p/>
     <w:p>
-      <w:pPr>
-        <w:rPr>
-          <w:rFonts w:hint="eastAsia"/>
-        </w:rPr>
-      </w:pPr>
       <w:r>
         <w:drawing>
-          <wp:inline distT="0" distB="0" distL="0" distR="0" wp14:anchorId="1D9037EA" wp14:editId="3958CCE0">
-            <wp:extent cx="5943600" cy="2107565"/>
-            <wp:effectExtent l="0" t="0" r="0" b="635"/>
-            <wp:docPr id="649941781" name="Picture 1"/>
+          <wp:inline distT="0" distB="0" distL="0" distR="0" wp14:anchorId="2431A0C7" wp14:editId="459C51F6">
+            <wp:extent cx="5943600" cy="2499995"/>
+            <wp:effectExtent l="0" t="0" r="0" b="1905"/>
+            <wp:docPr id="1481690106" name="Picture 1"/>
             <wp:cNvGraphicFramePr>
               <a:graphicFrameLocks xmlns:a="http://schemas.openxmlformats.org/drawingml/2006/main" noChangeAspect="1"/>
             </wp:cNvGraphicFramePr>
@@ -1430,7 +752,7 @@
               <a:graphicData uri="http://schemas.openxmlformats.org/drawingml/2006/picture">
                 <pic:pic xmlns:pic="http://schemas.openxmlformats.org/drawingml/2006/picture">
                   <pic:nvPicPr>
-                    <pic:cNvPr id="649941781" name=""/>
+                    <pic:cNvPr id="1481690106" name=""/>
                     <pic:cNvPicPr/>
                   </pic:nvPicPr>
                   <pic:blipFill>
@@ -1442,7 +764,7 @@
                   <pic:spPr>
                     <a:xfrm>
                       <a:off x="0" y="0"/>
-                      <a:ext cx="5943600" cy="2107565"/>
+                      <a:ext cx="5943600" cy="2499995"/>
                     </a:xfrm>
                     <a:prstGeom prst="rect">
                       <a:avLst/>
@@ -1456,30 +778,81 @@
       </w:r>
     </w:p>
     <w:p/>
-    <w:p>
-      <w:r>
-        <w:rPr>
-          <w:rFonts w:hint="eastAsia"/>
-        </w:rPr>
-        <w:t>新增按钮并添加c</w:t>
-      </w:r>
-      <w:r>
-        <w:t>lick</w:t>
-      </w:r>
-      <w:r>
-        <w:rPr>
-          <w:rFonts w:hint="eastAsia"/>
-        </w:rPr>
-        <w:t>事件</w:t>
-      </w:r>
-    </w:p>
-    <w:p>
-      <w:r>
+    <w:p/>
+    <w:p>
+      <w:pPr>
+        <w:rPr>
+          <w:rFonts w:ascii="SimSun" w:eastAsia="SimSun" w:hAnsi="SimSun" w:cs="SimSun"/>
+        </w:rPr>
+      </w:pPr>
+      <w:r>
+        <w:rPr>
+          <w:rFonts w:ascii="SimSun" w:eastAsia="SimSun" w:hAnsi="SimSun" w:cs="SimSun" w:hint="eastAsia"/>
+        </w:rPr>
+        <w:t>将数据源</w:t>
+      </w:r>
+      <w:r>
+        <w:rPr>
+          <w:rFonts w:ascii="SimSun" w:eastAsia="SimSun" w:hAnsi="SimSun" w:cs="SimSun" w:hint="eastAsia"/>
+        </w:rPr>
+        <w:t>拖入</w:t>
+      </w:r>
+      <w:r>
+        <w:rPr>
+          <w:rFonts w:ascii="SimSun" w:eastAsia="SimSun" w:hAnsi="SimSun" w:cs="SimSun" w:hint="eastAsia"/>
+        </w:rPr>
+        <w:t>页面用来展示已添加的数据。示例使用简单视图。</w:t>
+      </w:r>
+    </w:p>
+    <w:p>
+      <w:pPr>
+        <w:rPr>
+          <w:rFonts w:ascii="SimSun" w:eastAsia="SimSun" w:hAnsi="SimSun" w:cs="SimSun"/>
+        </w:rPr>
+      </w:pPr>
+    </w:p>
+    <w:p>
+      <w:pPr>
+        <w:rPr>
+          <w:rFonts w:ascii="SimSun" w:eastAsia="SimSun" w:hAnsi="SimSun" w:cs="SimSun"/>
+        </w:rPr>
+      </w:pPr>
+      <w:r>
+        <w:rPr>
+          <w:rFonts w:ascii="SimSun" w:eastAsia="SimSun" w:hAnsi="SimSun" w:cs="SimSun" w:hint="eastAsia"/>
+        </w:rPr>
+        <w:lastRenderedPageBreak/>
+        <w:t>该页面逻辑有：</w:t>
+      </w:r>
+    </w:p>
+    <w:p>
+      <w:pPr>
+        <w:rPr>
+          <w:rFonts w:ascii="SimSun" w:eastAsia="SimSun" w:hAnsi="SimSun" w:cs="SimSun"/>
+        </w:rPr>
+      </w:pPr>
+      <w:r>
+        <w:rPr>
+          <w:rFonts w:ascii="SimSun" w:eastAsia="SimSun" w:hAnsi="SimSun" w:cs="SimSun" w:hint="eastAsia"/>
+        </w:rPr>
+        <w:t>初始化表单的值：</w:t>
+      </w:r>
+    </w:p>
+    <w:p>
+      <w:pPr>
+        <w:rPr>
+          <w:rFonts w:ascii="SimSun" w:eastAsia="SimSun" w:hAnsi="SimSun" w:cs="SimSun"/>
+        </w:rPr>
+      </w:pPr>
+      <w:r>
+        <w:rPr>
+          <w:rFonts w:ascii="SimSun" w:eastAsia="SimSun" w:hAnsi="SimSun" w:cs="SimSun"/>
+        </w:rPr>
         <w:drawing>
-          <wp:inline distT="0" distB="0" distL="0" distR="0" wp14:anchorId="5AA4A837" wp14:editId="5C1D3EFA">
-            <wp:extent cx="5943600" cy="1863090"/>
-            <wp:effectExtent l="0" t="0" r="0" b="3810"/>
-            <wp:docPr id="45847561" name="Picture 1"/>
+          <wp:inline distT="0" distB="0" distL="0" distR="0" wp14:anchorId="09F2499E" wp14:editId="3A2CEF94">
+            <wp:extent cx="5943600" cy="3277235"/>
+            <wp:effectExtent l="0" t="0" r="0" b="0"/>
+            <wp:docPr id="424289139" name="Picture 1"/>
             <wp:cNvGraphicFramePr>
               <a:graphicFrameLocks xmlns:a="http://schemas.openxmlformats.org/drawingml/2006/main" noChangeAspect="1"/>
             </wp:cNvGraphicFramePr>
@@ -1487,7 +860,7 @@
               <a:graphicData uri="http://schemas.openxmlformats.org/drawingml/2006/picture">
                 <pic:pic xmlns:pic="http://schemas.openxmlformats.org/drawingml/2006/picture">
                   <pic:nvPicPr>
-                    <pic:cNvPr id="45847561" name=""/>
+                    <pic:cNvPr id="424289139" name=""/>
                     <pic:cNvPicPr/>
                   </pic:nvPicPr>
                   <pic:blipFill>
@@ -1499,7 +872,7 @@
                   <pic:spPr>
                     <a:xfrm>
                       <a:off x="0" y="0"/>
-                      <a:ext cx="5943600" cy="1863090"/>
+                      <a:ext cx="5943600" cy="3277235"/>
                     </a:xfrm>
                     <a:prstGeom prst="rect">
                       <a:avLst/>
@@ -1519,42 +892,26 @@
           <w:rFonts w:hint="eastAsia"/>
         </w:rPr>
       </w:pPr>
-    </w:p>
-    <w:p>
-      <w:r>
+      <w:r>
+        <w:rPr>
+          <w:rFonts w:ascii="SimSun" w:eastAsia="SimSun" w:hAnsi="SimSun" w:cs="SimSun" w:hint="eastAsia"/>
+        </w:rPr>
+        <w:t>点击短链接转换按钮后的事件：</w:t>
+      </w:r>
+    </w:p>
+    <w:p>
+      <w:pPr>
         <w:rPr>
           <w:rFonts w:hint="eastAsia"/>
         </w:rPr>
-        <w:t>事件中调用</w:t>
-      </w:r>
-      <w:r>
-        <w:rPr>
-          <w:rFonts w:hint="eastAsia"/>
-        </w:rPr>
-        <w:t>服务端</w:t>
-      </w:r>
-      <w:r>
-        <w:rPr>
-          <w:rFonts w:hint="eastAsia"/>
-        </w:rPr>
-        <w:t>逻辑</w:t>
-      </w:r>
-      <w:r>
-        <w:rPr>
-          <w:rFonts w:hint="eastAsia"/>
-        </w:rPr>
-        <w:t>：</w:t>
-      </w:r>
-    </w:p>
-    <w:p/>
-    <w:p>
+      </w:pPr>
       <w:r>
         <w:lastRenderedPageBreak/>
         <w:drawing>
-          <wp:inline distT="0" distB="0" distL="0" distR="0" wp14:anchorId="497223F1" wp14:editId="305DA66E">
-            <wp:extent cx="5943600" cy="3463290"/>
-            <wp:effectExtent l="0" t="0" r="0" b="3810"/>
-            <wp:docPr id="1928407289" name="Picture 1"/>
+          <wp:inline distT="0" distB="0" distL="0" distR="0" wp14:anchorId="770735B6" wp14:editId="46A47263">
+            <wp:extent cx="5943600" cy="4912360"/>
+            <wp:effectExtent l="0" t="0" r="0" b="2540"/>
+            <wp:docPr id="1738725734" name="Picture 1"/>
             <wp:cNvGraphicFramePr>
               <a:graphicFrameLocks xmlns:a="http://schemas.openxmlformats.org/drawingml/2006/main" noChangeAspect="1"/>
             </wp:cNvGraphicFramePr>
@@ -1562,7 +919,7 @@
               <a:graphicData uri="http://schemas.openxmlformats.org/drawingml/2006/picture">
                 <pic:pic xmlns:pic="http://schemas.openxmlformats.org/drawingml/2006/picture">
                   <pic:nvPicPr>
-                    <pic:cNvPr id="1928407289" name=""/>
+                    <pic:cNvPr id="1738725734" name=""/>
                     <pic:cNvPicPr/>
                   </pic:nvPicPr>
                   <pic:blipFill>
@@ -1574,7 +931,7 @@
                   <pic:spPr>
                     <a:xfrm>
                       <a:off x="0" y="0"/>
-                      <a:ext cx="5943600" cy="3463290"/>
+                      <a:ext cx="5943600" cy="4912360"/>
                     </a:xfrm>
                     <a:prstGeom prst="rect">
                       <a:avLst/>
@@ -1588,26 +945,39 @@
       </w:r>
     </w:p>
     <w:p/>
-    <w:p>
-      <w:pPr>
-        <w:rPr>
-          <w:rFonts w:ascii="SimSun" w:eastAsia="SimSun" w:hAnsi="SimSun" w:cs="SimSun"/>
-        </w:rPr>
-      </w:pPr>
-      <w:r>
-        <w:rPr>
-          <w:rFonts w:ascii="SimSun" w:eastAsia="SimSun" w:hAnsi="SimSun" w:cs="SimSun" w:hint="eastAsia"/>
-        </w:rPr>
-        <w:t>页面访问效果如图：</w:t>
+    <w:p/>
+    <w:p>
+      <w:pPr>
+        <w:rPr>
+          <w:rFonts w:ascii="SimSun" w:eastAsia="SimSun" w:hAnsi="SimSun" w:cs="SimSun"/>
+        </w:rPr>
+      </w:pPr>
+      <w:r>
+        <w:rPr>
+          <w:rFonts w:ascii="SimSun" w:eastAsia="SimSun" w:hAnsi="SimSun" w:cs="SimSun" w:hint="eastAsia"/>
+        </w:rPr>
+        <w:t>其中调用了依赖库的逻辑</w:t>
+      </w:r>
+      <w:r>
+        <w:rPr>
+          <w:rFonts w:ascii="SimSun" w:eastAsia="SimSun" w:hAnsi="SimSun" w:cs="SimSun"/>
+        </w:rPr>
+        <w:t>saveUrlMap</w:t>
+      </w:r>
+      <w:r>
+        <w:rPr>
+          <w:rFonts w:ascii="SimSun" w:eastAsia="SimSun" w:hAnsi="SimSun" w:cs="SimSun" w:hint="eastAsia"/>
+        </w:rPr>
+        <w:t>，此时按提示新建逻辑，即可自动建立逻辑带入入参和出参。</w:t>
       </w:r>
     </w:p>
     <w:p>
       <w:r>
         <w:drawing>
-          <wp:inline distT="0" distB="0" distL="0" distR="0" wp14:anchorId="1782A9FD" wp14:editId="3BED10F0">
-            <wp:extent cx="5943600" cy="1278255"/>
-            <wp:effectExtent l="0" t="0" r="0" b="4445"/>
-            <wp:docPr id="118172834" name="Picture 1"/>
+          <wp:inline distT="0" distB="0" distL="0" distR="0" wp14:anchorId="00F2AA37" wp14:editId="7D331B6F">
+            <wp:extent cx="5943600" cy="2026285"/>
+            <wp:effectExtent l="0" t="0" r="0" b="5715"/>
+            <wp:docPr id="1554467540" name="Picture 1"/>
             <wp:cNvGraphicFramePr>
               <a:graphicFrameLocks xmlns:a="http://schemas.openxmlformats.org/drawingml/2006/main" noChangeAspect="1"/>
             </wp:cNvGraphicFramePr>
@@ -1615,7 +985,7 @@
               <a:graphicData uri="http://schemas.openxmlformats.org/drawingml/2006/picture">
                 <pic:pic xmlns:pic="http://schemas.openxmlformats.org/drawingml/2006/picture">
                   <pic:nvPicPr>
-                    <pic:cNvPr id="118172834" name=""/>
+                    <pic:cNvPr id="1554467540" name=""/>
                     <pic:cNvPicPr/>
                   </pic:nvPicPr>
                   <pic:blipFill>
@@ -1627,7 +997,7 @@
                   <pic:spPr>
                     <a:xfrm>
                       <a:off x="0" y="0"/>
-                      <a:ext cx="5943600" cy="1278255"/>
+                      <a:ext cx="5943600" cy="2026285"/>
                     </a:xfrm>
                     <a:prstGeom prst="rect">
                       <a:avLst/>
@@ -1640,48 +1010,802 @@
         </w:drawing>
       </w:r>
     </w:p>
-    <w:p>
-      <w:pPr>
-        <w:rPr>
-          <w:rFonts w:ascii="SimSun" w:eastAsia="SimSun" w:hAnsi="SimSun" w:cs="SimSun"/>
-        </w:rPr>
-      </w:pPr>
-      <w:r>
-        <w:rPr>
-          <w:rFonts w:ascii="SimSun" w:eastAsia="SimSun" w:hAnsi="SimSun" w:cs="SimSun" w:hint="eastAsia"/>
-        </w:rPr>
-        <w:t>填写原始链接，生成短链接值。</w:t>
-      </w:r>
-    </w:p>
-    <w:p>
-      <w:pPr>
-        <w:rPr>
-          <w:rFonts w:ascii="SimSun" w:eastAsia="SimSun" w:hAnsi="SimSun" w:cs="SimSun"/>
-        </w:rPr>
-      </w:pPr>
-      <w:r>
-        <w:rPr>
-          <w:rFonts w:ascii="SimSun" w:eastAsia="SimSun" w:hAnsi="SimSun" w:cs="SimSun" w:hint="eastAsia"/>
-        </w:rPr>
-        <w:t>访问时拼装平台应用地址和路径/</w:t>
-      </w:r>
-      <w:r>
-        <w:rPr>
-          <w:rFonts w:ascii="SimSun" w:eastAsia="SimSun" w:hAnsi="SimSun" w:cs="SimSun"/>
-        </w:rPr>
-        <w:t>go/{hashid}</w:t>
-      </w:r>
-      <w:r>
-        <w:rPr>
-          <w:rFonts w:ascii="SimSun" w:eastAsia="SimSun" w:hAnsi="SimSun" w:cs="SimSun" w:hint="eastAsia"/>
-        </w:rPr>
-        <w:t>即可访问。</w:t>
-      </w:r>
-    </w:p>
-    <w:p>
-      <w:pPr>
-        <w:rPr>
-          <w:rFonts w:ascii="SimSun" w:eastAsia="SimSun" w:hAnsi="SimSun" w:cs="SimSun"/>
+    <w:p/>
+    <w:p>
+      <w:pPr>
+        <w:rPr>
+          <w:rFonts w:hint="eastAsia"/>
+        </w:rPr>
+      </w:pPr>
+      <w:r>
+        <w:rPr>
+          <w:rFonts w:ascii="SimSun" w:eastAsia="SimSun" w:hAnsi="SimSun" w:cs="SimSun" w:hint="eastAsia"/>
+        </w:rPr>
+        <w:lastRenderedPageBreak/>
+        <w:t>其逻辑如图：</w:t>
+      </w:r>
+    </w:p>
+    <w:p>
+      <w:r>
+        <w:drawing>
+          <wp:inline distT="0" distB="0" distL="0" distR="0" wp14:anchorId="214EA581" wp14:editId="61301A28">
+            <wp:extent cx="5099621" cy="7432646"/>
+            <wp:effectExtent l="0" t="0" r="6350" b="0"/>
+            <wp:docPr id="986174246" name="Picture 1"/>
+            <wp:cNvGraphicFramePr>
+              <a:graphicFrameLocks xmlns:a="http://schemas.openxmlformats.org/drawingml/2006/main" noChangeAspect="1"/>
+            </wp:cNvGraphicFramePr>
+            <a:graphic xmlns:a="http://schemas.openxmlformats.org/drawingml/2006/main">
+              <a:graphicData uri="http://schemas.openxmlformats.org/drawingml/2006/picture">
+                <pic:pic xmlns:pic="http://schemas.openxmlformats.org/drawingml/2006/picture">
+                  <pic:nvPicPr>
+                    <pic:cNvPr id="986174246" name=""/>
+                    <pic:cNvPicPr/>
+                  </pic:nvPicPr>
+                  <pic:blipFill>
+                    <a:blip r:embed="rId12"/>
+                    <a:stretch>
+                      <a:fillRect/>
+                    </a:stretch>
+                  </pic:blipFill>
+                  <pic:spPr>
+                    <a:xfrm>
+                      <a:off x="0" y="0"/>
+                      <a:ext cx="5107150" cy="7443619"/>
+                    </a:xfrm>
+                    <a:prstGeom prst="rect">
+                      <a:avLst/>
+                    </a:prstGeom>
+                  </pic:spPr>
+                </pic:pic>
+              </a:graphicData>
+            </a:graphic>
+          </wp:inline>
+        </w:drawing>
+      </w:r>
+    </w:p>
+    <w:p/>
+    <w:p>
+      <w:pPr>
+        <w:rPr>
+          <w:rFonts w:ascii="SimSun" w:eastAsia="SimSun" w:hAnsi="SimSun" w:cs="SimSun"/>
+        </w:rPr>
+      </w:pPr>
+      <w:r>
+        <w:rPr>
+          <w:rFonts w:hint="eastAsia"/>
+        </w:rPr>
+        <w:t>che</w:t>
+      </w:r>
+      <w:r>
+        <w:t>ckLongUrlExist</w:t>
+      </w:r>
+      <w:r>
+        <w:rPr>
+          <w:rFonts w:ascii="SimSun" w:eastAsia="SimSun" w:hAnsi="SimSun" w:cs="SimSun" w:hint="eastAsia"/>
+        </w:rPr>
+        <w:t>逻辑如图：</w:t>
+      </w:r>
+    </w:p>
+    <w:p>
+      <w:pPr>
+        <w:rPr>
+          <w:rFonts w:ascii="SimSun" w:eastAsia="SimSun" w:hAnsi="SimSun" w:cs="SimSun"/>
+        </w:rPr>
+      </w:pPr>
+      <w:r>
+        <w:rPr>
+          <w:rFonts w:ascii="SimSun" w:eastAsia="SimSun" w:hAnsi="SimSun" w:cs="SimSun"/>
+        </w:rPr>
+        <w:lastRenderedPageBreak/>
+        <w:drawing>
+          <wp:inline distT="0" distB="0" distL="0" distR="0" wp14:anchorId="783B7673" wp14:editId="3BD04977">
+            <wp:extent cx="5943600" cy="5207635"/>
+            <wp:effectExtent l="0" t="0" r="0" b="0"/>
+            <wp:docPr id="1007798168" name="Picture 1"/>
+            <wp:cNvGraphicFramePr>
+              <a:graphicFrameLocks xmlns:a="http://schemas.openxmlformats.org/drawingml/2006/main" noChangeAspect="1"/>
+            </wp:cNvGraphicFramePr>
+            <a:graphic xmlns:a="http://schemas.openxmlformats.org/drawingml/2006/main">
+              <a:graphicData uri="http://schemas.openxmlformats.org/drawingml/2006/picture">
+                <pic:pic xmlns:pic="http://schemas.openxmlformats.org/drawingml/2006/picture">
+                  <pic:nvPicPr>
+                    <pic:cNvPr id="1007798168" name=""/>
+                    <pic:cNvPicPr/>
+                  </pic:nvPicPr>
+                  <pic:blipFill>
+                    <a:blip r:embed="rId13"/>
+                    <a:stretch>
+                      <a:fillRect/>
+                    </a:stretch>
+                  </pic:blipFill>
+                  <pic:spPr>
+                    <a:xfrm>
+                      <a:off x="0" y="0"/>
+                      <a:ext cx="5943600" cy="5207635"/>
+                    </a:xfrm>
+                    <a:prstGeom prst="rect">
+                      <a:avLst/>
+                    </a:prstGeom>
+                  </pic:spPr>
+                </pic:pic>
+              </a:graphicData>
+            </a:graphic>
+          </wp:inline>
+        </w:drawing>
+      </w:r>
+    </w:p>
+    <w:p>
+      <w:pPr>
+        <w:rPr>
+          <w:rFonts w:ascii="SimSun" w:eastAsia="SimSun" w:hAnsi="SimSun" w:cs="SimSun"/>
+        </w:rPr>
+      </w:pPr>
+    </w:p>
+    <w:p>
+      <w:pPr>
+        <w:rPr>
+          <w:rFonts w:hint="eastAsia"/>
+        </w:rPr>
+      </w:pPr>
+    </w:p>
+    <w:p>
+      <w:pPr>
+        <w:rPr>
+          <w:rFonts w:ascii="SimSun" w:eastAsia="SimSun" w:hAnsi="SimSun" w:cs="SimSun"/>
+        </w:rPr>
+      </w:pPr>
+      <w:r>
+        <w:rPr>
+          <w:rFonts w:ascii="SimSun" w:eastAsia="SimSun" w:hAnsi="SimSun" w:cs="SimSun" w:hint="eastAsia"/>
+        </w:rPr>
+        <w:t>点击删除事件逻辑为表单自动生成；</w:t>
+      </w:r>
+    </w:p>
+    <w:p>
+      <w:pPr>
+        <w:rPr>
+          <w:rFonts w:ascii="SimSun" w:eastAsia="SimSun" w:hAnsi="SimSun" w:cs="SimSun"/>
+        </w:rPr>
+      </w:pPr>
+    </w:p>
+    <w:p>
+      <w:pPr>
+        <w:rPr>
+          <w:rFonts w:ascii="SimSun" w:eastAsia="SimSun" w:hAnsi="SimSun" w:cs="SimSun"/>
+        </w:rPr>
+      </w:pPr>
+      <w:r>
+        <w:rPr>
+          <w:rFonts w:ascii="SimSun" w:eastAsia="SimSun" w:hAnsi="SimSun" w:cs="SimSun" w:hint="eastAsia"/>
+        </w:rPr>
+        <w:t>点击访问事件逻辑如图：</w:t>
+      </w:r>
+    </w:p>
+    <w:p>
+      <w:pPr>
+        <w:rPr>
+          <w:rFonts w:ascii="SimSun" w:eastAsia="SimSun" w:hAnsi="SimSun" w:cs="SimSun" w:hint="eastAsia"/>
+        </w:rPr>
+      </w:pPr>
+    </w:p>
+    <w:p>
+      <w:pPr>
+        <w:rPr>
+          <w:rFonts w:hint="eastAsia"/>
+        </w:rPr>
+      </w:pPr>
+      <w:r>
+        <w:lastRenderedPageBreak/>
+        <w:drawing>
+          <wp:inline distT="0" distB="0" distL="0" distR="0" wp14:anchorId="065856CA" wp14:editId="0C49AAFB">
+            <wp:extent cx="5943600" cy="2773045"/>
+            <wp:effectExtent l="0" t="0" r="0" b="0"/>
+            <wp:docPr id="530194526" name="Picture 1"/>
+            <wp:cNvGraphicFramePr>
+              <a:graphicFrameLocks xmlns:a="http://schemas.openxmlformats.org/drawingml/2006/main" noChangeAspect="1"/>
+            </wp:cNvGraphicFramePr>
+            <a:graphic xmlns:a="http://schemas.openxmlformats.org/drawingml/2006/main">
+              <a:graphicData uri="http://schemas.openxmlformats.org/drawingml/2006/picture">
+                <pic:pic xmlns:pic="http://schemas.openxmlformats.org/drawingml/2006/picture">
+                  <pic:nvPicPr>
+                    <pic:cNvPr id="530194526" name=""/>
+                    <pic:cNvPicPr/>
+                  </pic:nvPicPr>
+                  <pic:blipFill>
+                    <a:blip r:embed="rId14"/>
+                    <a:stretch>
+                      <a:fillRect/>
+                    </a:stretch>
+                  </pic:blipFill>
+                  <pic:spPr>
+                    <a:xfrm>
+                      <a:off x="0" y="0"/>
+                      <a:ext cx="5943600" cy="2773045"/>
+                    </a:xfrm>
+                    <a:prstGeom prst="rect">
+                      <a:avLst/>
+                    </a:prstGeom>
+                  </pic:spPr>
+                </pic:pic>
+              </a:graphicData>
+            </a:graphic>
+          </wp:inline>
+        </w:drawing>
+      </w:r>
+    </w:p>
+    <w:p>
+      <w:pPr>
+        <w:rPr>
+          <w:rFonts w:hint="eastAsia"/>
+        </w:rPr>
+      </w:pPr>
+      <w:r>
+        <w:rPr>
+          <w:rFonts w:ascii="SimSun" w:eastAsia="SimSun" w:hAnsi="SimSun" w:cs="SimSun" w:hint="eastAsia"/>
+        </w:rPr>
+        <w:t>打开自定义的g</w:t>
+      </w:r>
+      <w:r>
+        <w:rPr>
+          <w:rFonts w:ascii="SimSun" w:eastAsia="SimSun" w:hAnsi="SimSun" w:cs="SimSun"/>
+        </w:rPr>
+        <w:t>o</w:t>
+      </w:r>
+      <w:r>
+        <w:rPr>
+          <w:rFonts w:ascii="SimSun" w:eastAsia="SimSun" w:hAnsi="SimSun" w:cs="SimSun" w:hint="eastAsia"/>
+        </w:rPr>
+        <w:t>页面，入参为c</w:t>
+      </w:r>
+      <w:r>
+        <w:rPr>
+          <w:rFonts w:ascii="SimSun" w:eastAsia="SimSun" w:hAnsi="SimSun" w:cs="SimSun"/>
+        </w:rPr>
+        <w:t>ode=xxxxx</w:t>
+      </w:r>
+      <w:r>
+        <w:rPr>
+          <w:rFonts w:ascii="SimSun" w:eastAsia="SimSun" w:hAnsi="SimSun" w:cs="SimSun" w:hint="eastAsia"/>
+        </w:rPr>
+        <w:t>， 参数为当前行对象的s</w:t>
+      </w:r>
+      <w:r>
+        <w:rPr>
+          <w:rFonts w:ascii="SimSun" w:eastAsia="SimSun" w:hAnsi="SimSun" w:cs="SimSun"/>
+        </w:rPr>
+        <w:t>hortCode</w:t>
+      </w:r>
+    </w:p>
+    <w:p/>
+    <w:p>
+      <w:pPr>
+        <w:rPr>
+          <w:rFonts w:hint="eastAsia"/>
+        </w:rPr>
+      </w:pPr>
+    </w:p>
+    <w:p>
+      <w:pPr>
+        <w:rPr>
+          <w:rFonts w:ascii="SimSun" w:eastAsia="SimSun" w:hAnsi="SimSun" w:cs="SimSun"/>
+        </w:rPr>
+      </w:pPr>
+      <w:r>
+        <w:rPr>
+          <w:rFonts w:ascii="SimSun" w:eastAsia="SimSun" w:hAnsi="SimSun" w:cs="SimSun" w:hint="eastAsia"/>
+        </w:rPr>
+        <w:t>页面go</w:t>
+      </w:r>
+      <w:r>
+        <w:rPr>
+          <w:rFonts w:ascii="SimSun" w:eastAsia="SimSun" w:hAnsi="SimSun" w:cs="SimSun" w:hint="eastAsia"/>
+        </w:rPr>
+        <w:t>无需设计 ，添加进入页面的事件：</w:t>
+      </w:r>
+    </w:p>
+    <w:p>
+      <w:r>
+        <w:drawing>
+          <wp:inline distT="0" distB="0" distL="0" distR="0" wp14:anchorId="05DF6855" wp14:editId="15186781">
+            <wp:extent cx="5943600" cy="4551680"/>
+            <wp:effectExtent l="0" t="0" r="0" b="0"/>
+            <wp:docPr id="42678317" name="Picture 1"/>
+            <wp:cNvGraphicFramePr>
+              <a:graphicFrameLocks xmlns:a="http://schemas.openxmlformats.org/drawingml/2006/main" noChangeAspect="1"/>
+            </wp:cNvGraphicFramePr>
+            <a:graphic xmlns:a="http://schemas.openxmlformats.org/drawingml/2006/main">
+              <a:graphicData uri="http://schemas.openxmlformats.org/drawingml/2006/picture">
+                <pic:pic xmlns:pic="http://schemas.openxmlformats.org/drawingml/2006/picture">
+                  <pic:nvPicPr>
+                    <pic:cNvPr id="42678317" name=""/>
+                    <pic:cNvPicPr/>
+                  </pic:nvPicPr>
+                  <pic:blipFill>
+                    <a:blip r:embed="rId15"/>
+                    <a:stretch>
+                      <a:fillRect/>
+                    </a:stretch>
+                  </pic:blipFill>
+                  <pic:spPr>
+                    <a:xfrm>
+                      <a:off x="0" y="0"/>
+                      <a:ext cx="5943600" cy="4551680"/>
+                    </a:xfrm>
+                    <a:prstGeom prst="rect">
+                      <a:avLst/>
+                    </a:prstGeom>
+                  </pic:spPr>
+                </pic:pic>
+              </a:graphicData>
+            </a:graphic>
+          </wp:inline>
+        </w:drawing>
+      </w:r>
+    </w:p>
+    <w:p>
+      <w:pPr>
+        <w:rPr>
+          <w:rFonts w:ascii="SimSun" w:eastAsia="SimSun" w:hAnsi="SimSun" w:cs="SimSun"/>
+        </w:rPr>
+      </w:pPr>
+      <w:r>
+        <w:rPr>
+          <w:rFonts w:ascii="SimSun" w:eastAsia="SimSun" w:hAnsi="SimSun" w:cs="SimSun" w:hint="eastAsia"/>
+        </w:rPr>
+        <w:lastRenderedPageBreak/>
+        <w:t>其中调用依赖库逻辑g</w:t>
+      </w:r>
+      <w:r>
+        <w:rPr>
+          <w:rFonts w:ascii="SimSun" w:eastAsia="SimSun" w:hAnsi="SimSun" w:cs="SimSun"/>
+        </w:rPr>
+        <w:t>etLongUrl</w:t>
+      </w:r>
+      <w:r>
+        <w:rPr>
+          <w:rFonts w:ascii="SimSun" w:eastAsia="SimSun" w:hAnsi="SimSun" w:cs="SimSun" w:hint="eastAsia"/>
+        </w:rPr>
+        <w:t>，传入从u</w:t>
+      </w:r>
+      <w:r>
+        <w:rPr>
+          <w:rFonts w:ascii="SimSun" w:eastAsia="SimSun" w:hAnsi="SimSun" w:cs="SimSun"/>
+        </w:rPr>
+        <w:t>rl</w:t>
+      </w:r>
+      <w:r>
+        <w:rPr>
+          <w:rFonts w:ascii="SimSun" w:eastAsia="SimSun" w:hAnsi="SimSun" w:cs="SimSun" w:hint="eastAsia"/>
+        </w:rPr>
+        <w:t>传入的c</w:t>
+      </w:r>
+      <w:r>
+        <w:rPr>
+          <w:rFonts w:ascii="SimSun" w:eastAsia="SimSun" w:hAnsi="SimSun" w:cs="SimSun"/>
+        </w:rPr>
+        <w:t>ode</w:t>
+      </w:r>
+      <w:r>
+        <w:rPr>
+          <w:rFonts w:ascii="SimSun" w:eastAsia="SimSun" w:hAnsi="SimSun" w:cs="SimSun" w:hint="eastAsia"/>
+        </w:rPr>
+        <w:t>值，和平台逻辑f</w:t>
+      </w:r>
+      <w:r>
+        <w:rPr>
+          <w:rFonts w:ascii="SimSun" w:eastAsia="SimSun" w:hAnsi="SimSun" w:cs="SimSun"/>
+        </w:rPr>
+        <w:t>indLinkByShortCode</w:t>
+      </w:r>
+      <w:r>
+        <w:rPr>
+          <w:rFonts w:ascii="SimSun" w:eastAsia="SimSun" w:hAnsi="SimSun" w:cs="SimSun" w:hint="eastAsia"/>
+        </w:rPr>
+        <w:t>，及</w:t>
+      </w:r>
+      <w:r>
+        <w:rPr>
+          <w:rFonts w:ascii="SimSun" w:eastAsia="SimSun" w:hAnsi="SimSun" w:cs="SimSun"/>
+        </w:rPr>
+        <w:t>updateLink</w:t>
+      </w:r>
+    </w:p>
+    <w:p>
+      <w:pPr>
+        <w:rPr>
+          <w:rFonts w:ascii="SimSun" w:eastAsia="SimSun" w:hAnsi="SimSun" w:cs="SimSun"/>
+        </w:rPr>
+      </w:pPr>
+    </w:p>
+    <w:p>
+      <w:pPr>
+        <w:rPr>
+          <w:rFonts w:ascii="SimSun" w:eastAsia="SimSun" w:hAnsi="SimSun" w:cs="SimSun" w:hint="eastAsia"/>
+        </w:rPr>
+      </w:pPr>
+      <w:r>
+        <w:rPr>
+          <w:rFonts w:ascii="SimSun" w:eastAsia="SimSun" w:hAnsi="SimSun" w:cs="SimSun" w:hint="eastAsia"/>
+        </w:rPr>
+        <w:t>f</w:t>
+      </w:r>
+      <w:r>
+        <w:rPr>
+          <w:rFonts w:ascii="SimSun" w:eastAsia="SimSun" w:hAnsi="SimSun" w:cs="SimSun"/>
+        </w:rPr>
+        <w:t>indLinkByShortCode</w:t>
+      </w:r>
+      <w:r>
+        <w:rPr>
+          <w:rFonts w:ascii="SimSun" w:eastAsia="SimSun" w:hAnsi="SimSun" w:cs="SimSun" w:hint="eastAsia"/>
+        </w:rPr>
+        <w:t>逻辑如图：</w:t>
+      </w:r>
+    </w:p>
+    <w:p>
+      <w:pPr>
+        <w:rPr>
+          <w:rFonts w:hint="eastAsia"/>
+        </w:rPr>
+      </w:pPr>
+      <w:r>
+        <w:drawing>
+          <wp:inline distT="0" distB="0" distL="0" distR="0" wp14:anchorId="2A81D24F" wp14:editId="6CB61299">
+            <wp:extent cx="5943600" cy="5043170"/>
+            <wp:effectExtent l="0" t="0" r="0" b="0"/>
+            <wp:docPr id="1878444951" name="Picture 1"/>
+            <wp:cNvGraphicFramePr>
+              <a:graphicFrameLocks xmlns:a="http://schemas.openxmlformats.org/drawingml/2006/main" noChangeAspect="1"/>
+            </wp:cNvGraphicFramePr>
+            <a:graphic xmlns:a="http://schemas.openxmlformats.org/drawingml/2006/main">
+              <a:graphicData uri="http://schemas.openxmlformats.org/drawingml/2006/picture">
+                <pic:pic xmlns:pic="http://schemas.openxmlformats.org/drawingml/2006/picture">
+                  <pic:nvPicPr>
+                    <pic:cNvPr id="1878444951" name=""/>
+                    <pic:cNvPicPr/>
+                  </pic:nvPicPr>
+                  <pic:blipFill>
+                    <a:blip r:embed="rId16"/>
+                    <a:stretch>
+                      <a:fillRect/>
+                    </a:stretch>
+                  </pic:blipFill>
+                  <pic:spPr>
+                    <a:xfrm>
+                      <a:off x="0" y="0"/>
+                      <a:ext cx="5943600" cy="5043170"/>
+                    </a:xfrm>
+                    <a:prstGeom prst="rect">
+                      <a:avLst/>
+                    </a:prstGeom>
+                  </pic:spPr>
+                </pic:pic>
+              </a:graphicData>
+            </a:graphic>
+          </wp:inline>
+        </w:drawing>
+      </w:r>
+    </w:p>
+    <w:p>
+      <w:pPr>
+        <w:rPr>
+          <w:rFonts w:ascii="SimSun" w:eastAsia="SimSun" w:hAnsi="SimSun" w:cs="SimSun"/>
+        </w:rPr>
+      </w:pPr>
+      <w:r>
+        <w:rPr>
+          <w:rFonts w:ascii="SimSun" w:eastAsia="SimSun" w:hAnsi="SimSun" w:cs="SimSun" w:hint="eastAsia"/>
+        </w:rPr>
+        <w:t>根据s</w:t>
+      </w:r>
+      <w:r>
+        <w:rPr>
+          <w:rFonts w:ascii="SimSun" w:eastAsia="SimSun" w:hAnsi="SimSun" w:cs="SimSun"/>
+        </w:rPr>
+        <w:t>hortCode</w:t>
+      </w:r>
+      <w:r>
+        <w:rPr>
+          <w:rFonts w:ascii="SimSun" w:eastAsia="SimSun" w:hAnsi="SimSun" w:cs="SimSun" w:hint="eastAsia"/>
+        </w:rPr>
+        <w:t>查找到</w:t>
+      </w:r>
+      <w:r>
+        <w:rPr>
+          <w:rFonts w:ascii="SimSun" w:eastAsia="SimSun" w:hAnsi="SimSun" w:cs="SimSun"/>
+        </w:rPr>
+        <w:t>ShortUrl</w:t>
+      </w:r>
+      <w:r>
+        <w:rPr>
+          <w:rFonts w:ascii="SimSun" w:eastAsia="SimSun" w:hAnsi="SimSun" w:cs="SimSun" w:hint="eastAsia"/>
+        </w:rPr>
+        <w:t>对象，并转换成L</w:t>
+      </w:r>
+      <w:r>
+        <w:rPr>
+          <w:rFonts w:ascii="SimSun" w:eastAsia="SimSun" w:hAnsi="SimSun" w:cs="SimSun"/>
+        </w:rPr>
+        <w:t>ink</w:t>
+      </w:r>
+      <w:r>
+        <w:rPr>
+          <w:rFonts w:ascii="SimSun" w:eastAsia="SimSun" w:hAnsi="SimSun" w:cs="SimSun" w:hint="eastAsia"/>
+        </w:rPr>
+        <w:t>对象传出。</w:t>
+      </w:r>
+    </w:p>
+    <w:p>
+      <w:pPr>
+        <w:rPr>
+          <w:rFonts w:ascii="SimSun" w:eastAsia="SimSun" w:hAnsi="SimSun" w:cs="SimSun"/>
+        </w:rPr>
+      </w:pPr>
+    </w:p>
+    <w:p>
+      <w:pPr>
+        <w:rPr>
+          <w:rFonts w:ascii="SimSun" w:eastAsia="SimSun" w:hAnsi="SimSun" w:cs="SimSun"/>
+        </w:rPr>
+      </w:pPr>
+      <w:r>
+        <w:t>updateLink</w:t>
+      </w:r>
+      <w:r>
+        <w:rPr>
+          <w:rFonts w:ascii="SimSun" w:eastAsia="SimSun" w:hAnsi="SimSun" w:cs="SimSun" w:hint="eastAsia"/>
+        </w:rPr>
+        <w:t>逻辑如图：</w:t>
+      </w:r>
+    </w:p>
+    <w:p>
+      <w:pPr>
+        <w:rPr>
+          <w:rFonts w:ascii="SimSun" w:eastAsia="SimSun" w:hAnsi="SimSun" w:cs="SimSun"/>
+        </w:rPr>
+      </w:pPr>
+    </w:p>
+    <w:p>
+      <w:pPr>
+        <w:rPr>
+          <w:rFonts w:hint="eastAsia"/>
+        </w:rPr>
+      </w:pPr>
+      <w:r>
+        <w:lastRenderedPageBreak/>
+        <w:drawing>
+          <wp:inline distT="0" distB="0" distL="0" distR="0" wp14:anchorId="0A713789" wp14:editId="12A46338">
+            <wp:extent cx="5943600" cy="7148195"/>
+            <wp:effectExtent l="0" t="0" r="0" b="1905"/>
+            <wp:docPr id="80823394" name="Picture 1"/>
+            <wp:cNvGraphicFramePr>
+              <a:graphicFrameLocks xmlns:a="http://schemas.openxmlformats.org/drawingml/2006/main" noChangeAspect="1"/>
+            </wp:cNvGraphicFramePr>
+            <a:graphic xmlns:a="http://schemas.openxmlformats.org/drawingml/2006/main">
+              <a:graphicData uri="http://schemas.openxmlformats.org/drawingml/2006/picture">
+                <pic:pic xmlns:pic="http://schemas.openxmlformats.org/drawingml/2006/picture">
+                  <pic:nvPicPr>
+                    <pic:cNvPr id="80823394" name=""/>
+                    <pic:cNvPicPr/>
+                  </pic:nvPicPr>
+                  <pic:blipFill>
+                    <a:blip r:embed="rId17"/>
+                    <a:stretch>
+                      <a:fillRect/>
+                    </a:stretch>
+                  </pic:blipFill>
+                  <pic:spPr>
+                    <a:xfrm>
+                      <a:off x="0" y="0"/>
+                      <a:ext cx="5943600" cy="7148195"/>
+                    </a:xfrm>
+                    <a:prstGeom prst="rect">
+                      <a:avLst/>
+                    </a:prstGeom>
+                  </pic:spPr>
+                </pic:pic>
+              </a:graphicData>
+            </a:graphic>
+          </wp:inline>
+        </w:drawing>
+      </w:r>
+    </w:p>
+    <w:p/>
+    <w:p>
+      <w:pPr>
+        <w:rPr>
+          <w:rFonts w:ascii="SimSun" w:eastAsia="SimSun" w:hAnsi="SimSun" w:cs="SimSun" w:hint="eastAsia"/>
+        </w:rPr>
+      </w:pPr>
+      <w:r>
+        <w:rPr>
+          <w:rFonts w:ascii="SimSun" w:eastAsia="SimSun" w:hAnsi="SimSun" w:cs="SimSun" w:hint="eastAsia"/>
+        </w:rPr>
+        <w:t>调用数据源的逻辑u</w:t>
+      </w:r>
+      <w:r>
+        <w:rPr>
+          <w:rFonts w:ascii="SimSun" w:eastAsia="SimSun" w:hAnsi="SimSun" w:cs="SimSun"/>
+        </w:rPr>
+        <w:t>pdateBy</w:t>
+      </w:r>
+      <w:r>
+        <w:rPr>
+          <w:rFonts w:ascii="SimSun" w:eastAsia="SimSun" w:hAnsi="SimSun" w:cs="SimSun" w:hint="eastAsia"/>
+        </w:rPr>
+        <w:t>，将Sho</w:t>
+      </w:r>
+      <w:r>
+        <w:rPr>
+          <w:rFonts w:ascii="SimSun" w:eastAsia="SimSun" w:hAnsi="SimSun" w:cs="SimSun"/>
+        </w:rPr>
+        <w:t>rtenUrl</w:t>
+      </w:r>
+      <w:r>
+        <w:rPr>
+          <w:rFonts w:ascii="SimSun" w:eastAsia="SimSun" w:hAnsi="SimSun" w:cs="SimSun" w:hint="eastAsia"/>
+        </w:rPr>
+        <w:t>的a</w:t>
+      </w:r>
+      <w:r>
+        <w:rPr>
+          <w:rFonts w:ascii="SimSun" w:eastAsia="SimSun" w:hAnsi="SimSun" w:cs="SimSun"/>
+        </w:rPr>
+        <w:t>ccessCount</w:t>
+      </w:r>
+      <w:r>
+        <w:rPr>
+          <w:rFonts w:ascii="SimSun" w:eastAsia="SimSun" w:hAnsi="SimSun" w:cs="SimSun" w:hint="eastAsia"/>
+        </w:rPr>
+        <w:t>加1，并返回影响行数的布尔值。</w:t>
+      </w:r>
+    </w:p>
+    <w:p/>
+    <w:p/>
+    <w:p>
+      <w:pPr>
+        <w:rPr>
+          <w:rFonts w:ascii="SimSun" w:eastAsia="SimSun" w:hAnsi="SimSun" w:cs="SimSun"/>
+        </w:rPr>
+      </w:pPr>
+      <w:r>
+        <w:rPr>
+          <w:rFonts w:ascii="SimSun" w:eastAsia="SimSun" w:hAnsi="SimSun" w:cs="SimSun" w:hint="eastAsia"/>
+        </w:rPr>
+        <w:t>另外需要一个e</w:t>
+      </w:r>
+      <w:r>
+        <w:rPr>
+          <w:rFonts w:ascii="SimSun" w:eastAsia="SimSun" w:hAnsi="SimSun" w:cs="SimSun"/>
+        </w:rPr>
+        <w:t>rror</w:t>
+      </w:r>
+      <w:r>
+        <w:rPr>
+          <w:rFonts w:ascii="SimSun" w:eastAsia="SimSun" w:hAnsi="SimSun" w:cs="SimSun" w:hint="eastAsia"/>
+        </w:rPr>
+        <w:t>页面展示链接失效或异常页面。</w:t>
+      </w:r>
+    </w:p>
+    <w:p>
+      <w:r>
+        <w:drawing>
+          <wp:inline distT="0" distB="0" distL="0" distR="0" wp14:anchorId="4512E104" wp14:editId="1CBB0EEB">
+            <wp:extent cx="5943600" cy="4479925"/>
+            <wp:effectExtent l="0" t="0" r="0" b="3175"/>
+            <wp:docPr id="344250848" name="Picture 1"/>
+            <wp:cNvGraphicFramePr>
+              <a:graphicFrameLocks xmlns:a="http://schemas.openxmlformats.org/drawingml/2006/main" noChangeAspect="1"/>
+            </wp:cNvGraphicFramePr>
+            <a:graphic xmlns:a="http://schemas.openxmlformats.org/drawingml/2006/main">
+              <a:graphicData uri="http://schemas.openxmlformats.org/drawingml/2006/picture">
+                <pic:pic xmlns:pic="http://schemas.openxmlformats.org/drawingml/2006/picture">
+                  <pic:nvPicPr>
+                    <pic:cNvPr id="344250848" name=""/>
+                    <pic:cNvPicPr/>
+                  </pic:nvPicPr>
+                  <pic:blipFill>
+                    <a:blip r:embed="rId18"/>
+                    <a:stretch>
+                      <a:fillRect/>
+                    </a:stretch>
+                  </pic:blipFill>
+                  <pic:spPr>
+                    <a:xfrm>
+                      <a:off x="0" y="0"/>
+                      <a:ext cx="5943600" cy="4479925"/>
+                    </a:xfrm>
+                    <a:prstGeom prst="rect">
+                      <a:avLst/>
+                    </a:prstGeom>
+                  </pic:spPr>
+                </pic:pic>
+              </a:graphicData>
+            </a:graphic>
+          </wp:inline>
+        </w:drawing>
+      </w:r>
+    </w:p>
+    <w:p>
+      <w:pPr>
+        <w:rPr>
+          <w:rFonts w:hint="eastAsia"/>
+        </w:rPr>
+      </w:pPr>
+      <w:r>
+        <w:rPr>
+          <w:rFonts w:ascii="SimSun" w:eastAsia="SimSun" w:hAnsi="SimSun" w:cs="SimSun" w:hint="eastAsia"/>
+        </w:rPr>
+        <w:t>此页面无逻辑。需要在g</w:t>
+      </w:r>
+      <w:r>
+        <w:rPr>
+          <w:rFonts w:ascii="SimSun" w:eastAsia="SimSun" w:hAnsi="SimSun" w:cs="SimSun"/>
+        </w:rPr>
+        <w:t>o</w:t>
+      </w:r>
+      <w:r>
+        <w:rPr>
+          <w:rFonts w:ascii="SimSun" w:eastAsia="SimSun" w:hAnsi="SimSun" w:cs="SimSun" w:hint="eastAsia"/>
+        </w:rPr>
+        <w:t>页面逻辑中对无效链接跳转处理。</w:t>
+      </w:r>
+    </w:p>
+    <w:p>
+      <w:pPr>
+        <w:rPr>
+          <w:rFonts w:hint="eastAsia"/>
+        </w:rPr>
+      </w:pPr>
+    </w:p>
+    <w:p>
+      <w:pPr>
+        <w:rPr>
+          <w:rFonts w:hint="eastAsia"/>
+        </w:rPr>
+      </w:pPr>
+      <w:r>
+        <w:rPr>
+          <w:rFonts w:ascii="SimSun" w:eastAsia="SimSun" w:hAnsi="SimSun" w:cs="SimSun" w:hint="eastAsia"/>
+        </w:rPr>
+        <w:t>短链接使用时，可拼装应用地址加/</w:t>
+      </w:r>
+      <w:r>
+        <w:rPr>
+          <w:rFonts w:ascii="SimSun" w:eastAsia="SimSun" w:hAnsi="SimSun" w:cs="SimSun"/>
+        </w:rPr>
+        <w:t>go?code=</w:t>
+      </w:r>
+      <w:r>
+        <w:rPr>
+          <w:rFonts w:ascii="SimSun" w:eastAsia="SimSun" w:hAnsi="SimSun" w:cs="SimSun" w:hint="eastAsia"/>
+        </w:rPr>
+        <w:t>&lt;</w:t>
+      </w:r>
+      <w:r>
+        <w:rPr>
+          <w:rFonts w:ascii="SimSun" w:eastAsia="SimSun" w:hAnsi="SimSun" w:cs="SimSun"/>
+        </w:rPr>
+        <w:t>shortCode&gt;</w:t>
+      </w:r>
+      <w:r>
+        <w:rPr>
+          <w:rFonts w:ascii="SimSun" w:eastAsia="SimSun" w:hAnsi="SimSun" w:cs="SimSun" w:hint="eastAsia"/>
+        </w:rPr>
+        <w:t>值。</w:t>
+      </w:r>
+    </w:p>
+    <w:p>
+      <w:pPr>
+        <w:shd w:val="clear" w:color="auto" w:fill="FFFFFF"/>
+        <w:spacing w:line="270" w:lineRule="atLeast"/>
+        <w:rPr>
+          <w:rFonts w:ascii="Menlo" w:hAnsi="Menlo" w:cs="Menlo"/>
+          <w:color w:val="467886" w:themeColor="hyperlink"/>
+          <w:sz w:val="18"/>
+          <w:szCs w:val="18"/>
+          <w:u w:val="single"/>
         </w:rPr>
       </w:pPr>
       <w:r>
@@ -1690,31 +1814,42 @@
         </w:rPr>
         <w:t xml:space="preserve">如 </w:t>
       </w:r>
-      <w:hyperlink r:id="rId12" w:history="1">
+      <w:hyperlink r:id="rId19" w:history="1">
         <w:r>
           <w:rPr>
             <w:rStyle w:val="Hyperlink"/>
+            <w:rFonts w:ascii="Menlo" w:hAnsi="Menlo" w:cs="Menlo"/>
+            <w:sz w:val="18"/>
+            <w:szCs w:val="18"/>
           </w:rPr>
-          <w:t>https://dev-testshorturl-qa.app.codewave.163.com/</w:t>
+          <w:t xml:space="preserve"> </w:t>
         </w:r>
         <w:r>
           <w:rPr>
             <w:rStyle w:val="Hyperlink"/>
-            <w:rFonts w:hint="eastAsia"/>
+            <w:rFonts w:ascii="Menlo" w:hAnsi="Menlo" w:cs="Menlo"/>
+            <w:sz w:val="18"/>
+            <w:szCs w:val="18"/>
           </w:rPr>
-          <w:t>go</w:t>
+          <w:t>https://dev-testshorturl-qa.app.codewave.163.com/go?code=2X</w:t>
         </w:r>
         <w:r>
           <w:rPr>
             <w:rStyle w:val="Hyperlink"/>
+            <w:rFonts w:ascii="Menlo" w:hAnsi="Menlo" w:cs="Menlo"/>
+            <w:sz w:val="18"/>
+            <w:szCs w:val="18"/>
           </w:rPr>
-          <w:t>/</w:t>
+          <w:t>1</w:t>
         </w:r>
         <w:r>
           <w:rPr>
             <w:rStyle w:val="Hyperlink"/>
+            <w:rFonts w:ascii="Menlo" w:hAnsi="Menlo" w:cs="Menlo"/>
+            <w:sz w:val="18"/>
+            <w:szCs w:val="18"/>
           </w:rPr>
-          <w:t>V2lT7</w:t>
+          <w:t>s3X</w:t>
         </w:r>
       </w:hyperlink>
       <w:r>
@@ -1829,6 +1964,155 @@
     </w:lvl>
   </w:abstractNum>
   <w:abstractNum w:abstractNumId="1" w15:restartNumberingAfterBreak="0">
+    <w:nsid w:val="2D5607C4"/>
+    <w:multiLevelType w:val="multilevel"/>
+    <w:tmpl w:val="56A6B626"/>
+    <w:lvl w:ilvl="0">
+      <w:start w:val="1"/>
+      <w:numFmt w:val="bullet"/>
+      <w:lvlText w:val=""/>
+      <w:lvlJc w:val="left"/>
+      <w:pPr>
+        <w:tabs>
+          <w:tab w:val="num" w:pos="720"/>
+        </w:tabs>
+        <w:ind w:left="720" w:hanging="360"/>
+      </w:pPr>
+      <w:rPr>
+        <w:rFonts w:ascii="Symbol" w:hAnsi="Symbol" w:hint="default"/>
+        <w:sz w:val="20"/>
+      </w:rPr>
+    </w:lvl>
+    <w:lvl w:ilvl="1" w:tentative="1">
+      <w:start w:val="1"/>
+      <w:numFmt w:val="bullet"/>
+      <w:lvlText w:val="o"/>
+      <w:lvlJc w:val="left"/>
+      <w:pPr>
+        <w:tabs>
+          <w:tab w:val="num" w:pos="1440"/>
+        </w:tabs>
+        <w:ind w:left="1440" w:hanging="360"/>
+      </w:pPr>
+      <w:rPr>
+        <w:rFonts w:ascii="Courier New" w:hAnsi="Courier New" w:hint="default"/>
+        <w:sz w:val="20"/>
+      </w:rPr>
+    </w:lvl>
+    <w:lvl w:ilvl="2" w:tentative="1">
+      <w:start w:val="1"/>
+      <w:numFmt w:val="bullet"/>
+      <w:lvlText w:val=""/>
+      <w:lvlJc w:val="left"/>
+      <w:pPr>
+        <w:tabs>
+          <w:tab w:val="num" w:pos="2160"/>
+        </w:tabs>
+        <w:ind w:left="2160" w:hanging="360"/>
+      </w:pPr>
+      <w:rPr>
+        <w:rFonts w:ascii="Wingdings" w:hAnsi="Wingdings" w:hint="default"/>
+        <w:sz w:val="20"/>
+      </w:rPr>
+    </w:lvl>
+    <w:lvl w:ilvl="3" w:tentative="1">
+      <w:start w:val="1"/>
+      <w:numFmt w:val="bullet"/>
+      <w:lvlText w:val=""/>
+      <w:lvlJc w:val="left"/>
+      <w:pPr>
+        <w:tabs>
+          <w:tab w:val="num" w:pos="2880"/>
+        </w:tabs>
+        <w:ind w:left="2880" w:hanging="360"/>
+      </w:pPr>
+      <w:rPr>
+        <w:rFonts w:ascii="Wingdings" w:hAnsi="Wingdings" w:hint="default"/>
+        <w:sz w:val="20"/>
+      </w:rPr>
+    </w:lvl>
+    <w:lvl w:ilvl="4" w:tentative="1">
+      <w:start w:val="1"/>
+      <w:numFmt w:val="bullet"/>
+      <w:lvlText w:val=""/>
+      <w:lvlJc w:val="left"/>
+      <w:pPr>
+        <w:tabs>
+          <w:tab w:val="num" w:pos="3600"/>
+        </w:tabs>
+        <w:ind w:left="3600" w:hanging="360"/>
+      </w:pPr>
+      <w:rPr>
+        <w:rFonts w:ascii="Wingdings" w:hAnsi="Wingdings" w:hint="default"/>
+        <w:sz w:val="20"/>
+      </w:rPr>
+    </w:lvl>
+    <w:lvl w:ilvl="5" w:tentative="1">
+      <w:start w:val="1"/>
+      <w:numFmt w:val="bullet"/>
+      <w:lvlText w:val=""/>
+      <w:lvlJc w:val="left"/>
+      <w:pPr>
+        <w:tabs>
+          <w:tab w:val="num" w:pos="4320"/>
+        </w:tabs>
+        <w:ind w:left="4320" w:hanging="360"/>
+      </w:pPr>
+      <w:rPr>
+        <w:rFonts w:ascii="Wingdings" w:hAnsi="Wingdings" w:hint="default"/>
+        <w:sz w:val="20"/>
+      </w:rPr>
+    </w:lvl>
+    <w:lvl w:ilvl="6" w:tentative="1">
+      <w:start w:val="1"/>
+      <w:numFmt w:val="bullet"/>
+      <w:lvlText w:val=""/>
+      <w:lvlJc w:val="left"/>
+      <w:pPr>
+        <w:tabs>
+          <w:tab w:val="num" w:pos="5040"/>
+        </w:tabs>
+        <w:ind w:left="5040" w:hanging="360"/>
+      </w:pPr>
+      <w:rPr>
+        <w:rFonts w:ascii="Wingdings" w:hAnsi="Wingdings" w:hint="default"/>
+        <w:sz w:val="20"/>
+      </w:rPr>
+    </w:lvl>
+    <w:lvl w:ilvl="7" w:tentative="1">
+      <w:start w:val="1"/>
+      <w:numFmt w:val="bullet"/>
+      <w:lvlText w:val=""/>
+      <w:lvlJc w:val="left"/>
+      <w:pPr>
+        <w:tabs>
+          <w:tab w:val="num" w:pos="5760"/>
+        </w:tabs>
+        <w:ind w:left="5760" w:hanging="360"/>
+      </w:pPr>
+      <w:rPr>
+        <w:rFonts w:ascii="Wingdings" w:hAnsi="Wingdings" w:hint="default"/>
+        <w:sz w:val="20"/>
+      </w:rPr>
+    </w:lvl>
+    <w:lvl w:ilvl="8" w:tentative="1">
+      <w:start w:val="1"/>
+      <w:numFmt w:val="bullet"/>
+      <w:lvlText w:val=""/>
+      <w:lvlJc w:val="left"/>
+      <w:pPr>
+        <w:tabs>
+          <w:tab w:val="num" w:pos="6480"/>
+        </w:tabs>
+        <w:ind w:left="6480" w:hanging="360"/>
+      </w:pPr>
+      <w:rPr>
+        <w:rFonts w:ascii="Wingdings" w:hAnsi="Wingdings" w:hint="default"/>
+        <w:sz w:val="20"/>
+      </w:rPr>
+    </w:lvl>
+  </w:abstractNum>
+  <w:abstractNum w:abstractNumId="2" w15:restartNumberingAfterBreak="0">
     <w:nsid w:val="49F3290F"/>
     <w:multiLevelType w:val="multilevel"/>
     <w:tmpl w:val="C00E5A62"/>
@@ -1941,7 +2225,7 @@
       </w:pPr>
     </w:lvl>
   </w:abstractNum>
-  <w:abstractNum w:abstractNumId="2" w15:restartNumberingAfterBreak="0">
+  <w:abstractNum w:abstractNumId="3" w15:restartNumberingAfterBreak="0">
     <w:nsid w:val="55CC3D5D"/>
     <w:multiLevelType w:val="multilevel"/>
     <w:tmpl w:val="CF023166"/>
@@ -2090,7 +2374,156 @@
       </w:rPr>
     </w:lvl>
   </w:abstractNum>
-  <w:abstractNum w:abstractNumId="3" w15:restartNumberingAfterBreak="0">
+  <w:abstractNum w:abstractNumId="4" w15:restartNumberingAfterBreak="0">
+    <w:nsid w:val="5B1C18B0"/>
+    <w:multiLevelType w:val="multilevel"/>
+    <w:tmpl w:val="BB703B2E"/>
+    <w:lvl w:ilvl="0">
+      <w:start w:val="1"/>
+      <w:numFmt w:val="bullet"/>
+      <w:lvlText w:val=""/>
+      <w:lvlJc w:val="left"/>
+      <w:pPr>
+        <w:tabs>
+          <w:tab w:val="num" w:pos="720"/>
+        </w:tabs>
+        <w:ind w:left="720" w:hanging="360"/>
+      </w:pPr>
+      <w:rPr>
+        <w:rFonts w:ascii="Symbol" w:hAnsi="Symbol" w:hint="default"/>
+        <w:sz w:val="20"/>
+      </w:rPr>
+    </w:lvl>
+    <w:lvl w:ilvl="1" w:tentative="1">
+      <w:start w:val="1"/>
+      <w:numFmt w:val="bullet"/>
+      <w:lvlText w:val="o"/>
+      <w:lvlJc w:val="left"/>
+      <w:pPr>
+        <w:tabs>
+          <w:tab w:val="num" w:pos="1440"/>
+        </w:tabs>
+        <w:ind w:left="1440" w:hanging="360"/>
+      </w:pPr>
+      <w:rPr>
+        <w:rFonts w:ascii="Courier New" w:hAnsi="Courier New" w:hint="default"/>
+        <w:sz w:val="20"/>
+      </w:rPr>
+    </w:lvl>
+    <w:lvl w:ilvl="2" w:tentative="1">
+      <w:start w:val="1"/>
+      <w:numFmt w:val="bullet"/>
+      <w:lvlText w:val=""/>
+      <w:lvlJc w:val="left"/>
+      <w:pPr>
+        <w:tabs>
+          <w:tab w:val="num" w:pos="2160"/>
+        </w:tabs>
+        <w:ind w:left="2160" w:hanging="360"/>
+      </w:pPr>
+      <w:rPr>
+        <w:rFonts w:ascii="Wingdings" w:hAnsi="Wingdings" w:hint="default"/>
+        <w:sz w:val="20"/>
+      </w:rPr>
+    </w:lvl>
+    <w:lvl w:ilvl="3" w:tentative="1">
+      <w:start w:val="1"/>
+      <w:numFmt w:val="bullet"/>
+      <w:lvlText w:val=""/>
+      <w:lvlJc w:val="left"/>
+      <w:pPr>
+        <w:tabs>
+          <w:tab w:val="num" w:pos="2880"/>
+        </w:tabs>
+        <w:ind w:left="2880" w:hanging="360"/>
+      </w:pPr>
+      <w:rPr>
+        <w:rFonts w:ascii="Wingdings" w:hAnsi="Wingdings" w:hint="default"/>
+        <w:sz w:val="20"/>
+      </w:rPr>
+    </w:lvl>
+    <w:lvl w:ilvl="4" w:tentative="1">
+      <w:start w:val="1"/>
+      <w:numFmt w:val="bullet"/>
+      <w:lvlText w:val=""/>
+      <w:lvlJc w:val="left"/>
+      <w:pPr>
+        <w:tabs>
+          <w:tab w:val="num" w:pos="3600"/>
+        </w:tabs>
+        <w:ind w:left="3600" w:hanging="360"/>
+      </w:pPr>
+      <w:rPr>
+        <w:rFonts w:ascii="Wingdings" w:hAnsi="Wingdings" w:hint="default"/>
+        <w:sz w:val="20"/>
+      </w:rPr>
+    </w:lvl>
+    <w:lvl w:ilvl="5" w:tentative="1">
+      <w:start w:val="1"/>
+      <w:numFmt w:val="bullet"/>
+      <w:lvlText w:val=""/>
+      <w:lvlJc w:val="left"/>
+      <w:pPr>
+        <w:tabs>
+          <w:tab w:val="num" w:pos="4320"/>
+        </w:tabs>
+        <w:ind w:left="4320" w:hanging="360"/>
+      </w:pPr>
+      <w:rPr>
+        <w:rFonts w:ascii="Wingdings" w:hAnsi="Wingdings" w:hint="default"/>
+        <w:sz w:val="20"/>
+      </w:rPr>
+    </w:lvl>
+    <w:lvl w:ilvl="6" w:tentative="1">
+      <w:start w:val="1"/>
+      <w:numFmt w:val="bullet"/>
+      <w:lvlText w:val=""/>
+      <w:lvlJc w:val="left"/>
+      <w:pPr>
+        <w:tabs>
+          <w:tab w:val="num" w:pos="5040"/>
+        </w:tabs>
+        <w:ind w:left="5040" w:hanging="360"/>
+      </w:pPr>
+      <w:rPr>
+        <w:rFonts w:ascii="Wingdings" w:hAnsi="Wingdings" w:hint="default"/>
+        <w:sz w:val="20"/>
+      </w:rPr>
+    </w:lvl>
+    <w:lvl w:ilvl="7" w:tentative="1">
+      <w:start w:val="1"/>
+      <w:numFmt w:val="bullet"/>
+      <w:lvlText w:val=""/>
+      <w:lvlJc w:val="left"/>
+      <w:pPr>
+        <w:tabs>
+          <w:tab w:val="num" w:pos="5760"/>
+        </w:tabs>
+        <w:ind w:left="5760" w:hanging="360"/>
+      </w:pPr>
+      <w:rPr>
+        <w:rFonts w:ascii="Wingdings" w:hAnsi="Wingdings" w:hint="default"/>
+        <w:sz w:val="20"/>
+      </w:rPr>
+    </w:lvl>
+    <w:lvl w:ilvl="8" w:tentative="1">
+      <w:start w:val="1"/>
+      <w:numFmt w:val="bullet"/>
+      <w:lvlText w:val=""/>
+      <w:lvlJc w:val="left"/>
+      <w:pPr>
+        <w:tabs>
+          <w:tab w:val="num" w:pos="6480"/>
+        </w:tabs>
+        <w:ind w:left="6480" w:hanging="360"/>
+      </w:pPr>
+      <w:rPr>
+        <w:rFonts w:ascii="Wingdings" w:hAnsi="Wingdings" w:hint="default"/>
+        <w:sz w:val="20"/>
+      </w:rPr>
+    </w:lvl>
+  </w:abstractNum>
+  <w:abstractNum w:abstractNumId="5" w15:restartNumberingAfterBreak="0">
     <w:nsid w:val="617919C1"/>
     <w:multiLevelType w:val="hybridMultilevel"/>
     <w:tmpl w:val="9DDA4D2A"/>
@@ -2180,15 +2613,21 @@
     </w:lvl>
   </w:abstractNum>
   <w:num w:numId="1" w16cid:durableId="1441610715">
-    <w:abstractNumId w:val="3"/>
+    <w:abstractNumId w:val="5"/>
   </w:num>
   <w:num w:numId="2" w16cid:durableId="7681396">
     <w:abstractNumId w:val="0"/>
   </w:num>
   <w:num w:numId="3" w16cid:durableId="1261792472">
+    <w:abstractNumId w:val="3"/>
+  </w:num>
+  <w:num w:numId="4" w16cid:durableId="189034115">
     <w:abstractNumId w:val="2"/>
   </w:num>
-  <w:num w:numId="4" w16cid:durableId="189034115">
+  <w:num w:numId="5" w16cid:durableId="1692800298">
+    <w:abstractNumId w:val="4"/>
+  </w:num>
+  <w:num w:numId="6" w16cid:durableId="524944559">
     <w:abstractNumId w:val="1"/>
   </w:num>
 </w:numbering>
@@ -2589,7 +3028,7 @@
   <w:style w:type="paragraph" w:default="1" w:styleId="Normal">
     <w:name w:val="Normal"/>
     <w:qFormat/>
-    <w:rsid w:val="00A804CF"/>
+    <w:rsid w:val="00D56161"/>
     <w:rPr>
       <w:rFonts w:ascii="Times New Roman" w:eastAsia="Times New Roman" w:hAnsi="Times New Roman" w:cs="Times New Roman"/>
       <w:kern w:val="0"/>
@@ -2795,7 +3234,6 @@
   <w:style w:type="character" w:default="1" w:styleId="DefaultParagraphFont">
     <w:name w:val="Default Paragraph Font"/>
     <w:uiPriority w:val="1"/>
-    <w:semiHidden/>
     <w:unhideWhenUsed/>
   </w:style>
   <w:style w:type="table" w:default="1" w:styleId="TableNormal">
@@ -3152,6 +3590,23 @@
       <w:shd w:val="clear" w:color="auto" w:fill="E1DFDD"/>
     </w:rPr>
   </w:style>
+  <w:style w:type="character" w:customStyle="1" w:styleId="u-textbm25ma8x">
+    <w:name w:val="u-text__bm25ma8x"/>
+    <w:basedOn w:val="DefaultParagraphFont"/>
+    <w:rsid w:val="00D56161"/>
+  </w:style>
+  <w:style w:type="character" w:styleId="FollowedHyperlink">
+    <w:name w:val="FollowedHyperlink"/>
+    <w:basedOn w:val="DefaultParagraphFont"/>
+    <w:uiPriority w:val="99"/>
+    <w:semiHidden/>
+    <w:unhideWhenUsed/>
+    <w:rsid w:val="00D56161"/>
+    <w:rPr>
+      <w:color w:val="96607D" w:themeColor="followedHyperlink"/>
+      <w:u w:val="single"/>
+    </w:rPr>
+  </w:style>
 </w:styles>
 </file>
 

</xml_diff>

<commit_message>
update shorturl as template
</commit_message>
<xml_diff>
--- a/shorturl_fdddf/依赖库使用文档说明.docx
+++ b/shorturl_fdddf/依赖库使用文档说明.docx
@@ -93,14 +93,11 @@
     </w:p>
     <w:p>
       <w:r>
-        <w:rPr>
-          <w:noProof/>
-        </w:rPr>
         <w:drawing>
-          <wp:inline distT="0" distB="0" distL="0" distR="0" wp14:anchorId="26667D55" wp14:editId="4D94CCEF">
-            <wp:extent cx="5943600" cy="2807970"/>
-            <wp:effectExtent l="0" t="0" r="0" b="0"/>
-            <wp:docPr id="1096990063" name="Picture 1"/>
+          <wp:inline distT="0" distB="0" distL="0" distR="0" wp14:anchorId="0926863A" wp14:editId="11D25646">
+            <wp:extent cx="5943600" cy="2068195"/>
+            <wp:effectExtent l="0" t="0" r="0" b="1905"/>
+            <wp:docPr id="1160175637" name="Picture 1"/>
             <wp:cNvGraphicFramePr>
               <a:graphicFrameLocks xmlns:a="http://schemas.openxmlformats.org/drawingml/2006/main" noChangeAspect="1"/>
             </wp:cNvGraphicFramePr>
@@ -108,7 +105,7 @@
               <a:graphicData uri="http://schemas.openxmlformats.org/drawingml/2006/picture">
                 <pic:pic xmlns:pic="http://schemas.openxmlformats.org/drawingml/2006/picture">
                   <pic:nvPicPr>
-                    <pic:cNvPr id="1096990063" name=""/>
+                    <pic:cNvPr id="1160175637" name=""/>
                     <pic:cNvPicPr/>
                   </pic:nvPicPr>
                   <pic:blipFill>
@@ -120,7 +117,7 @@
                   <pic:spPr>
                     <a:xfrm>
                       <a:off x="0" y="0"/>
-                      <a:ext cx="5943600" cy="2807970"/>
+                      <a:ext cx="5943600" cy="2068195"/>
                     </a:xfrm>
                     <a:prstGeom prst="rect">
                       <a:avLst/>
@@ -166,7 +163,7 @@
           <w:sz w:val="31"/>
           <w:szCs w:val="31"/>
         </w:rPr>
-        <w:t>saveUrlMap</w:t>
+        <w:t>hashToBase62</w:t>
       </w:r>
     </w:p>
     <w:p>
@@ -188,7 +185,7 @@
           <w:sz w:val="21"/>
           <w:szCs w:val="21"/>
         </w:rPr>
-        <w:t>生成短链接哈希值</w:t>
+        <w:t>将长链接转换为</w:t>
       </w:r>
       <w:r>
         <w:rPr>
@@ -197,7 +194,7 @@
           <w:sz w:val="21"/>
           <w:szCs w:val="21"/>
         </w:rPr>
-        <w:br/>
+        <w:t>62</w:t>
       </w:r>
       <w:r>
         <w:rPr>
@@ -206,6 +203,28 @@
           <w:sz w:val="21"/>
           <w:szCs w:val="21"/>
         </w:rPr>
+        <w:t>进制</w:t>
+      </w:r>
+    </w:p>
+    <w:p>
+      <w:pPr>
+        <w:pStyle w:val="NormalWeb"/>
+        <w:shd w:val="clear" w:color="auto" w:fill="FFFFFF"/>
+        <w:spacing w:before="240" w:beforeAutospacing="0" w:after="240" w:afterAutospacing="0"/>
+        <w:rPr>
+          <w:rFonts w:ascii="Helvetica" w:hAnsi="Helvetica"/>
+          <w:color w:val="080808"/>
+          <w:sz w:val="21"/>
+          <w:szCs w:val="21"/>
+        </w:rPr>
+      </w:pPr>
+      <w:r>
+        <w:rPr>
+          <w:rFonts w:ascii="SimSun" w:eastAsia="SimSun" w:hAnsi="SimSun" w:cs="SimSun" w:hint="eastAsia"/>
+          <w:color w:val="080808"/>
+          <w:sz w:val="21"/>
+          <w:szCs w:val="21"/>
+        </w:rPr>
         <w:t>入参：</w:t>
       </w:r>
     </w:p>
@@ -213,7 +232,7 @@
       <w:pPr>
         <w:numPr>
           <w:ilvl w:val="0"/>
-          <w:numId w:val="5"/>
+          <w:numId w:val="7"/>
         </w:numPr>
         <w:shd w:val="clear" w:color="auto" w:fill="FFFFFF"/>
         <w:spacing w:before="100" w:beforeAutospacing="1" w:after="100" w:afterAutospacing="1"/>
@@ -231,14 +250,111 @@
           <w:sz w:val="21"/>
           <w:szCs w:val="21"/>
         </w:rPr>
-        <w:t>ShortUrlRequest request</w:t>
+        <w:t>str string</w:t>
+      </w:r>
+    </w:p>
+    <w:p>
+      <w:pPr>
+        <w:pStyle w:val="NormalWeb"/>
+        <w:shd w:val="clear" w:color="auto" w:fill="FFFFFF"/>
+        <w:spacing w:before="240" w:beforeAutospacing="0" w:after="240" w:afterAutospacing="0"/>
+        <w:rPr>
+          <w:rFonts w:ascii="Helvetica" w:hAnsi="Helvetica"/>
+          <w:color w:val="080808"/>
+          <w:sz w:val="21"/>
+          <w:szCs w:val="21"/>
+        </w:rPr>
+      </w:pPr>
+      <w:r>
+        <w:rPr>
+          <w:rFonts w:ascii="SimSun" w:eastAsia="SimSun" w:hAnsi="SimSun" w:cs="SimSun" w:hint="eastAsia"/>
+          <w:color w:val="080808"/>
+          <w:sz w:val="21"/>
+          <w:szCs w:val="21"/>
+        </w:rPr>
+        <w:t>出参：</w:t>
+      </w:r>
+      <w:r>
+        <w:rPr>
+          <w:rFonts w:ascii="Helvetica" w:hAnsi="Helvetica"/>
+          <w:color w:val="080808"/>
+          <w:sz w:val="21"/>
+          <w:szCs w:val="21"/>
+        </w:rPr>
+        <w:t> String</w:t>
+      </w:r>
+    </w:p>
+    <w:p>
+      <w:pPr>
+        <w:pStyle w:val="Heading3"/>
+        <w:shd w:val="clear" w:color="auto" w:fill="FFFFFF"/>
+        <w:spacing w:before="240" w:after="240"/>
+        <w:rPr>
+          <w:rFonts w:ascii="Helvetica" w:hAnsi="Helvetica"/>
+          <w:color w:val="080808"/>
+          <w:sz w:val="31"/>
+          <w:szCs w:val="31"/>
+        </w:rPr>
+      </w:pPr>
+      <w:r>
+        <w:rPr>
+          <w:rFonts w:ascii="Helvetica" w:hAnsi="Helvetica"/>
+          <w:color w:val="080808"/>
+          <w:sz w:val="31"/>
+          <w:szCs w:val="31"/>
+        </w:rPr>
+        <w:t>checkUrl</w:t>
+      </w:r>
+    </w:p>
+    <w:p>
+      <w:pPr>
+        <w:pStyle w:val="NormalWeb"/>
+        <w:shd w:val="clear" w:color="auto" w:fill="FFFFFF"/>
+        <w:spacing w:before="240" w:beforeAutospacing="0" w:after="240" w:afterAutospacing="0"/>
+        <w:rPr>
+          <w:rFonts w:ascii="Helvetica" w:hAnsi="Helvetica"/>
+          <w:color w:val="080808"/>
+          <w:sz w:val="21"/>
+          <w:szCs w:val="21"/>
+        </w:rPr>
+      </w:pPr>
+      <w:r>
+        <w:rPr>
+          <w:rFonts w:ascii="SimSun" w:eastAsia="SimSun" w:hAnsi="SimSun" w:cs="SimSun" w:hint="eastAsia"/>
+          <w:color w:val="080808"/>
+          <w:sz w:val="21"/>
+          <w:szCs w:val="21"/>
+        </w:rPr>
+        <w:t>验证长链接是否合法</w:t>
+      </w:r>
+    </w:p>
+    <w:p>
+      <w:pPr>
+        <w:pStyle w:val="NormalWeb"/>
+        <w:shd w:val="clear" w:color="auto" w:fill="FFFFFF"/>
+        <w:spacing w:before="240" w:beforeAutospacing="0" w:after="240" w:afterAutospacing="0"/>
+        <w:rPr>
+          <w:rFonts w:ascii="Helvetica" w:hAnsi="Helvetica"/>
+          <w:color w:val="080808"/>
+          <w:sz w:val="21"/>
+          <w:szCs w:val="21"/>
+        </w:rPr>
+      </w:pPr>
+      <w:r>
+        <w:rPr>
+          <w:rFonts w:ascii="SimSun" w:eastAsia="SimSun" w:hAnsi="SimSun" w:cs="SimSun" w:hint="eastAsia"/>
+          <w:color w:val="080808"/>
+          <w:sz w:val="21"/>
+          <w:szCs w:val="21"/>
+        </w:rPr>
+        <w:t>入参：</w:t>
       </w:r>
     </w:p>
     <w:p>
       <w:pPr>
         <w:numPr>
           <w:ilvl w:val="0"/>
-          <w:numId w:val="5"/>
+          <w:numId w:val="8"/>
         </w:numPr>
         <w:shd w:val="clear" w:color="auto" w:fill="FFFFFF"/>
         <w:spacing w:before="100" w:beforeAutospacing="1" w:after="100" w:afterAutospacing="1"/>
@@ -256,23 +372,112 @@
           <w:sz w:val="21"/>
           <w:szCs w:val="21"/>
         </w:rPr>
-        <w:t xml:space="preserve">Function&lt;Link, Link&gt; saveShortUrlLogic </w:t>
-      </w:r>
-      <w:r>
-        <w:rPr>
-          <w:rFonts w:ascii="SimSun" w:eastAsia="SimSun" w:hAnsi="SimSun" w:cs="SimSun" w:hint="eastAsia"/>
+        <w:lastRenderedPageBreak/>
+        <w:t>url String</w:t>
+      </w:r>
+    </w:p>
+    <w:p>
+      <w:pPr>
+        <w:pStyle w:val="NormalWeb"/>
+        <w:shd w:val="clear" w:color="auto" w:fill="FFFFFF"/>
+        <w:spacing w:before="240" w:beforeAutospacing="0" w:after="240" w:afterAutospacing="0"/>
+        <w:rPr>
+          <w:rFonts w:ascii="Helvetica" w:hAnsi="Helvetica"/>
           <w:color w:val="080808"/>
           <w:sz w:val="21"/>
           <w:szCs w:val="21"/>
         </w:rPr>
-        <w:t>入库保存逻辑</w:t>
+      </w:pPr>
+      <w:r>
+        <w:rPr>
+          <w:rFonts w:ascii="SimSun" w:eastAsia="SimSun" w:hAnsi="SimSun" w:cs="SimSun" w:hint="eastAsia"/>
+          <w:color w:val="080808"/>
+          <w:sz w:val="21"/>
+          <w:szCs w:val="21"/>
+        </w:rPr>
+        <w:t>出参：</w:t>
+      </w:r>
+      <w:r>
+        <w:rPr>
+          <w:rFonts w:ascii="Helvetica" w:hAnsi="Helvetica"/>
+          <w:color w:val="080808"/>
+          <w:sz w:val="21"/>
+          <w:szCs w:val="21"/>
+        </w:rPr>
+        <w:t> Boolean</w:t>
+      </w:r>
+    </w:p>
+    <w:p>
+      <w:pPr>
+        <w:pStyle w:val="Heading3"/>
+        <w:shd w:val="clear" w:color="auto" w:fill="FFFFFF"/>
+        <w:spacing w:before="240" w:after="240"/>
+        <w:rPr>
+          <w:rFonts w:ascii="Helvetica" w:hAnsi="Helvetica"/>
+          <w:color w:val="080808"/>
+          <w:sz w:val="31"/>
+          <w:szCs w:val="31"/>
+        </w:rPr>
+      </w:pPr>
+      <w:r>
+        <w:rPr>
+          <w:rFonts w:ascii="Helvetica" w:hAnsi="Helvetica"/>
+          <w:color w:val="080808"/>
+          <w:sz w:val="31"/>
+          <w:szCs w:val="31"/>
+        </w:rPr>
+        <w:t>checkExpiredTime</w:t>
+      </w:r>
+    </w:p>
+    <w:p>
+      <w:pPr>
+        <w:pStyle w:val="NormalWeb"/>
+        <w:shd w:val="clear" w:color="auto" w:fill="FFFFFF"/>
+        <w:spacing w:before="240" w:beforeAutospacing="0" w:after="240" w:afterAutospacing="0"/>
+        <w:rPr>
+          <w:rFonts w:ascii="Helvetica" w:hAnsi="Helvetica"/>
+          <w:color w:val="080808"/>
+          <w:sz w:val="21"/>
+          <w:szCs w:val="21"/>
+        </w:rPr>
+      </w:pPr>
+      <w:r>
+        <w:rPr>
+          <w:rFonts w:ascii="SimSun" w:eastAsia="SimSun" w:hAnsi="SimSun" w:cs="SimSun" w:hint="eastAsia"/>
+          <w:color w:val="080808"/>
+          <w:sz w:val="21"/>
+          <w:szCs w:val="21"/>
+        </w:rPr>
+        <w:t>验证短链接是否过期</w:t>
+      </w:r>
+    </w:p>
+    <w:p>
+      <w:pPr>
+        <w:pStyle w:val="NormalWeb"/>
+        <w:shd w:val="clear" w:color="auto" w:fill="FFFFFF"/>
+        <w:spacing w:before="240" w:beforeAutospacing="0" w:after="240" w:afterAutospacing="0"/>
+        <w:rPr>
+          <w:rFonts w:ascii="Helvetica" w:hAnsi="Helvetica"/>
+          <w:color w:val="080808"/>
+          <w:sz w:val="21"/>
+          <w:szCs w:val="21"/>
+        </w:rPr>
+      </w:pPr>
+      <w:r>
+        <w:rPr>
+          <w:rFonts w:ascii="SimSun" w:eastAsia="SimSun" w:hAnsi="SimSun" w:cs="SimSun" w:hint="eastAsia"/>
+          <w:color w:val="080808"/>
+          <w:sz w:val="21"/>
+          <w:szCs w:val="21"/>
+        </w:rPr>
+        <w:t>入参：</w:t>
       </w:r>
     </w:p>
     <w:p>
       <w:pPr>
         <w:numPr>
           <w:ilvl w:val="0"/>
-          <w:numId w:val="5"/>
+          <w:numId w:val="9"/>
         </w:numPr>
         <w:shd w:val="clear" w:color="auto" w:fill="FFFFFF"/>
         <w:spacing w:before="100" w:beforeAutospacing="1" w:after="100" w:afterAutospacing="1"/>
@@ -290,7 +495,7 @@
           <w:sz w:val="21"/>
           <w:szCs w:val="21"/>
         </w:rPr>
-        <w:t xml:space="preserve">Function&lt;String, Boolean&gt; checkLongUrlExistLogic </w:t>
+        <w:t xml:space="preserve">expiredTime String </w:t>
       </w:r>
       <w:r>
         <w:rPr>
@@ -299,7 +504,34 @@
           <w:sz w:val="21"/>
           <w:szCs w:val="21"/>
         </w:rPr>
-        <w:t>检查长链接是否存在逻辑</w:t>
+        <w:t>过期时间</w:t>
+      </w:r>
+      <w:r>
+        <w:rPr>
+          <w:rFonts w:ascii="Helvetica" w:hAnsi="Helvetica"/>
+          <w:color w:val="080808"/>
+          <w:sz w:val="21"/>
+          <w:szCs w:val="21"/>
+        </w:rPr>
+        <w:t xml:space="preserve"> </w:t>
+      </w:r>
+      <w:r>
+        <w:rPr>
+          <w:rFonts w:ascii="SimSun" w:eastAsia="SimSun" w:hAnsi="SimSun" w:cs="SimSun" w:hint="eastAsia"/>
+          <w:color w:val="080808"/>
+          <w:sz w:val="21"/>
+          <w:szCs w:val="21"/>
+        </w:rPr>
+        <w:t>格式</w:t>
+      </w:r>
+      <w:r>
+        <w:rPr>
+          <w:rFonts w:ascii="Helvetica" w:hAnsi="Helvetica"/>
+          <w:color w:val="080808"/>
+          <w:sz w:val="21"/>
+          <w:szCs w:val="21"/>
+        </w:rPr>
+        <w:t xml:space="preserve"> yyyy-MM-dd HH:mm:ss</w:t>
       </w:r>
     </w:p>
     <w:p>
@@ -330,7 +562,7 @@
           <w:sz w:val="21"/>
           <w:szCs w:val="21"/>
         </w:rPr>
-        <w:t> Link</w:t>
+        <w:t> Boolean</w:t>
       </w:r>
     </w:p>
     <w:p>
@@ -352,8 +584,7 @@
           <w:sz w:val="31"/>
           <w:szCs w:val="31"/>
         </w:rPr>
-        <w:lastRenderedPageBreak/>
-        <w:t>getLongUrl</w:t>
+        <w:t>getExpiredTime</w:t>
       </w:r>
     </w:p>
     <w:p>
@@ -375,7 +606,7 @@
           <w:sz w:val="21"/>
           <w:szCs w:val="21"/>
         </w:rPr>
-        <w:t>获取长链接</w:t>
+        <w:t>将天数转换为过期时间</w:t>
       </w:r>
     </w:p>
     <w:p>
@@ -404,7 +635,7 @@
       <w:pPr>
         <w:numPr>
           <w:ilvl w:val="0"/>
-          <w:numId w:val="6"/>
+          <w:numId w:val="10"/>
         </w:numPr>
         <w:shd w:val="clear" w:color="auto" w:fill="FFFFFF"/>
         <w:spacing w:before="100" w:beforeAutospacing="1" w:after="100" w:afterAutospacing="1"/>
@@ -422,75 +653,16 @@
           <w:sz w:val="21"/>
           <w:szCs w:val="21"/>
         </w:rPr>
-        <w:t>String shortCode</w:t>
-      </w:r>
-    </w:p>
-    <w:p>
-      <w:pPr>
-        <w:numPr>
-          <w:ilvl w:val="0"/>
-          <w:numId w:val="6"/>
-        </w:numPr>
-        <w:shd w:val="clear" w:color="auto" w:fill="FFFFFF"/>
-        <w:spacing w:before="100" w:beforeAutospacing="1" w:after="100" w:afterAutospacing="1"/>
-        <w:rPr>
-          <w:rFonts w:ascii="Helvetica" w:hAnsi="Helvetica"/>
+        <w:t xml:space="preserve">days Integer </w:t>
+      </w:r>
+      <w:r>
+        <w:rPr>
+          <w:rFonts w:ascii="SimSun" w:eastAsia="SimSun" w:hAnsi="SimSun" w:cs="SimSun" w:hint="eastAsia"/>
           <w:color w:val="080808"/>
           <w:sz w:val="21"/>
           <w:szCs w:val="21"/>
         </w:rPr>
-      </w:pPr>
-      <w:r>
-        <w:rPr>
-          <w:rFonts w:ascii="Helvetica" w:hAnsi="Helvetica"/>
-          <w:color w:val="080808"/>
-          <w:sz w:val="21"/>
-          <w:szCs w:val="21"/>
-        </w:rPr>
-        <w:t xml:space="preserve">Function&lt;String, Link&gt; findLinkByShortCode </w:t>
-      </w:r>
-      <w:r>
-        <w:rPr>
-          <w:rFonts w:ascii="SimSun" w:eastAsia="SimSun" w:hAnsi="SimSun" w:cs="SimSun" w:hint="eastAsia"/>
-          <w:color w:val="080808"/>
-          <w:sz w:val="21"/>
-          <w:szCs w:val="21"/>
-        </w:rPr>
-        <w:t>根据短链接码查询短链接逻辑</w:t>
-      </w:r>
-    </w:p>
-    <w:p>
-      <w:pPr>
-        <w:numPr>
-          <w:ilvl w:val="0"/>
-          <w:numId w:val="6"/>
-        </w:numPr>
-        <w:shd w:val="clear" w:color="auto" w:fill="FFFFFF"/>
-        <w:spacing w:before="100" w:beforeAutospacing="1" w:after="100" w:afterAutospacing="1"/>
-        <w:rPr>
-          <w:rFonts w:ascii="Helvetica" w:hAnsi="Helvetica"/>
-          <w:color w:val="080808"/>
-          <w:sz w:val="21"/>
-          <w:szCs w:val="21"/>
-        </w:rPr>
-      </w:pPr>
-      <w:r>
-        <w:rPr>
-          <w:rFonts w:ascii="Helvetica" w:hAnsi="Helvetica"/>
-          <w:color w:val="080808"/>
-          <w:sz w:val="21"/>
-          <w:szCs w:val="21"/>
-        </w:rPr>
-        <w:t xml:space="preserve">Function&lt;Link, Boolean&gt; updateLink </w:t>
-      </w:r>
-      <w:r>
-        <w:rPr>
-          <w:rFonts w:ascii="SimSun" w:eastAsia="SimSun" w:hAnsi="SimSun" w:cs="SimSun" w:hint="eastAsia"/>
-          <w:color w:val="080808"/>
-          <w:sz w:val="21"/>
-          <w:szCs w:val="21"/>
-        </w:rPr>
-        <w:t>更新短链接访问次数逻辑</w:t>
+        <w:t>天数</w:t>
       </w:r>
     </w:p>
     <w:p>
@@ -521,7 +693,25 @@
           <w:sz w:val="21"/>
           <w:szCs w:val="21"/>
         </w:rPr>
-        <w:t> String longUrl</w:t>
+        <w:t xml:space="preserve"> String </w:t>
+      </w:r>
+      <w:r>
+        <w:rPr>
+          <w:rFonts w:ascii="SimSun" w:eastAsia="SimSun" w:hAnsi="SimSun" w:cs="SimSun" w:hint="eastAsia"/>
+          <w:color w:val="080808"/>
+          <w:sz w:val="21"/>
+          <w:szCs w:val="21"/>
+        </w:rPr>
+        <w:t>格式</w:t>
+      </w:r>
+      <w:r>
+        <w:rPr>
+          <w:rFonts w:ascii="Helvetica" w:hAnsi="Helvetica"/>
+          <w:color w:val="080808"/>
+          <w:sz w:val="21"/>
+          <w:szCs w:val="21"/>
+        </w:rPr>
+        <w:t xml:space="preserve"> yyyy-MM-dd HH:mm:ss</w:t>
       </w:r>
     </w:p>
     <w:p/>
@@ -579,11 +769,12 @@
         <w:rPr>
           <w:noProof/>
         </w:rPr>
+        <w:lastRenderedPageBreak/>
         <w:drawing>
-          <wp:inline distT="0" distB="0" distL="0" distR="0" wp14:anchorId="705D3DA9" wp14:editId="67DF85F6">
-            <wp:extent cx="5943600" cy="3615690"/>
-            <wp:effectExtent l="0" t="0" r="0" b="3810"/>
-            <wp:docPr id="1516734593" name="Picture 1"/>
+          <wp:inline distT="0" distB="0" distL="0" distR="0" wp14:anchorId="0B2AD89C" wp14:editId="428EEFA4">
+            <wp:extent cx="5943600" cy="3795395"/>
+            <wp:effectExtent l="0" t="0" r="0" b="1905"/>
+            <wp:docPr id="1406878119" name="Picture 1"/>
             <wp:cNvGraphicFramePr>
               <a:graphicFrameLocks xmlns:a="http://schemas.openxmlformats.org/drawingml/2006/main" noChangeAspect="1"/>
             </wp:cNvGraphicFramePr>
@@ -591,7 +782,7 @@
               <a:graphicData uri="http://schemas.openxmlformats.org/drawingml/2006/picture">
                 <pic:pic xmlns:pic="http://schemas.openxmlformats.org/drawingml/2006/picture">
                   <pic:nvPicPr>
-                    <pic:cNvPr id="1516734593" name=""/>
+                    <pic:cNvPr id="1406878119" name=""/>
                     <pic:cNvPicPr/>
                   </pic:nvPicPr>
                   <pic:blipFill>
@@ -603,7 +794,7 @@
                   <pic:spPr>
                     <a:xfrm>
                       <a:off x="0" y="0"/>
-                      <a:ext cx="5943600" cy="3615690"/>
+                      <a:ext cx="5943600" cy="3795395"/>
                     </a:xfrm>
                     <a:prstGeom prst="rect">
                       <a:avLst/>
@@ -727,14 +918,11 @@
     <w:p/>
     <w:p>
       <w:r>
-        <w:rPr>
-          <w:noProof/>
-        </w:rPr>
         <w:drawing>
-          <wp:inline distT="0" distB="0" distL="0" distR="0" wp14:anchorId="2431A0C7" wp14:editId="459C51F6">
-            <wp:extent cx="5943600" cy="2499995"/>
-            <wp:effectExtent l="0" t="0" r="0" b="1905"/>
-            <wp:docPr id="1481690106" name="Picture 1"/>
+          <wp:inline distT="0" distB="0" distL="0" distR="0" wp14:anchorId="3183C342" wp14:editId="03334196">
+            <wp:extent cx="5943600" cy="2548890"/>
+            <wp:effectExtent l="0" t="0" r="0" b="3810"/>
+            <wp:docPr id="43509678" name="Picture 1"/>
             <wp:cNvGraphicFramePr>
               <a:graphicFrameLocks xmlns:a="http://schemas.openxmlformats.org/drawingml/2006/main" noChangeAspect="1"/>
             </wp:cNvGraphicFramePr>
@@ -742,7 +930,7 @@
               <a:graphicData uri="http://schemas.openxmlformats.org/drawingml/2006/picture">
                 <pic:pic xmlns:pic="http://schemas.openxmlformats.org/drawingml/2006/picture">
                   <pic:nvPicPr>
-                    <pic:cNvPr id="1481690106" name=""/>
+                    <pic:cNvPr id="43509678" name=""/>
                     <pic:cNvPicPr/>
                   </pic:nvPicPr>
                   <pic:blipFill>
@@ -754,7 +942,7 @@
                   <pic:spPr>
                     <a:xfrm>
                       <a:off x="0" y="0"/>
-                      <a:ext cx="5943600" cy="2499995"/>
+                      <a:ext cx="5943600" cy="2548890"/>
                     </a:xfrm>
                     <a:prstGeom prst="rect">
                       <a:avLst/>
@@ -811,7 +999,6 @@
         <w:rPr>
           <w:rFonts w:ascii="SimSun" w:eastAsia="SimSun" w:hAnsi="SimSun" w:cs="SimSun" w:hint="eastAsia"/>
         </w:rPr>
-        <w:lastRenderedPageBreak/>
         <w:t>该页面逻辑有：</w:t>
       </w:r>
     </w:p>
@@ -882,17 +1069,17 @@
         <w:rPr>
           <w:rFonts w:ascii="SimSun" w:eastAsia="SimSun" w:hAnsi="SimSun" w:cs="SimSun" w:hint="eastAsia"/>
         </w:rPr>
+        <w:lastRenderedPageBreak/>
         <w:t>点击短链接转换按钮后的事件：</w:t>
       </w:r>
     </w:p>
     <w:p>
       <w:r>
-        <w:lastRenderedPageBreak/>
         <w:drawing>
-          <wp:inline distT="0" distB="0" distL="0" distR="0" wp14:anchorId="45EB43E8" wp14:editId="7CBC35A3">
-            <wp:extent cx="5943600" cy="4779645"/>
+          <wp:inline distT="0" distB="0" distL="0" distR="0" wp14:anchorId="219DB137" wp14:editId="57CA597C">
+            <wp:extent cx="5943600" cy="5098415"/>
             <wp:effectExtent l="0" t="0" r="0" b="0"/>
-            <wp:docPr id="361707603" name="Picture 1"/>
+            <wp:docPr id="114434281" name="Picture 1"/>
             <wp:cNvGraphicFramePr>
               <a:graphicFrameLocks xmlns:a="http://schemas.openxmlformats.org/drawingml/2006/main" noChangeAspect="1"/>
             </wp:cNvGraphicFramePr>
@@ -900,7 +1087,7 @@
               <a:graphicData uri="http://schemas.openxmlformats.org/drawingml/2006/picture">
                 <pic:pic xmlns:pic="http://schemas.openxmlformats.org/drawingml/2006/picture">
                   <pic:nvPicPr>
-                    <pic:cNvPr id="361707603" name=""/>
+                    <pic:cNvPr id="114434281" name=""/>
                     <pic:cNvPicPr/>
                   </pic:nvPicPr>
                   <pic:blipFill>
@@ -912,7 +1099,7 @@
                   <pic:spPr>
                     <a:xfrm>
                       <a:off x="0" y="0"/>
-                      <a:ext cx="5943600" cy="4779645"/>
+                      <a:ext cx="5943600" cy="5098415"/>
                     </a:xfrm>
                     <a:prstGeom prst="rect">
                       <a:avLst/>
@@ -967,7 +1154,7 @@
     <w:p>
       <w:pPr>
         <w:rPr>
-          <w:rFonts w:ascii="SimSun" w:eastAsia="SimSun" w:hAnsi="SimSun" w:cs="SimSun" w:hint="eastAsia"/>
+          <w:rFonts w:ascii="SimSun" w:eastAsia="SimSun" w:hAnsi="SimSun" w:cs="SimSun"/>
         </w:rPr>
       </w:pPr>
       <w:r>
@@ -976,10 +1163,10 @@
         </w:rPr>
         <w:lastRenderedPageBreak/>
         <w:drawing>
-          <wp:inline distT="0" distB="0" distL="0" distR="0" wp14:anchorId="6E795FAB" wp14:editId="33BF9C32">
-            <wp:extent cx="5943600" cy="3324225"/>
-            <wp:effectExtent l="0" t="0" r="0" b="3175"/>
-            <wp:docPr id="1564908995" name="Picture 1"/>
+          <wp:inline distT="0" distB="0" distL="0" distR="0" wp14:anchorId="40657F67" wp14:editId="2985445B">
+            <wp:extent cx="5943600" cy="3836035"/>
+            <wp:effectExtent l="0" t="0" r="0" b="0"/>
+            <wp:docPr id="185037903" name="Picture 1"/>
             <wp:cNvGraphicFramePr>
               <a:graphicFrameLocks xmlns:a="http://schemas.openxmlformats.org/drawingml/2006/main" noChangeAspect="1"/>
             </wp:cNvGraphicFramePr>
@@ -987,7 +1174,7 @@
               <a:graphicData uri="http://schemas.openxmlformats.org/drawingml/2006/picture">
                 <pic:pic xmlns:pic="http://schemas.openxmlformats.org/drawingml/2006/picture">
                   <pic:nvPicPr>
-                    <pic:cNvPr id="1564908995" name=""/>
+                    <pic:cNvPr id="185037903" name=""/>
                     <pic:cNvPicPr/>
                   </pic:nvPicPr>
                   <pic:blipFill>
@@ -999,7 +1186,7 @@
                   <pic:spPr>
                     <a:xfrm>
                       <a:off x="0" y="0"/>
-                      <a:ext cx="5943600" cy="3324225"/>
+                      <a:ext cx="5943600" cy="3836035"/>
                     </a:xfrm>
                     <a:prstGeom prst="rect">
                       <a:avLst/>
@@ -1015,21 +1202,28 @@
     <w:p>
       <w:pPr>
         <w:rPr>
-          <w:rFonts w:ascii="SimSun" w:eastAsia="SimSun" w:hAnsi="SimSun" w:cs="SimSun"/>
-        </w:rPr>
-      </w:pPr>
-    </w:p>
-    <w:p>
-      <w:pPr>
-        <w:rPr>
-          <w:rFonts w:ascii="SimSun" w:eastAsia="SimSun" w:hAnsi="SimSun" w:cs="SimSun"/>
-        </w:rPr>
-      </w:pPr>
-    </w:p>
-    <w:p>
-      <w:pPr>
-        <w:rPr>
-          <w:rFonts w:ascii="SimSun" w:eastAsia="SimSun" w:hAnsi="SimSun" w:cs="SimSun" w:hint="eastAsia"/>
+          <w:rFonts w:ascii="SimSun" w:eastAsia="SimSun" w:hAnsi="SimSun" w:cs="SimSun" w:hint="eastAsia"/>
+        </w:rPr>
+      </w:pPr>
+    </w:p>
+    <w:p>
+      <w:pPr>
+        <w:rPr>
+          <w:rFonts w:ascii="SimSun" w:eastAsia="SimSun" w:hAnsi="SimSun" w:cs="SimSun"/>
+        </w:rPr>
+      </w:pPr>
+    </w:p>
+    <w:p>
+      <w:pPr>
+        <w:rPr>
+          <w:rFonts w:ascii="SimSun" w:eastAsia="SimSun" w:hAnsi="SimSun" w:cs="SimSun"/>
+        </w:rPr>
+      </w:pPr>
+    </w:p>
+    <w:p>
+      <w:pPr>
+        <w:rPr>
+          <w:rFonts w:ascii="SimSun" w:eastAsia="SimSun" w:hAnsi="SimSun" w:cs="SimSun"/>
         </w:rPr>
       </w:pPr>
       <w:r>
@@ -1048,134 +1242,62 @@
         <w:rPr>
           <w:rFonts w:ascii="SimSun" w:eastAsia="SimSun" w:hAnsi="SimSun" w:cs="SimSun" w:hint="eastAsia"/>
         </w:rPr>
-        <w:t>调用了该依赖库</w:t>
-      </w:r>
-      <w:r>
-        <w:rPr>
-          <w:rFonts w:ascii="SimSun" w:eastAsia="SimSun" w:hAnsi="SimSun" w:cs="SimSun" w:hint="eastAsia"/>
-        </w:rPr>
-        <w:t>逻辑</w:t>
-      </w:r>
-      <w:r>
-        <w:rPr>
-          <w:rFonts w:ascii="SimSun" w:eastAsia="SimSun" w:hAnsi="SimSun" w:cs="SimSun"/>
-        </w:rPr>
-        <w:t>saveUrlMap</w:t>
-      </w:r>
-      <w:r>
-        <w:rPr>
-          <w:rFonts w:ascii="SimSun" w:eastAsia="SimSun" w:hAnsi="SimSun" w:cs="SimSun" w:hint="eastAsia"/>
-        </w:rPr>
-        <w:t>，按提示新建逻辑，即可自动建立逻辑带入入参和出参。</w:t>
-      </w:r>
-    </w:p>
-    <w:p>
-      <w:pPr>
+        <w:t>调用了该依赖库逻辑</w:t>
+      </w:r>
+      <w:r>
+        <w:rPr>
+          <w:rFonts w:ascii="SimSun" w:eastAsia="SimSun" w:hAnsi="SimSun" w:cs="SimSun"/>
+        </w:rPr>
+        <w:t xml:space="preserve">checkUrl </w:t>
+      </w:r>
+      <w:r>
+        <w:rPr>
+          <w:rFonts w:ascii="SimSun" w:eastAsia="SimSun" w:hAnsi="SimSun" w:cs="SimSun" w:hint="eastAsia"/>
+        </w:rPr>
+        <w:t xml:space="preserve">及 </w:t>
+      </w:r>
+      <w:r>
+        <w:rPr>
+          <w:rFonts w:ascii="SimSun" w:eastAsia="SimSun" w:hAnsi="SimSun" w:cs="SimSun"/>
+        </w:rPr>
+        <w:t>getExpiredTime</w:t>
+      </w:r>
+      <w:r>
+        <w:rPr>
+          <w:rFonts w:ascii="SimSun" w:eastAsia="SimSun" w:hAnsi="SimSun" w:cs="SimSun" w:hint="eastAsia"/>
+        </w:rPr>
+        <w:t>、hashTo</w:t>
+      </w:r>
+      <w:r>
+        <w:rPr>
+          <w:rFonts w:ascii="SimSun" w:eastAsia="SimSun" w:hAnsi="SimSun" w:cs="SimSun"/>
+        </w:rPr>
+        <w:t>Base62</w:t>
+      </w:r>
+    </w:p>
+    <w:p>
+      <w:pPr>
+        <w:rPr>
+          <w:rFonts w:ascii="SimSun" w:eastAsia="SimSun" w:hAnsi="SimSun" w:cs="SimSun"/>
+        </w:rPr>
+      </w:pPr>
+    </w:p>
+    <w:p>
+      <w:pPr>
+        <w:rPr>
+          <w:rFonts w:ascii="SimSun" w:eastAsia="SimSun" w:hAnsi="SimSun" w:cs="SimSun"/>
+        </w:rPr>
+      </w:pPr>
+      <w:r>
+        <w:rPr>
+          <w:rFonts w:ascii="SimSun" w:eastAsia="SimSun" w:hAnsi="SimSun" w:cs="SimSun" w:hint="eastAsia"/>
+        </w:rPr>
+        <w:t>服务端逻辑</w:t>
+      </w:r>
+      <w:r>
         <w:rPr>
           <w:rFonts w:hint="eastAsia"/>
         </w:rPr>
-      </w:pPr>
-      <w:r>
-        <w:drawing>
-          <wp:inline distT="0" distB="0" distL="0" distR="0" wp14:anchorId="63E98B6F" wp14:editId="686CE6DF">
-            <wp:extent cx="5943600" cy="2583815"/>
-            <wp:effectExtent l="0" t="0" r="0" b="0"/>
-            <wp:docPr id="596501512" name="Picture 1"/>
-            <wp:cNvGraphicFramePr>
-              <a:graphicFrameLocks xmlns:a="http://schemas.openxmlformats.org/drawingml/2006/main" noChangeAspect="1"/>
-            </wp:cNvGraphicFramePr>
-            <a:graphic xmlns:a="http://schemas.openxmlformats.org/drawingml/2006/main">
-              <a:graphicData uri="http://schemas.openxmlformats.org/drawingml/2006/picture">
-                <pic:pic xmlns:pic="http://schemas.openxmlformats.org/drawingml/2006/picture">
-                  <pic:nvPicPr>
-                    <pic:cNvPr id="596501512" name=""/>
-                    <pic:cNvPicPr/>
-                  </pic:nvPicPr>
-                  <pic:blipFill>
-                    <a:blip r:embed="rId12"/>
-                    <a:stretch>
-                      <a:fillRect/>
-                    </a:stretch>
-                  </pic:blipFill>
-                  <pic:spPr>
-                    <a:xfrm>
-                      <a:off x="0" y="0"/>
-                      <a:ext cx="5943600" cy="2583815"/>
-                    </a:xfrm>
-                    <a:prstGeom prst="rect">
-                      <a:avLst/>
-                    </a:prstGeom>
-                  </pic:spPr>
-                </pic:pic>
-              </a:graphicData>
-            </a:graphic>
-          </wp:inline>
-        </w:drawing>
-      </w:r>
-    </w:p>
-    <w:p/>
-    <w:p>
-      <w:r>
-        <w:rPr>
-          <w:rFonts w:ascii="SimSun" w:eastAsia="SimSun" w:hAnsi="SimSun" w:cs="SimSun" w:hint="eastAsia"/>
-        </w:rPr>
-        <w:t>其逻辑如图：</w:t>
-      </w:r>
-    </w:p>
-    <w:p>
-      <w:r>
-        <w:rPr>
-          <w:noProof/>
-        </w:rPr>
-        <w:lastRenderedPageBreak/>
-        <w:drawing>
-          <wp:inline distT="0" distB="0" distL="0" distR="0" wp14:anchorId="214EA581" wp14:editId="61301A28">
-            <wp:extent cx="5099621" cy="7432646"/>
-            <wp:effectExtent l="0" t="0" r="6350" b="0"/>
-            <wp:docPr id="986174246" name="Picture 1"/>
-            <wp:cNvGraphicFramePr>
-              <a:graphicFrameLocks xmlns:a="http://schemas.openxmlformats.org/drawingml/2006/main" noChangeAspect="1"/>
-            </wp:cNvGraphicFramePr>
-            <a:graphic xmlns:a="http://schemas.openxmlformats.org/drawingml/2006/main">
-              <a:graphicData uri="http://schemas.openxmlformats.org/drawingml/2006/picture">
-                <pic:pic xmlns:pic="http://schemas.openxmlformats.org/drawingml/2006/picture">
-                  <pic:nvPicPr>
-                    <pic:cNvPr id="986174246" name=""/>
-                    <pic:cNvPicPr/>
-                  </pic:nvPicPr>
-                  <pic:blipFill>
-                    <a:blip r:embed="rId13"/>
-                    <a:stretch>
-                      <a:fillRect/>
-                    </a:stretch>
-                  </pic:blipFill>
-                  <pic:spPr>
-                    <a:xfrm>
-                      <a:off x="0" y="0"/>
-                      <a:ext cx="5107150" cy="7443619"/>
-                    </a:xfrm>
-                    <a:prstGeom prst="rect">
-                      <a:avLst/>
-                    </a:prstGeom>
-                  </pic:spPr>
-                </pic:pic>
-              </a:graphicData>
-            </a:graphic>
-          </wp:inline>
-        </w:drawing>
-      </w:r>
-    </w:p>
-    <w:p/>
-    <w:p>
-      <w:pPr>
-        <w:rPr>
-          <w:rFonts w:ascii="SimSun" w:eastAsia="SimSun" w:hAnsi="SimSun" w:cs="SimSun"/>
-        </w:rPr>
-      </w:pPr>
-      <w:r>
-        <w:rPr>
-          <w:rFonts w:hint="eastAsia"/>
-        </w:rPr>
         <w:t>che</w:t>
       </w:r>
       <w:r>
@@ -1185,7 +1307,7 @@
         <w:rPr>
           <w:rFonts w:ascii="SimSun" w:eastAsia="SimSun" w:hAnsi="SimSun" w:cs="SimSun" w:hint="eastAsia"/>
         </w:rPr>
-        <w:t>逻辑如图：</w:t>
+        <w:t>如图：</w:t>
       </w:r>
     </w:p>
     <w:p>
@@ -1216,7 +1338,7 @@
                     <pic:cNvPicPr/>
                   </pic:nvPicPr>
                   <pic:blipFill>
-                    <a:blip r:embed="rId14"/>
+                    <a:blip r:embed="rId12"/>
                     <a:stretch>
                       <a:fillRect/>
                     </a:stretch>
@@ -1307,7 +1429,7 @@
                     <pic:cNvPicPr/>
                   </pic:nvPicPr>
                   <pic:blipFill>
-                    <a:blip r:embed="rId15"/>
+                    <a:blip r:embed="rId13"/>
                     <a:stretch>
                       <a:fillRect/>
                     </a:stretch>
@@ -1389,14 +1511,12 @@
     </w:p>
     <w:p>
       <w:r>
-        <w:rPr>
-          <w:noProof/>
-        </w:rPr>
+        <w:lastRenderedPageBreak/>
         <w:drawing>
-          <wp:inline distT="0" distB="0" distL="0" distR="0" wp14:anchorId="05DF6855" wp14:editId="15186781">
-            <wp:extent cx="5943600" cy="4551680"/>
+          <wp:inline distT="0" distB="0" distL="0" distR="0" wp14:anchorId="3B0F5973" wp14:editId="07C89410">
+            <wp:extent cx="5943600" cy="4627880"/>
             <wp:effectExtent l="0" t="0" r="0" b="0"/>
-            <wp:docPr id="42678317" name="Picture 1"/>
+            <wp:docPr id="443200297" name="Picture 1"/>
             <wp:cNvGraphicFramePr>
               <a:graphicFrameLocks xmlns:a="http://schemas.openxmlformats.org/drawingml/2006/main" noChangeAspect="1"/>
             </wp:cNvGraphicFramePr>
@@ -1404,7 +1524,178 @@
               <a:graphicData uri="http://schemas.openxmlformats.org/drawingml/2006/picture">
                 <pic:pic xmlns:pic="http://schemas.openxmlformats.org/drawingml/2006/picture">
                   <pic:nvPicPr>
-                    <pic:cNvPr id="42678317" name=""/>
+                    <pic:cNvPr id="443200297" name=""/>
+                    <pic:cNvPicPr/>
+                  </pic:nvPicPr>
+                  <pic:blipFill>
+                    <a:blip r:embed="rId14"/>
+                    <a:stretch>
+                      <a:fillRect/>
+                    </a:stretch>
+                  </pic:blipFill>
+                  <pic:spPr>
+                    <a:xfrm>
+                      <a:off x="0" y="0"/>
+                      <a:ext cx="5943600" cy="4627880"/>
+                    </a:xfrm>
+                    <a:prstGeom prst="rect">
+                      <a:avLst/>
+                    </a:prstGeom>
+                  </pic:spPr>
+                </pic:pic>
+              </a:graphicData>
+            </a:graphic>
+          </wp:inline>
+        </w:drawing>
+      </w:r>
+    </w:p>
+    <w:p/>
+    <w:p>
+      <w:pPr>
+        <w:rPr>
+          <w:rFonts w:hint="eastAsia"/>
+        </w:rPr>
+      </w:pPr>
+    </w:p>
+    <w:p>
+      <w:pPr>
+        <w:rPr>
+          <w:rFonts w:ascii="SimSun" w:eastAsia="SimSun" w:hAnsi="SimSun" w:cs="SimSun"/>
+        </w:rPr>
+      </w:pPr>
+      <w:r>
+        <w:rPr>
+          <w:rFonts w:ascii="SimSun" w:eastAsia="SimSun" w:hAnsi="SimSun" w:cs="SimSun" w:hint="eastAsia"/>
+        </w:rPr>
+        <w:t>其中调用</w:t>
+      </w:r>
+      <w:r>
+        <w:rPr>
+          <w:rFonts w:ascii="SimSun" w:eastAsia="SimSun" w:hAnsi="SimSun" w:cs="SimSun" w:hint="eastAsia"/>
+        </w:rPr>
+        <w:t>服务端</w:t>
+      </w:r>
+      <w:r>
+        <w:rPr>
+          <w:rFonts w:ascii="SimSun" w:eastAsia="SimSun" w:hAnsi="SimSun" w:cs="SimSun" w:hint="eastAsia"/>
+        </w:rPr>
+        <w:t>逻辑g</w:t>
+      </w:r>
+      <w:r>
+        <w:rPr>
+          <w:rFonts w:ascii="SimSun" w:eastAsia="SimSun" w:hAnsi="SimSun" w:cs="SimSun"/>
+        </w:rPr>
+        <w:t>etLongUrl</w:t>
+      </w:r>
+      <w:r>
+        <w:rPr>
+          <w:rFonts w:ascii="SimSun" w:eastAsia="SimSun" w:hAnsi="SimSun" w:cs="SimSun" w:hint="eastAsia"/>
+        </w:rPr>
+        <w:t>，传入从u</w:t>
+      </w:r>
+      <w:r>
+        <w:rPr>
+          <w:rFonts w:ascii="SimSun" w:eastAsia="SimSun" w:hAnsi="SimSun" w:cs="SimSun"/>
+        </w:rPr>
+        <w:t>rl</w:t>
+      </w:r>
+      <w:r>
+        <w:rPr>
+          <w:rFonts w:ascii="SimSun" w:eastAsia="SimSun" w:hAnsi="SimSun" w:cs="SimSun" w:hint="eastAsia"/>
+        </w:rPr>
+        <w:t>传入的c</w:t>
+      </w:r>
+      <w:r>
+        <w:rPr>
+          <w:rFonts w:ascii="SimSun" w:eastAsia="SimSun" w:hAnsi="SimSun" w:cs="SimSun"/>
+        </w:rPr>
+        <w:t>ode</w:t>
+      </w:r>
+      <w:r>
+        <w:rPr>
+          <w:rFonts w:ascii="SimSun" w:eastAsia="SimSun" w:hAnsi="SimSun" w:cs="SimSun" w:hint="eastAsia"/>
+        </w:rPr>
+        <w:t>值</w:t>
+      </w:r>
+      <w:r>
+        <w:rPr>
+          <w:rFonts w:ascii="SimSun" w:eastAsia="SimSun" w:hAnsi="SimSun" w:cs="SimSun" w:hint="eastAsia"/>
+        </w:rPr>
+        <w:t>。其逻辑如图：</w:t>
+      </w:r>
+    </w:p>
+    <w:p>
+      <w:pPr>
+        <w:rPr>
+          <w:rFonts w:ascii="SimSun" w:eastAsia="SimSun" w:hAnsi="SimSun" w:cs="SimSun"/>
+        </w:rPr>
+      </w:pPr>
+      <w:r>
+        <w:rPr>
+          <w:rFonts w:ascii="SimSun" w:eastAsia="SimSun" w:hAnsi="SimSun" w:cs="SimSun"/>
+        </w:rPr>
+        <w:lastRenderedPageBreak/>
+        <w:drawing>
+          <wp:inline distT="0" distB="0" distL="0" distR="0" wp14:anchorId="4D9362E0" wp14:editId="05CBA6C9">
+            <wp:extent cx="5943600" cy="4720590"/>
+            <wp:effectExtent l="0" t="0" r="0" b="3810"/>
+            <wp:docPr id="2144453343" name="Picture 1"/>
+            <wp:cNvGraphicFramePr>
+              <a:graphicFrameLocks xmlns:a="http://schemas.openxmlformats.org/drawingml/2006/main" noChangeAspect="1"/>
+            </wp:cNvGraphicFramePr>
+            <a:graphic xmlns:a="http://schemas.openxmlformats.org/drawingml/2006/main">
+              <a:graphicData uri="http://schemas.openxmlformats.org/drawingml/2006/picture">
+                <pic:pic xmlns:pic="http://schemas.openxmlformats.org/drawingml/2006/picture">
+                  <pic:nvPicPr>
+                    <pic:cNvPr id="2144453343" name=""/>
+                    <pic:cNvPicPr/>
+                  </pic:nvPicPr>
+                  <pic:blipFill>
+                    <a:blip r:embed="rId15"/>
+                    <a:stretch>
+                      <a:fillRect/>
+                    </a:stretch>
+                  </pic:blipFill>
+                  <pic:spPr>
+                    <a:xfrm>
+                      <a:off x="0" y="0"/>
+                      <a:ext cx="5943600" cy="4720590"/>
+                    </a:xfrm>
+                    <a:prstGeom prst="rect">
+                      <a:avLst/>
+                    </a:prstGeom>
+                  </pic:spPr>
+                </pic:pic>
+              </a:graphicData>
+            </a:graphic>
+          </wp:inline>
+        </w:drawing>
+      </w:r>
+    </w:p>
+    <w:p>
+      <w:pPr>
+        <w:rPr>
+          <w:rFonts w:ascii="SimSun" w:eastAsia="SimSun" w:hAnsi="SimSun" w:cs="SimSun"/>
+        </w:rPr>
+      </w:pPr>
+      <w:r>
+        <w:rPr>
+          <w:rFonts w:ascii="SimSun" w:eastAsia="SimSun" w:hAnsi="SimSun" w:cs="SimSun"/>
+        </w:rPr>
+        <w:lastRenderedPageBreak/>
+        <w:drawing>
+          <wp:inline distT="0" distB="0" distL="0" distR="0" wp14:anchorId="10A09C89" wp14:editId="1F54EC97">
+            <wp:extent cx="5943600" cy="3829050"/>
+            <wp:effectExtent l="0" t="0" r="0" b="6350"/>
+            <wp:docPr id="69177123" name="Picture 1"/>
+            <wp:cNvGraphicFramePr>
+              <a:graphicFrameLocks xmlns:a="http://schemas.openxmlformats.org/drawingml/2006/main" noChangeAspect="1"/>
+            </wp:cNvGraphicFramePr>
+            <a:graphic xmlns:a="http://schemas.openxmlformats.org/drawingml/2006/main">
+              <a:graphicData uri="http://schemas.openxmlformats.org/drawingml/2006/picture">
+                <pic:pic xmlns:pic="http://schemas.openxmlformats.org/drawingml/2006/picture">
+                  <pic:nvPicPr>
+                    <pic:cNvPr id="69177123" name=""/>
                     <pic:cNvPicPr/>
                   </pic:nvPicPr>
                   <pic:blipFill>
@@ -1416,7 +1707,7 @@
                   <pic:spPr>
                     <a:xfrm>
                       <a:off x="0" y="0"/>
-                      <a:ext cx="5943600" cy="4551680"/>
+                      <a:ext cx="5943600" cy="3829050"/>
                     </a:xfrm>
                     <a:prstGeom prst="rect">
                       <a:avLst/>
@@ -1432,113 +1723,18 @@
     <w:p>
       <w:pPr>
         <w:rPr>
-          <w:rFonts w:ascii="SimSun" w:eastAsia="SimSun" w:hAnsi="SimSun" w:cs="SimSun"/>
-        </w:rPr>
-      </w:pPr>
-      <w:r>
-        <w:rPr>
-          <w:rFonts w:ascii="SimSun" w:eastAsia="SimSun" w:hAnsi="SimSun" w:cs="SimSun" w:hint="eastAsia"/>
-        </w:rPr>
-        <w:lastRenderedPageBreak/>
-        <w:t>其中调用依赖库逻辑g</w:t>
-      </w:r>
-      <w:r>
-        <w:rPr>
-          <w:rFonts w:ascii="SimSun" w:eastAsia="SimSun" w:hAnsi="SimSun" w:cs="SimSun"/>
-        </w:rPr>
-        <w:t>etLongUrl</w:t>
-      </w:r>
-      <w:r>
-        <w:rPr>
-          <w:rFonts w:ascii="SimSun" w:eastAsia="SimSun" w:hAnsi="SimSun" w:cs="SimSun" w:hint="eastAsia"/>
-        </w:rPr>
-        <w:t>，传入从u</w:t>
-      </w:r>
-      <w:r>
-        <w:rPr>
-          <w:rFonts w:ascii="SimSun" w:eastAsia="SimSun" w:hAnsi="SimSun" w:cs="SimSun"/>
-        </w:rPr>
-        <w:t>rl</w:t>
-      </w:r>
-      <w:r>
-        <w:rPr>
-          <w:rFonts w:ascii="SimSun" w:eastAsia="SimSun" w:hAnsi="SimSun" w:cs="SimSun" w:hint="eastAsia"/>
-        </w:rPr>
-        <w:t>传入的c</w:t>
-      </w:r>
-      <w:r>
-        <w:rPr>
-          <w:rFonts w:ascii="SimSun" w:eastAsia="SimSun" w:hAnsi="SimSun" w:cs="SimSun"/>
-        </w:rPr>
-        <w:t>ode</w:t>
-      </w:r>
-      <w:r>
-        <w:rPr>
-          <w:rFonts w:ascii="SimSun" w:eastAsia="SimSun" w:hAnsi="SimSun" w:cs="SimSun" w:hint="eastAsia"/>
-        </w:rPr>
-        <w:t>值，和平台逻辑f</w:t>
-      </w:r>
-      <w:r>
-        <w:rPr>
-          <w:rFonts w:ascii="SimSun" w:eastAsia="SimSun" w:hAnsi="SimSun" w:cs="SimSun"/>
-        </w:rPr>
-        <w:t>indLinkByShortCode</w:t>
-      </w:r>
-      <w:r>
-        <w:rPr>
-          <w:rFonts w:ascii="SimSun" w:eastAsia="SimSun" w:hAnsi="SimSun" w:cs="SimSun" w:hint="eastAsia"/>
-        </w:rPr>
-        <w:t>，及</w:t>
-      </w:r>
-      <w:r>
-        <w:rPr>
-          <w:rFonts w:ascii="SimSun" w:eastAsia="SimSun" w:hAnsi="SimSun" w:cs="SimSun"/>
-        </w:rPr>
-        <w:t>updateLink</w:t>
-      </w:r>
-    </w:p>
-    <w:p>
-      <w:pPr>
-        <w:rPr>
-          <w:rFonts w:ascii="SimSun" w:eastAsia="SimSun" w:hAnsi="SimSun" w:cs="SimSun"/>
-        </w:rPr>
-      </w:pPr>
-    </w:p>
-    <w:p>
-      <w:pPr>
-        <w:rPr>
-          <w:rFonts w:ascii="SimSun" w:eastAsia="SimSun" w:hAnsi="SimSun" w:cs="SimSun"/>
-        </w:rPr>
-      </w:pPr>
-      <w:r>
-        <w:rPr>
-          <w:rFonts w:ascii="SimSun" w:eastAsia="SimSun" w:hAnsi="SimSun" w:cs="SimSun" w:hint="eastAsia"/>
-        </w:rPr>
-        <w:t>f</w:t>
-      </w:r>
-      <w:r>
-        <w:rPr>
-          <w:rFonts w:ascii="SimSun" w:eastAsia="SimSun" w:hAnsi="SimSun" w:cs="SimSun"/>
-        </w:rPr>
-        <w:t>indLinkByShortCode</w:t>
-      </w:r>
-      <w:r>
-        <w:rPr>
-          <w:rFonts w:ascii="SimSun" w:eastAsia="SimSun" w:hAnsi="SimSun" w:cs="SimSun" w:hint="eastAsia"/>
-        </w:rPr>
-        <w:t>逻辑如图：</w:t>
-      </w:r>
-    </w:p>
-    <w:p>
-      <w:r>
-        <w:rPr>
-          <w:noProof/>
+          <w:rFonts w:ascii="SimSun" w:eastAsia="SimSun" w:hAnsi="SimSun" w:cs="SimSun" w:hint="eastAsia"/>
+        </w:rPr>
+      </w:pPr>
+      <w:r>
+        <w:rPr>
+          <w:rFonts w:ascii="SimSun" w:eastAsia="SimSun" w:hAnsi="SimSun" w:cs="SimSun"/>
         </w:rPr>
         <w:drawing>
-          <wp:inline distT="0" distB="0" distL="0" distR="0" wp14:anchorId="2A81D24F" wp14:editId="6CB61299">
-            <wp:extent cx="5943600" cy="5043170"/>
-            <wp:effectExtent l="0" t="0" r="0" b="0"/>
-            <wp:docPr id="1878444951" name="Picture 1"/>
+          <wp:inline distT="0" distB="0" distL="0" distR="0" wp14:anchorId="3240A44E" wp14:editId="3019758A">
+            <wp:extent cx="5943600" cy="3528695"/>
+            <wp:effectExtent l="0" t="0" r="0" b="1905"/>
+            <wp:docPr id="1723991386" name="Picture 1"/>
             <wp:cNvGraphicFramePr>
               <a:graphicFrameLocks xmlns:a="http://schemas.openxmlformats.org/drawingml/2006/main" noChangeAspect="1"/>
             </wp:cNvGraphicFramePr>
@@ -1546,7 +1742,7 @@
               <a:graphicData uri="http://schemas.openxmlformats.org/drawingml/2006/picture">
                 <pic:pic xmlns:pic="http://schemas.openxmlformats.org/drawingml/2006/picture">
                   <pic:nvPicPr>
-                    <pic:cNvPr id="1878444951" name=""/>
+                    <pic:cNvPr id="1723991386" name=""/>
                     <pic:cNvPicPr/>
                   </pic:nvPicPr>
                   <pic:blipFill>
@@ -1558,7 +1754,7 @@
                   <pic:spPr>
                     <a:xfrm>
                       <a:off x="0" y="0"/>
-                      <a:ext cx="5943600" cy="5043170"/>
+                      <a:ext cx="5943600" cy="3528695"/>
                     </a:xfrm>
                     <a:prstGeom prst="rect">
                       <a:avLst/>
@@ -1574,93 +1770,19 @@
     <w:p>
       <w:pPr>
         <w:rPr>
-          <w:rFonts w:ascii="SimSun" w:eastAsia="SimSun" w:hAnsi="SimSun" w:cs="SimSun"/>
-        </w:rPr>
-      </w:pPr>
-      <w:r>
-        <w:rPr>
-          <w:rFonts w:ascii="SimSun" w:eastAsia="SimSun" w:hAnsi="SimSun" w:cs="SimSun" w:hint="eastAsia"/>
-        </w:rPr>
-        <w:t>根据s</w:t>
-      </w:r>
-      <w:r>
-        <w:rPr>
-          <w:rFonts w:ascii="SimSun" w:eastAsia="SimSun" w:hAnsi="SimSun" w:cs="SimSun"/>
-        </w:rPr>
-        <w:t>hortCode</w:t>
-      </w:r>
-      <w:r>
-        <w:rPr>
-          <w:rFonts w:ascii="SimSun" w:eastAsia="SimSun" w:hAnsi="SimSun" w:cs="SimSun" w:hint="eastAsia"/>
-        </w:rPr>
-        <w:t>查找到</w:t>
-      </w:r>
-      <w:r>
-        <w:rPr>
-          <w:rFonts w:ascii="SimSun" w:eastAsia="SimSun" w:hAnsi="SimSun" w:cs="SimSun"/>
-        </w:rPr>
-        <w:t>ShortUrl</w:t>
-      </w:r>
-      <w:r>
-        <w:rPr>
-          <w:rFonts w:ascii="SimSun" w:eastAsia="SimSun" w:hAnsi="SimSun" w:cs="SimSun" w:hint="eastAsia"/>
-        </w:rPr>
-        <w:t>对象，并转换成L</w:t>
-      </w:r>
-      <w:r>
-        <w:rPr>
-          <w:rFonts w:ascii="SimSun" w:eastAsia="SimSun" w:hAnsi="SimSun" w:cs="SimSun"/>
-        </w:rPr>
-        <w:t>ink</w:t>
-      </w:r>
-      <w:r>
-        <w:rPr>
-          <w:rFonts w:ascii="SimSun" w:eastAsia="SimSun" w:hAnsi="SimSun" w:cs="SimSun" w:hint="eastAsia"/>
-        </w:rPr>
-        <w:t>对象传出。</w:t>
-      </w:r>
-    </w:p>
-    <w:p>
-      <w:pPr>
-        <w:rPr>
-          <w:rFonts w:ascii="SimSun" w:eastAsia="SimSun" w:hAnsi="SimSun" w:cs="SimSun"/>
-        </w:rPr>
-      </w:pPr>
-    </w:p>
-    <w:p>
-      <w:pPr>
-        <w:rPr>
-          <w:rFonts w:ascii="SimSun" w:eastAsia="SimSun" w:hAnsi="SimSun" w:cs="SimSun"/>
-        </w:rPr>
-      </w:pPr>
-      <w:r>
-        <w:t>updateLink</w:t>
-      </w:r>
-      <w:r>
-        <w:rPr>
-          <w:rFonts w:ascii="SimSun" w:eastAsia="SimSun" w:hAnsi="SimSun" w:cs="SimSun" w:hint="eastAsia"/>
-        </w:rPr>
-        <w:t>逻辑如图：</w:t>
-      </w:r>
-    </w:p>
-    <w:p>
-      <w:pPr>
-        <w:rPr>
-          <w:rFonts w:ascii="SimSun" w:eastAsia="SimSun" w:hAnsi="SimSun" w:cs="SimSun"/>
-        </w:rPr>
-      </w:pPr>
-    </w:p>
-    <w:p>
-      <w:r>
-        <w:rPr>
-          <w:noProof/>
+          <w:rFonts w:ascii="SimSun" w:eastAsia="SimSun" w:hAnsi="SimSun" w:cs="SimSun" w:hint="eastAsia"/>
+        </w:rPr>
+      </w:pPr>
+      <w:r>
+        <w:rPr>
+          <w:rFonts w:ascii="SimSun" w:eastAsia="SimSun" w:hAnsi="SimSun" w:cs="SimSun"/>
         </w:rPr>
         <w:lastRenderedPageBreak/>
         <w:drawing>
-          <wp:inline distT="0" distB="0" distL="0" distR="0" wp14:anchorId="0A713789" wp14:editId="12A46338">
-            <wp:extent cx="5943600" cy="7148195"/>
-            <wp:effectExtent l="0" t="0" r="0" b="1905"/>
-            <wp:docPr id="80823394" name="Picture 1"/>
+          <wp:inline distT="0" distB="0" distL="0" distR="0" wp14:anchorId="694CE03D" wp14:editId="795DF86A">
+            <wp:extent cx="5943600" cy="4038600"/>
+            <wp:effectExtent l="0" t="0" r="0" b="0"/>
+            <wp:docPr id="1383349154" name="Picture 1"/>
             <wp:cNvGraphicFramePr>
               <a:graphicFrameLocks xmlns:a="http://schemas.openxmlformats.org/drawingml/2006/main" noChangeAspect="1"/>
             </wp:cNvGraphicFramePr>
@@ -1668,7 +1790,7 @@
               <a:graphicData uri="http://schemas.openxmlformats.org/drawingml/2006/picture">
                 <pic:pic xmlns:pic="http://schemas.openxmlformats.org/drawingml/2006/picture">
                   <pic:nvPicPr>
-                    <pic:cNvPr id="80823394" name=""/>
+                    <pic:cNvPr id="1383349154" name=""/>
                     <pic:cNvPicPr/>
                   </pic:nvPicPr>
                   <pic:blipFill>
@@ -1680,7 +1802,7 @@
                   <pic:spPr>
                     <a:xfrm>
                       <a:off x="0" y="0"/>
-                      <a:ext cx="5943600" cy="7148195"/>
+                      <a:ext cx="5943600" cy="4038600"/>
                     </a:xfrm>
                     <a:prstGeom prst="rect">
                       <a:avLst/>
@@ -1693,55 +1815,121 @@
         </w:drawing>
       </w:r>
     </w:p>
-    <w:p/>
-    <w:p>
-      <w:pPr>
-        <w:rPr>
-          <w:rFonts w:ascii="SimSun" w:eastAsia="SimSun" w:hAnsi="SimSun" w:cs="SimSun"/>
-        </w:rPr>
-      </w:pPr>
-      <w:r>
-        <w:rPr>
-          <w:rFonts w:ascii="SimSun" w:eastAsia="SimSun" w:hAnsi="SimSun" w:cs="SimSun" w:hint="eastAsia"/>
-        </w:rPr>
-        <w:t>调用数据源的逻辑u</w:t>
-      </w:r>
-      <w:r>
-        <w:rPr>
-          <w:rFonts w:ascii="SimSun" w:eastAsia="SimSun" w:hAnsi="SimSun" w:cs="SimSun"/>
-        </w:rPr>
-        <w:t>pdateBy</w:t>
-      </w:r>
-      <w:r>
-        <w:rPr>
-          <w:rFonts w:ascii="SimSun" w:eastAsia="SimSun" w:hAnsi="SimSun" w:cs="SimSun" w:hint="eastAsia"/>
-        </w:rPr>
-        <w:t>，将Sho</w:t>
-      </w:r>
-      <w:r>
-        <w:rPr>
-          <w:rFonts w:ascii="SimSun" w:eastAsia="SimSun" w:hAnsi="SimSun" w:cs="SimSun"/>
-        </w:rPr>
-        <w:t>rtenUrl</w:t>
-      </w:r>
-      <w:r>
-        <w:rPr>
-          <w:rFonts w:ascii="SimSun" w:eastAsia="SimSun" w:hAnsi="SimSun" w:cs="SimSun" w:hint="eastAsia"/>
-        </w:rPr>
-        <w:t>的a</w:t>
-      </w:r>
-      <w:r>
-        <w:rPr>
-          <w:rFonts w:ascii="SimSun" w:eastAsia="SimSun" w:hAnsi="SimSun" w:cs="SimSun"/>
-        </w:rPr>
-        <w:t>ccessCount</w:t>
-      </w:r>
-      <w:r>
-        <w:rPr>
-          <w:rFonts w:ascii="SimSun" w:eastAsia="SimSun" w:hAnsi="SimSun" w:cs="SimSun" w:hint="eastAsia"/>
-        </w:rPr>
-        <w:t>加1，并返回影响行数的布尔值。</w:t>
-      </w:r>
+    <w:p>
+      <w:pPr>
+        <w:rPr>
+          <w:rFonts w:ascii="SimSun" w:eastAsia="SimSun" w:hAnsi="SimSun" w:cs="SimSun"/>
+        </w:rPr>
+      </w:pPr>
+    </w:p>
+    <w:p>
+      <w:pPr>
+        <w:rPr>
+          <w:rFonts w:ascii="SimSun" w:eastAsia="SimSun" w:hAnsi="SimSun" w:cs="SimSun" w:hint="eastAsia"/>
+        </w:rPr>
+      </w:pPr>
+      <w:r>
+        <w:rPr>
+          <w:rFonts w:ascii="SimSun" w:eastAsia="SimSun" w:hAnsi="SimSun" w:cs="SimSun" w:hint="eastAsia"/>
+        </w:rPr>
+        <w:t>其中调用了依赖库逻辑</w:t>
+      </w:r>
+      <w:r>
+        <w:rPr>
+          <w:rFonts w:ascii="SimSun" w:eastAsia="SimSun" w:hAnsi="SimSun" w:cs="SimSun"/>
+        </w:rPr>
+        <w:t>checkExpireTime</w:t>
+      </w:r>
+      <w:r>
+        <w:rPr>
+          <w:rFonts w:ascii="SimSun" w:eastAsia="SimSun" w:hAnsi="SimSun" w:cs="SimSun" w:hint="eastAsia"/>
+        </w:rPr>
+        <w:t>。和服务端逻辑f</w:t>
+      </w:r>
+      <w:r>
+        <w:rPr>
+          <w:rFonts w:ascii="SimSun" w:eastAsia="SimSun" w:hAnsi="SimSun" w:cs="SimSun"/>
+        </w:rPr>
+        <w:t>indShortUrlByShortCode</w:t>
+      </w:r>
+      <w:r>
+        <w:rPr>
+          <w:rFonts w:ascii="SimSun" w:eastAsia="SimSun" w:hAnsi="SimSun" w:cs="SimSun" w:hint="eastAsia"/>
+        </w:rPr>
+        <w:t>,</w:t>
+      </w:r>
+    </w:p>
+    <w:p>
+      <w:pPr>
+        <w:rPr>
+          <w:rFonts w:ascii="SimSun" w:eastAsia="SimSun" w:hAnsi="SimSun" w:cs="SimSun"/>
+        </w:rPr>
+      </w:pPr>
+      <w:r>
+        <w:rPr>
+          <w:rFonts w:ascii="SimSun" w:eastAsia="SimSun" w:hAnsi="SimSun" w:cs="SimSun" w:hint="eastAsia"/>
+        </w:rPr>
+        <w:t>f</w:t>
+      </w:r>
+      <w:r>
+        <w:rPr>
+          <w:rFonts w:ascii="SimSun" w:eastAsia="SimSun" w:hAnsi="SimSun" w:cs="SimSun"/>
+        </w:rPr>
+        <w:t>indShortUrlByShortCode</w:t>
+      </w:r>
+      <w:r>
+        <w:rPr>
+          <w:rFonts w:ascii="SimSun" w:eastAsia="SimSun" w:hAnsi="SimSun" w:cs="SimSun" w:hint="eastAsia"/>
+        </w:rPr>
+        <w:t>逻辑如图：</w:t>
+      </w:r>
+    </w:p>
+    <w:p>
+      <w:r>
+        <w:lastRenderedPageBreak/>
+        <w:drawing>
+          <wp:inline distT="0" distB="0" distL="0" distR="0" wp14:anchorId="7B28E5F0" wp14:editId="7F956A7C">
+            <wp:extent cx="5943600" cy="4467225"/>
+            <wp:effectExtent l="0" t="0" r="0" b="3175"/>
+            <wp:docPr id="1870460853" name="Picture 1"/>
+            <wp:cNvGraphicFramePr>
+              <a:graphicFrameLocks xmlns:a="http://schemas.openxmlformats.org/drawingml/2006/main" noChangeAspect="1"/>
+            </wp:cNvGraphicFramePr>
+            <a:graphic xmlns:a="http://schemas.openxmlformats.org/drawingml/2006/main">
+              <a:graphicData uri="http://schemas.openxmlformats.org/drawingml/2006/picture">
+                <pic:pic xmlns:pic="http://schemas.openxmlformats.org/drawingml/2006/picture">
+                  <pic:nvPicPr>
+                    <pic:cNvPr id="1870460853" name=""/>
+                    <pic:cNvPicPr/>
+                  </pic:nvPicPr>
+                  <pic:blipFill>
+                    <a:blip r:embed="rId19"/>
+                    <a:stretch>
+                      <a:fillRect/>
+                    </a:stretch>
+                  </pic:blipFill>
+                  <pic:spPr>
+                    <a:xfrm>
+                      <a:off x="0" y="0"/>
+                      <a:ext cx="5943600" cy="4467225"/>
+                    </a:xfrm>
+                    <a:prstGeom prst="rect">
+                      <a:avLst/>
+                    </a:prstGeom>
+                  </pic:spPr>
+                </pic:pic>
+              </a:graphicData>
+            </a:graphic>
+          </wp:inline>
+        </w:drawing>
+      </w:r>
+    </w:p>
+    <w:p>
+      <w:pPr>
+        <w:rPr>
+          <w:rFonts w:hint="eastAsia"/>
+        </w:rPr>
+      </w:pPr>
     </w:p>
     <w:p/>
     <w:p/>
@@ -1775,6 +1963,7 @@
         <w:rPr>
           <w:noProof/>
         </w:rPr>
+        <w:lastRenderedPageBreak/>
         <w:drawing>
           <wp:inline distT="0" distB="0" distL="0" distR="0" wp14:anchorId="4512E104" wp14:editId="1CBB0EEB">
             <wp:extent cx="5943600" cy="4479925"/>
@@ -1791,7 +1980,7 @@
                     <pic:cNvPicPr/>
                   </pic:nvPicPr>
                   <pic:blipFill>
-                    <a:blip r:embed="rId19"/>
+                    <a:blip r:embed="rId20"/>
                     <a:stretch>
                       <a:fillRect/>
                     </a:stretch>
@@ -1813,26 +2002,25 @@
       </w:r>
     </w:p>
     <w:p>
-      <w:r>
-        <w:rPr>
-          <w:rFonts w:ascii="SimSun" w:eastAsia="SimSun" w:hAnsi="SimSun" w:cs="SimSun" w:hint="eastAsia"/>
-        </w:rPr>
-        <w:t>此页面无逻辑。需要在g</w:t>
-      </w:r>
-      <w:r>
-        <w:rPr>
-          <w:rFonts w:ascii="SimSun" w:eastAsia="SimSun" w:hAnsi="SimSun" w:cs="SimSun"/>
-        </w:rPr>
-        <w:t>o</w:t>
-      </w:r>
-      <w:r>
-        <w:rPr>
-          <w:rFonts w:ascii="SimSun" w:eastAsia="SimSun" w:hAnsi="SimSun" w:cs="SimSun" w:hint="eastAsia"/>
-        </w:rPr>
-        <w:t>页面逻辑中对无效链接跳转处理。</w:t>
-      </w:r>
-    </w:p>
-    <w:p/>
+      <w:pPr>
+        <w:rPr>
+          <w:rFonts w:ascii="SimSun" w:eastAsia="SimSun" w:hAnsi="SimSun" w:cs="SimSun"/>
+        </w:rPr>
+      </w:pPr>
+      <w:r>
+        <w:rPr>
+          <w:rFonts w:ascii="SimSun" w:eastAsia="SimSun" w:hAnsi="SimSun" w:cs="SimSun" w:hint="eastAsia"/>
+        </w:rPr>
+        <w:t>此页面无逻辑。</w:t>
+      </w:r>
+    </w:p>
+    <w:p>
+      <w:pPr>
+        <w:rPr>
+          <w:rFonts w:hint="eastAsia"/>
+        </w:rPr>
+      </w:pPr>
+    </w:p>
     <w:p>
       <w:r>
         <w:rPr>
@@ -1883,7 +2071,7 @@
         </w:rPr>
         <w:t xml:space="preserve">如 </w:t>
       </w:r>
-      <w:hyperlink r:id="rId20" w:history="1">
+      <w:hyperlink r:id="rId21" w:history="1">
         <w:r>
           <w:rPr>
             <w:rStyle w:val="Hyperlink"/>
@@ -2006,6 +2194,155 @@
     </w:lvl>
   </w:abstractNum>
   <w:abstractNum w:abstractNumId="1" w15:restartNumberingAfterBreak="0">
+    <w:nsid w:val="17C51705"/>
+    <w:multiLevelType w:val="multilevel"/>
+    <w:tmpl w:val="8D7C5096"/>
+    <w:lvl w:ilvl="0">
+      <w:start w:val="1"/>
+      <w:numFmt w:val="bullet"/>
+      <w:lvlText w:val=""/>
+      <w:lvlJc w:val="left"/>
+      <w:pPr>
+        <w:tabs>
+          <w:tab w:val="num" w:pos="720"/>
+        </w:tabs>
+        <w:ind w:left="720" w:hanging="360"/>
+      </w:pPr>
+      <w:rPr>
+        <w:rFonts w:ascii="Symbol" w:hAnsi="Symbol" w:hint="default"/>
+        <w:sz w:val="20"/>
+      </w:rPr>
+    </w:lvl>
+    <w:lvl w:ilvl="1" w:tentative="1">
+      <w:start w:val="1"/>
+      <w:numFmt w:val="bullet"/>
+      <w:lvlText w:val="o"/>
+      <w:lvlJc w:val="left"/>
+      <w:pPr>
+        <w:tabs>
+          <w:tab w:val="num" w:pos="1440"/>
+        </w:tabs>
+        <w:ind w:left="1440" w:hanging="360"/>
+      </w:pPr>
+      <w:rPr>
+        <w:rFonts w:ascii="Courier New" w:hAnsi="Courier New" w:hint="default"/>
+        <w:sz w:val="20"/>
+      </w:rPr>
+    </w:lvl>
+    <w:lvl w:ilvl="2" w:tentative="1">
+      <w:start w:val="1"/>
+      <w:numFmt w:val="bullet"/>
+      <w:lvlText w:val=""/>
+      <w:lvlJc w:val="left"/>
+      <w:pPr>
+        <w:tabs>
+          <w:tab w:val="num" w:pos="2160"/>
+        </w:tabs>
+        <w:ind w:left="2160" w:hanging="360"/>
+      </w:pPr>
+      <w:rPr>
+        <w:rFonts w:ascii="Wingdings" w:hAnsi="Wingdings" w:hint="default"/>
+        <w:sz w:val="20"/>
+      </w:rPr>
+    </w:lvl>
+    <w:lvl w:ilvl="3" w:tentative="1">
+      <w:start w:val="1"/>
+      <w:numFmt w:val="bullet"/>
+      <w:lvlText w:val=""/>
+      <w:lvlJc w:val="left"/>
+      <w:pPr>
+        <w:tabs>
+          <w:tab w:val="num" w:pos="2880"/>
+        </w:tabs>
+        <w:ind w:left="2880" w:hanging="360"/>
+      </w:pPr>
+      <w:rPr>
+        <w:rFonts w:ascii="Wingdings" w:hAnsi="Wingdings" w:hint="default"/>
+        <w:sz w:val="20"/>
+      </w:rPr>
+    </w:lvl>
+    <w:lvl w:ilvl="4" w:tentative="1">
+      <w:start w:val="1"/>
+      <w:numFmt w:val="bullet"/>
+      <w:lvlText w:val=""/>
+      <w:lvlJc w:val="left"/>
+      <w:pPr>
+        <w:tabs>
+          <w:tab w:val="num" w:pos="3600"/>
+        </w:tabs>
+        <w:ind w:left="3600" w:hanging="360"/>
+      </w:pPr>
+      <w:rPr>
+        <w:rFonts w:ascii="Wingdings" w:hAnsi="Wingdings" w:hint="default"/>
+        <w:sz w:val="20"/>
+      </w:rPr>
+    </w:lvl>
+    <w:lvl w:ilvl="5" w:tentative="1">
+      <w:start w:val="1"/>
+      <w:numFmt w:val="bullet"/>
+      <w:lvlText w:val=""/>
+      <w:lvlJc w:val="left"/>
+      <w:pPr>
+        <w:tabs>
+          <w:tab w:val="num" w:pos="4320"/>
+        </w:tabs>
+        <w:ind w:left="4320" w:hanging="360"/>
+      </w:pPr>
+      <w:rPr>
+        <w:rFonts w:ascii="Wingdings" w:hAnsi="Wingdings" w:hint="default"/>
+        <w:sz w:val="20"/>
+      </w:rPr>
+    </w:lvl>
+    <w:lvl w:ilvl="6" w:tentative="1">
+      <w:start w:val="1"/>
+      <w:numFmt w:val="bullet"/>
+      <w:lvlText w:val=""/>
+      <w:lvlJc w:val="left"/>
+      <w:pPr>
+        <w:tabs>
+          <w:tab w:val="num" w:pos="5040"/>
+        </w:tabs>
+        <w:ind w:left="5040" w:hanging="360"/>
+      </w:pPr>
+      <w:rPr>
+        <w:rFonts w:ascii="Wingdings" w:hAnsi="Wingdings" w:hint="default"/>
+        <w:sz w:val="20"/>
+      </w:rPr>
+    </w:lvl>
+    <w:lvl w:ilvl="7" w:tentative="1">
+      <w:start w:val="1"/>
+      <w:numFmt w:val="bullet"/>
+      <w:lvlText w:val=""/>
+      <w:lvlJc w:val="left"/>
+      <w:pPr>
+        <w:tabs>
+          <w:tab w:val="num" w:pos="5760"/>
+        </w:tabs>
+        <w:ind w:left="5760" w:hanging="360"/>
+      </w:pPr>
+      <w:rPr>
+        <w:rFonts w:ascii="Wingdings" w:hAnsi="Wingdings" w:hint="default"/>
+        <w:sz w:val="20"/>
+      </w:rPr>
+    </w:lvl>
+    <w:lvl w:ilvl="8" w:tentative="1">
+      <w:start w:val="1"/>
+      <w:numFmt w:val="bullet"/>
+      <w:lvlText w:val=""/>
+      <w:lvlJc w:val="left"/>
+      <w:pPr>
+        <w:tabs>
+          <w:tab w:val="num" w:pos="6480"/>
+        </w:tabs>
+        <w:ind w:left="6480" w:hanging="360"/>
+      </w:pPr>
+      <w:rPr>
+        <w:rFonts w:ascii="Wingdings" w:hAnsi="Wingdings" w:hint="default"/>
+        <w:sz w:val="20"/>
+      </w:rPr>
+    </w:lvl>
+  </w:abstractNum>
+  <w:abstractNum w:abstractNumId="2" w15:restartNumberingAfterBreak="0">
     <w:nsid w:val="2D5607C4"/>
     <w:multiLevelType w:val="multilevel"/>
     <w:tmpl w:val="56A6B626"/>
@@ -2154,7 +2491,305 @@
       </w:rPr>
     </w:lvl>
   </w:abstractNum>
-  <w:abstractNum w:abstractNumId="2" w15:restartNumberingAfterBreak="0">
+  <w:abstractNum w:abstractNumId="3" w15:restartNumberingAfterBreak="0">
+    <w:nsid w:val="359C55D6"/>
+    <w:multiLevelType w:val="multilevel"/>
+    <w:tmpl w:val="624C74C8"/>
+    <w:lvl w:ilvl="0">
+      <w:start w:val="1"/>
+      <w:numFmt w:val="bullet"/>
+      <w:lvlText w:val=""/>
+      <w:lvlJc w:val="left"/>
+      <w:pPr>
+        <w:tabs>
+          <w:tab w:val="num" w:pos="720"/>
+        </w:tabs>
+        <w:ind w:left="720" w:hanging="360"/>
+      </w:pPr>
+      <w:rPr>
+        <w:rFonts w:ascii="Symbol" w:hAnsi="Symbol" w:hint="default"/>
+        <w:sz w:val="20"/>
+      </w:rPr>
+    </w:lvl>
+    <w:lvl w:ilvl="1" w:tentative="1">
+      <w:start w:val="1"/>
+      <w:numFmt w:val="bullet"/>
+      <w:lvlText w:val="o"/>
+      <w:lvlJc w:val="left"/>
+      <w:pPr>
+        <w:tabs>
+          <w:tab w:val="num" w:pos="1440"/>
+        </w:tabs>
+        <w:ind w:left="1440" w:hanging="360"/>
+      </w:pPr>
+      <w:rPr>
+        <w:rFonts w:ascii="Courier New" w:hAnsi="Courier New" w:hint="default"/>
+        <w:sz w:val="20"/>
+      </w:rPr>
+    </w:lvl>
+    <w:lvl w:ilvl="2" w:tentative="1">
+      <w:start w:val="1"/>
+      <w:numFmt w:val="bullet"/>
+      <w:lvlText w:val=""/>
+      <w:lvlJc w:val="left"/>
+      <w:pPr>
+        <w:tabs>
+          <w:tab w:val="num" w:pos="2160"/>
+        </w:tabs>
+        <w:ind w:left="2160" w:hanging="360"/>
+      </w:pPr>
+      <w:rPr>
+        <w:rFonts w:ascii="Wingdings" w:hAnsi="Wingdings" w:hint="default"/>
+        <w:sz w:val="20"/>
+      </w:rPr>
+    </w:lvl>
+    <w:lvl w:ilvl="3" w:tentative="1">
+      <w:start w:val="1"/>
+      <w:numFmt w:val="bullet"/>
+      <w:lvlText w:val=""/>
+      <w:lvlJc w:val="left"/>
+      <w:pPr>
+        <w:tabs>
+          <w:tab w:val="num" w:pos="2880"/>
+        </w:tabs>
+        <w:ind w:left="2880" w:hanging="360"/>
+      </w:pPr>
+      <w:rPr>
+        <w:rFonts w:ascii="Wingdings" w:hAnsi="Wingdings" w:hint="default"/>
+        <w:sz w:val="20"/>
+      </w:rPr>
+    </w:lvl>
+    <w:lvl w:ilvl="4" w:tentative="1">
+      <w:start w:val="1"/>
+      <w:numFmt w:val="bullet"/>
+      <w:lvlText w:val=""/>
+      <w:lvlJc w:val="left"/>
+      <w:pPr>
+        <w:tabs>
+          <w:tab w:val="num" w:pos="3600"/>
+        </w:tabs>
+        <w:ind w:left="3600" w:hanging="360"/>
+      </w:pPr>
+      <w:rPr>
+        <w:rFonts w:ascii="Wingdings" w:hAnsi="Wingdings" w:hint="default"/>
+        <w:sz w:val="20"/>
+      </w:rPr>
+    </w:lvl>
+    <w:lvl w:ilvl="5" w:tentative="1">
+      <w:start w:val="1"/>
+      <w:numFmt w:val="bullet"/>
+      <w:lvlText w:val=""/>
+      <w:lvlJc w:val="left"/>
+      <w:pPr>
+        <w:tabs>
+          <w:tab w:val="num" w:pos="4320"/>
+        </w:tabs>
+        <w:ind w:left="4320" w:hanging="360"/>
+      </w:pPr>
+      <w:rPr>
+        <w:rFonts w:ascii="Wingdings" w:hAnsi="Wingdings" w:hint="default"/>
+        <w:sz w:val="20"/>
+      </w:rPr>
+    </w:lvl>
+    <w:lvl w:ilvl="6" w:tentative="1">
+      <w:start w:val="1"/>
+      <w:numFmt w:val="bullet"/>
+      <w:lvlText w:val=""/>
+      <w:lvlJc w:val="left"/>
+      <w:pPr>
+        <w:tabs>
+          <w:tab w:val="num" w:pos="5040"/>
+        </w:tabs>
+        <w:ind w:left="5040" w:hanging="360"/>
+      </w:pPr>
+      <w:rPr>
+        <w:rFonts w:ascii="Wingdings" w:hAnsi="Wingdings" w:hint="default"/>
+        <w:sz w:val="20"/>
+      </w:rPr>
+    </w:lvl>
+    <w:lvl w:ilvl="7" w:tentative="1">
+      <w:start w:val="1"/>
+      <w:numFmt w:val="bullet"/>
+      <w:lvlText w:val=""/>
+      <w:lvlJc w:val="left"/>
+      <w:pPr>
+        <w:tabs>
+          <w:tab w:val="num" w:pos="5760"/>
+        </w:tabs>
+        <w:ind w:left="5760" w:hanging="360"/>
+      </w:pPr>
+      <w:rPr>
+        <w:rFonts w:ascii="Wingdings" w:hAnsi="Wingdings" w:hint="default"/>
+        <w:sz w:val="20"/>
+      </w:rPr>
+    </w:lvl>
+    <w:lvl w:ilvl="8" w:tentative="1">
+      <w:start w:val="1"/>
+      <w:numFmt w:val="bullet"/>
+      <w:lvlText w:val=""/>
+      <w:lvlJc w:val="left"/>
+      <w:pPr>
+        <w:tabs>
+          <w:tab w:val="num" w:pos="6480"/>
+        </w:tabs>
+        <w:ind w:left="6480" w:hanging="360"/>
+      </w:pPr>
+      <w:rPr>
+        <w:rFonts w:ascii="Wingdings" w:hAnsi="Wingdings" w:hint="default"/>
+        <w:sz w:val="20"/>
+      </w:rPr>
+    </w:lvl>
+  </w:abstractNum>
+  <w:abstractNum w:abstractNumId="4" w15:restartNumberingAfterBreak="0">
+    <w:nsid w:val="3A3E2251"/>
+    <w:multiLevelType w:val="multilevel"/>
+    <w:tmpl w:val="5250252E"/>
+    <w:lvl w:ilvl="0">
+      <w:start w:val="1"/>
+      <w:numFmt w:val="bullet"/>
+      <w:lvlText w:val=""/>
+      <w:lvlJc w:val="left"/>
+      <w:pPr>
+        <w:tabs>
+          <w:tab w:val="num" w:pos="720"/>
+        </w:tabs>
+        <w:ind w:left="720" w:hanging="360"/>
+      </w:pPr>
+      <w:rPr>
+        <w:rFonts w:ascii="Symbol" w:hAnsi="Symbol" w:hint="default"/>
+        <w:sz w:val="20"/>
+      </w:rPr>
+    </w:lvl>
+    <w:lvl w:ilvl="1" w:tentative="1">
+      <w:start w:val="1"/>
+      <w:numFmt w:val="bullet"/>
+      <w:lvlText w:val="o"/>
+      <w:lvlJc w:val="left"/>
+      <w:pPr>
+        <w:tabs>
+          <w:tab w:val="num" w:pos="1440"/>
+        </w:tabs>
+        <w:ind w:left="1440" w:hanging="360"/>
+      </w:pPr>
+      <w:rPr>
+        <w:rFonts w:ascii="Courier New" w:hAnsi="Courier New" w:hint="default"/>
+        <w:sz w:val="20"/>
+      </w:rPr>
+    </w:lvl>
+    <w:lvl w:ilvl="2" w:tentative="1">
+      <w:start w:val="1"/>
+      <w:numFmt w:val="bullet"/>
+      <w:lvlText w:val=""/>
+      <w:lvlJc w:val="left"/>
+      <w:pPr>
+        <w:tabs>
+          <w:tab w:val="num" w:pos="2160"/>
+        </w:tabs>
+        <w:ind w:left="2160" w:hanging="360"/>
+      </w:pPr>
+      <w:rPr>
+        <w:rFonts w:ascii="Wingdings" w:hAnsi="Wingdings" w:hint="default"/>
+        <w:sz w:val="20"/>
+      </w:rPr>
+    </w:lvl>
+    <w:lvl w:ilvl="3" w:tentative="1">
+      <w:start w:val="1"/>
+      <w:numFmt w:val="bullet"/>
+      <w:lvlText w:val=""/>
+      <w:lvlJc w:val="left"/>
+      <w:pPr>
+        <w:tabs>
+          <w:tab w:val="num" w:pos="2880"/>
+        </w:tabs>
+        <w:ind w:left="2880" w:hanging="360"/>
+      </w:pPr>
+      <w:rPr>
+        <w:rFonts w:ascii="Wingdings" w:hAnsi="Wingdings" w:hint="default"/>
+        <w:sz w:val="20"/>
+      </w:rPr>
+    </w:lvl>
+    <w:lvl w:ilvl="4" w:tentative="1">
+      <w:start w:val="1"/>
+      <w:numFmt w:val="bullet"/>
+      <w:lvlText w:val=""/>
+      <w:lvlJc w:val="left"/>
+      <w:pPr>
+        <w:tabs>
+          <w:tab w:val="num" w:pos="3600"/>
+        </w:tabs>
+        <w:ind w:left="3600" w:hanging="360"/>
+      </w:pPr>
+      <w:rPr>
+        <w:rFonts w:ascii="Wingdings" w:hAnsi="Wingdings" w:hint="default"/>
+        <w:sz w:val="20"/>
+      </w:rPr>
+    </w:lvl>
+    <w:lvl w:ilvl="5" w:tentative="1">
+      <w:start w:val="1"/>
+      <w:numFmt w:val="bullet"/>
+      <w:lvlText w:val=""/>
+      <w:lvlJc w:val="left"/>
+      <w:pPr>
+        <w:tabs>
+          <w:tab w:val="num" w:pos="4320"/>
+        </w:tabs>
+        <w:ind w:left="4320" w:hanging="360"/>
+      </w:pPr>
+      <w:rPr>
+        <w:rFonts w:ascii="Wingdings" w:hAnsi="Wingdings" w:hint="default"/>
+        <w:sz w:val="20"/>
+      </w:rPr>
+    </w:lvl>
+    <w:lvl w:ilvl="6" w:tentative="1">
+      <w:start w:val="1"/>
+      <w:numFmt w:val="bullet"/>
+      <w:lvlText w:val=""/>
+      <w:lvlJc w:val="left"/>
+      <w:pPr>
+        <w:tabs>
+          <w:tab w:val="num" w:pos="5040"/>
+        </w:tabs>
+        <w:ind w:left="5040" w:hanging="360"/>
+      </w:pPr>
+      <w:rPr>
+        <w:rFonts w:ascii="Wingdings" w:hAnsi="Wingdings" w:hint="default"/>
+        <w:sz w:val="20"/>
+      </w:rPr>
+    </w:lvl>
+    <w:lvl w:ilvl="7" w:tentative="1">
+      <w:start w:val="1"/>
+      <w:numFmt w:val="bullet"/>
+      <w:lvlText w:val=""/>
+      <w:lvlJc w:val="left"/>
+      <w:pPr>
+        <w:tabs>
+          <w:tab w:val="num" w:pos="5760"/>
+        </w:tabs>
+        <w:ind w:left="5760" w:hanging="360"/>
+      </w:pPr>
+      <w:rPr>
+        <w:rFonts w:ascii="Wingdings" w:hAnsi="Wingdings" w:hint="default"/>
+        <w:sz w:val="20"/>
+      </w:rPr>
+    </w:lvl>
+    <w:lvl w:ilvl="8" w:tentative="1">
+      <w:start w:val="1"/>
+      <w:numFmt w:val="bullet"/>
+      <w:lvlText w:val=""/>
+      <w:lvlJc w:val="left"/>
+      <w:pPr>
+        <w:tabs>
+          <w:tab w:val="num" w:pos="6480"/>
+        </w:tabs>
+        <w:ind w:left="6480" w:hanging="360"/>
+      </w:pPr>
+      <w:rPr>
+        <w:rFonts w:ascii="Wingdings" w:hAnsi="Wingdings" w:hint="default"/>
+        <w:sz w:val="20"/>
+      </w:rPr>
+    </w:lvl>
+  </w:abstractNum>
+  <w:abstractNum w:abstractNumId="5" w15:restartNumberingAfterBreak="0">
     <w:nsid w:val="49F3290F"/>
     <w:multiLevelType w:val="multilevel"/>
     <w:tmpl w:val="C00E5A62"/>
@@ -2267,7 +2902,7 @@
       </w:pPr>
     </w:lvl>
   </w:abstractNum>
-  <w:abstractNum w:abstractNumId="3" w15:restartNumberingAfterBreak="0">
+  <w:abstractNum w:abstractNumId="6" w15:restartNumberingAfterBreak="0">
     <w:nsid w:val="55CC3D5D"/>
     <w:multiLevelType w:val="multilevel"/>
     <w:tmpl w:val="CF023166"/>
@@ -2416,7 +3051,7 @@
       </w:rPr>
     </w:lvl>
   </w:abstractNum>
-  <w:abstractNum w:abstractNumId="4" w15:restartNumberingAfterBreak="0">
+  <w:abstractNum w:abstractNumId="7" w15:restartNumberingAfterBreak="0">
     <w:nsid w:val="5B1C18B0"/>
     <w:multiLevelType w:val="multilevel"/>
     <w:tmpl w:val="BB703B2E"/>
@@ -2565,7 +3200,156 @@
       </w:rPr>
     </w:lvl>
   </w:abstractNum>
-  <w:abstractNum w:abstractNumId="5" w15:restartNumberingAfterBreak="0">
+  <w:abstractNum w:abstractNumId="8" w15:restartNumberingAfterBreak="0">
+    <w:nsid w:val="5D3B74B8"/>
+    <w:multiLevelType w:val="multilevel"/>
+    <w:tmpl w:val="10D2B80E"/>
+    <w:lvl w:ilvl="0">
+      <w:start w:val="1"/>
+      <w:numFmt w:val="bullet"/>
+      <w:lvlText w:val=""/>
+      <w:lvlJc w:val="left"/>
+      <w:pPr>
+        <w:tabs>
+          <w:tab w:val="num" w:pos="720"/>
+        </w:tabs>
+        <w:ind w:left="720" w:hanging="360"/>
+      </w:pPr>
+      <w:rPr>
+        <w:rFonts w:ascii="Symbol" w:hAnsi="Symbol" w:hint="default"/>
+        <w:sz w:val="20"/>
+      </w:rPr>
+    </w:lvl>
+    <w:lvl w:ilvl="1" w:tentative="1">
+      <w:start w:val="1"/>
+      <w:numFmt w:val="bullet"/>
+      <w:lvlText w:val="o"/>
+      <w:lvlJc w:val="left"/>
+      <w:pPr>
+        <w:tabs>
+          <w:tab w:val="num" w:pos="1440"/>
+        </w:tabs>
+        <w:ind w:left="1440" w:hanging="360"/>
+      </w:pPr>
+      <w:rPr>
+        <w:rFonts w:ascii="Courier New" w:hAnsi="Courier New" w:hint="default"/>
+        <w:sz w:val="20"/>
+      </w:rPr>
+    </w:lvl>
+    <w:lvl w:ilvl="2" w:tentative="1">
+      <w:start w:val="1"/>
+      <w:numFmt w:val="bullet"/>
+      <w:lvlText w:val=""/>
+      <w:lvlJc w:val="left"/>
+      <w:pPr>
+        <w:tabs>
+          <w:tab w:val="num" w:pos="2160"/>
+        </w:tabs>
+        <w:ind w:left="2160" w:hanging="360"/>
+      </w:pPr>
+      <w:rPr>
+        <w:rFonts w:ascii="Wingdings" w:hAnsi="Wingdings" w:hint="default"/>
+        <w:sz w:val="20"/>
+      </w:rPr>
+    </w:lvl>
+    <w:lvl w:ilvl="3" w:tentative="1">
+      <w:start w:val="1"/>
+      <w:numFmt w:val="bullet"/>
+      <w:lvlText w:val=""/>
+      <w:lvlJc w:val="left"/>
+      <w:pPr>
+        <w:tabs>
+          <w:tab w:val="num" w:pos="2880"/>
+        </w:tabs>
+        <w:ind w:left="2880" w:hanging="360"/>
+      </w:pPr>
+      <w:rPr>
+        <w:rFonts w:ascii="Wingdings" w:hAnsi="Wingdings" w:hint="default"/>
+        <w:sz w:val="20"/>
+      </w:rPr>
+    </w:lvl>
+    <w:lvl w:ilvl="4" w:tentative="1">
+      <w:start w:val="1"/>
+      <w:numFmt w:val="bullet"/>
+      <w:lvlText w:val=""/>
+      <w:lvlJc w:val="left"/>
+      <w:pPr>
+        <w:tabs>
+          <w:tab w:val="num" w:pos="3600"/>
+        </w:tabs>
+        <w:ind w:left="3600" w:hanging="360"/>
+      </w:pPr>
+      <w:rPr>
+        <w:rFonts w:ascii="Wingdings" w:hAnsi="Wingdings" w:hint="default"/>
+        <w:sz w:val="20"/>
+      </w:rPr>
+    </w:lvl>
+    <w:lvl w:ilvl="5" w:tentative="1">
+      <w:start w:val="1"/>
+      <w:numFmt w:val="bullet"/>
+      <w:lvlText w:val=""/>
+      <w:lvlJc w:val="left"/>
+      <w:pPr>
+        <w:tabs>
+          <w:tab w:val="num" w:pos="4320"/>
+        </w:tabs>
+        <w:ind w:left="4320" w:hanging="360"/>
+      </w:pPr>
+      <w:rPr>
+        <w:rFonts w:ascii="Wingdings" w:hAnsi="Wingdings" w:hint="default"/>
+        <w:sz w:val="20"/>
+      </w:rPr>
+    </w:lvl>
+    <w:lvl w:ilvl="6" w:tentative="1">
+      <w:start w:val="1"/>
+      <w:numFmt w:val="bullet"/>
+      <w:lvlText w:val=""/>
+      <w:lvlJc w:val="left"/>
+      <w:pPr>
+        <w:tabs>
+          <w:tab w:val="num" w:pos="5040"/>
+        </w:tabs>
+        <w:ind w:left="5040" w:hanging="360"/>
+      </w:pPr>
+      <w:rPr>
+        <w:rFonts w:ascii="Wingdings" w:hAnsi="Wingdings" w:hint="default"/>
+        <w:sz w:val="20"/>
+      </w:rPr>
+    </w:lvl>
+    <w:lvl w:ilvl="7" w:tentative="1">
+      <w:start w:val="1"/>
+      <w:numFmt w:val="bullet"/>
+      <w:lvlText w:val=""/>
+      <w:lvlJc w:val="left"/>
+      <w:pPr>
+        <w:tabs>
+          <w:tab w:val="num" w:pos="5760"/>
+        </w:tabs>
+        <w:ind w:left="5760" w:hanging="360"/>
+      </w:pPr>
+      <w:rPr>
+        <w:rFonts w:ascii="Wingdings" w:hAnsi="Wingdings" w:hint="default"/>
+        <w:sz w:val="20"/>
+      </w:rPr>
+    </w:lvl>
+    <w:lvl w:ilvl="8" w:tentative="1">
+      <w:start w:val="1"/>
+      <w:numFmt w:val="bullet"/>
+      <w:lvlText w:val=""/>
+      <w:lvlJc w:val="left"/>
+      <w:pPr>
+        <w:tabs>
+          <w:tab w:val="num" w:pos="6480"/>
+        </w:tabs>
+        <w:ind w:left="6480" w:hanging="360"/>
+      </w:pPr>
+      <w:rPr>
+        <w:rFonts w:ascii="Wingdings" w:hAnsi="Wingdings" w:hint="default"/>
+        <w:sz w:val="20"/>
+      </w:rPr>
+    </w:lvl>
+  </w:abstractNum>
+  <w:abstractNum w:abstractNumId="9" w15:restartNumberingAfterBreak="0">
     <w:nsid w:val="617919C1"/>
     <w:multiLevelType w:val="hybridMultilevel"/>
     <w:tmpl w:val="9DDA4D2A"/>
@@ -2655,22 +3439,34 @@
     </w:lvl>
   </w:abstractNum>
   <w:num w:numId="1" w16cid:durableId="1441610715">
-    <w:abstractNumId w:val="5"/>
+    <w:abstractNumId w:val="9"/>
   </w:num>
   <w:num w:numId="2" w16cid:durableId="7681396">
     <w:abstractNumId w:val="0"/>
   </w:num>
   <w:num w:numId="3" w16cid:durableId="1261792472">
+    <w:abstractNumId w:val="6"/>
+  </w:num>
+  <w:num w:numId="4" w16cid:durableId="189034115">
+    <w:abstractNumId w:val="5"/>
+  </w:num>
+  <w:num w:numId="5" w16cid:durableId="1692800298">
+    <w:abstractNumId w:val="7"/>
+  </w:num>
+  <w:num w:numId="6" w16cid:durableId="524944559">
+    <w:abstractNumId w:val="2"/>
+  </w:num>
+  <w:num w:numId="7" w16cid:durableId="1181552324">
+    <w:abstractNumId w:val="8"/>
+  </w:num>
+  <w:num w:numId="8" w16cid:durableId="252318298">
+    <w:abstractNumId w:val="1"/>
+  </w:num>
+  <w:num w:numId="9" w16cid:durableId="1363746565">
     <w:abstractNumId w:val="3"/>
   </w:num>
-  <w:num w:numId="4" w16cid:durableId="189034115">
-    <w:abstractNumId w:val="2"/>
-  </w:num>
-  <w:num w:numId="5" w16cid:durableId="1692800298">
+  <w:num w:numId="10" w16cid:durableId="1711874986">
     <w:abstractNumId w:val="4"/>
-  </w:num>
-  <w:num w:numId="6" w16cid:durableId="524944559">
-    <w:abstractNumId w:val="1"/>
   </w:num>
 </w:numbering>
 </file>

</xml_diff>